<commit_message>
add chapter 11 without images
</commit_message>
<xml_diff>
--- a/Персонажи.docx
+++ b/Персонажи.docx
@@ -278,23 +278,7 @@
           <w:sz w:val="32"/>
           <w:szCs w:val="32"/>
         </w:rPr>
-        <w:t xml:space="preserve"> – служанка </w:t>
-      </w:r>
-      <w:r>
-        <w:rPr>
-          <w:rFonts w:ascii="Times New Roman" w:hAnsi="Times New Roman" w:cs="Times New Roman"/>
-          <w:sz w:val="32"/>
-          <w:szCs w:val="32"/>
-        </w:rPr>
-        <w:t>Си У</w:t>
-      </w:r>
-      <w:r>
-        <w:rPr>
-          <w:rFonts w:ascii="Times New Roman" w:hAnsi="Times New Roman" w:cs="Times New Roman"/>
-          <w:sz w:val="32"/>
-          <w:szCs w:val="32"/>
-        </w:rPr>
-        <w:t>, которая чаще всего находится рядом с госпожой после случая с нападением разбойников.</w:t>
+        <w:t xml:space="preserve"> – служанка Си У, которая чаще всего находится рядом с госпожой после случая с нападением разбойников.</w:t>
       </w:r>
     </w:p>
     <w:p>
@@ -335,15 +319,7 @@
           <w:sz w:val="32"/>
           <w:szCs w:val="32"/>
         </w:rPr>
-        <w:t xml:space="preserve"> – еще одна </w:t>
-      </w:r>
-      <w:r>
-        <w:rPr>
-          <w:rFonts w:ascii="Times New Roman" w:hAnsi="Times New Roman" w:cs="Times New Roman"/>
-          <w:sz w:val="32"/>
-          <w:szCs w:val="32"/>
-        </w:rPr>
-        <w:t>служанка Си У</w:t>
+        <w:t xml:space="preserve"> – еще одна служанка Си У</w:t>
       </w:r>
       <w:r>
         <w:rPr>
@@ -517,15 +493,7 @@
           <w:sz w:val="32"/>
           <w:szCs w:val="32"/>
         </w:rPr>
-        <w:t xml:space="preserve">– </w:t>
-      </w:r>
-      <w:r>
-        <w:rPr>
-          <w:rFonts w:ascii="Times New Roman" w:hAnsi="Times New Roman" w:cs="Times New Roman"/>
-          <w:sz w:val="32"/>
-          <w:szCs w:val="32"/>
-        </w:rPr>
-        <w:t>старшая госпожа семейства Е, бабушка Си У и мать генерала Е</w:t>
+        <w:t>– старшая госпожа семейства Е, бабушка Си У и мать генерала Е</w:t>
       </w:r>
     </w:p>
     <w:p>
@@ -675,23 +643,34 @@
           <w:sz w:val="32"/>
           <w:szCs w:val="32"/>
         </w:rPr>
-        <w:t xml:space="preserve"> – сводная страшная сестра </w:t>
-      </w:r>
-      <w:r>
-        <w:rPr>
-          <w:rFonts w:ascii="Times New Roman" w:hAnsi="Times New Roman" w:cs="Times New Roman"/>
-          <w:sz w:val="32"/>
-          <w:szCs w:val="32"/>
-        </w:rPr>
-        <w:t>Си У</w:t>
-      </w:r>
-      <w:r>
-        <w:rPr>
-          <w:rFonts w:ascii="Times New Roman" w:hAnsi="Times New Roman" w:cs="Times New Roman"/>
-          <w:sz w:val="32"/>
-          <w:szCs w:val="32"/>
-        </w:rPr>
-        <w:t>, первая дочь семейства Е, рожденная от наложницы, из-за чего ее статус куда ниже третьей сестры.</w:t>
+        <w:t xml:space="preserve"> – сводная страшная сестра Си У, первая дочь семейства Е, рожденная от наложницы, из-за чего ее статус куда ниже третьей сестры.</w:t>
+      </w:r>
+    </w:p>
+    <w:p>
+      <w:pPr>
+        <w:rPr>
+          <w:rFonts w:ascii="Times New Roman" w:hAnsi="Times New Roman" w:cs="Times New Roman"/>
+          <w:sz w:val="32"/>
+          <w:szCs w:val="32"/>
+        </w:rPr>
+      </w:pPr>
+      <w:r>
+        <w:rPr>
+          <w:rFonts w:ascii="Times New Roman" w:hAnsi="Times New Roman" w:cs="Times New Roman"/>
+          <w:b/>
+          <w:bCs/>
+          <w:sz w:val="32"/>
+          <w:szCs w:val="32"/>
+        </w:rPr>
+        <w:t>Сяо Хуэй</w:t>
+      </w:r>
+      <w:r>
+        <w:rPr>
+          <w:rFonts w:ascii="Times New Roman" w:hAnsi="Times New Roman" w:cs="Times New Roman"/>
+          <w:sz w:val="32"/>
+          <w:szCs w:val="32"/>
+        </w:rPr>
+        <w:t xml:space="preserve"> – служанка Е Бин Чан.</w:t>
       </w:r>
     </w:p>
     <w:p>
@@ -728,15 +707,54 @@
           <w:sz w:val="32"/>
           <w:szCs w:val="32"/>
         </w:rPr>
-        <w:t xml:space="preserve"> – вторая </w:t>
-      </w:r>
-      <w:r>
-        <w:rPr>
-          <w:rFonts w:ascii="Times New Roman" w:hAnsi="Times New Roman" w:cs="Times New Roman"/>
-          <w:sz w:val="32"/>
-          <w:szCs w:val="32"/>
-        </w:rPr>
-        <w:t>дочь семейства Е</w:t>
+        <w:t xml:space="preserve"> – вторая дочь семейства Е.</w:t>
+      </w:r>
+    </w:p>
+    <w:p>
+      <w:pPr>
+        <w:rPr>
+          <w:rFonts w:ascii="Times New Roman" w:hAnsi="Times New Roman" w:cs="Times New Roman"/>
+          <w:sz w:val="32"/>
+          <w:szCs w:val="32"/>
+        </w:rPr>
+      </w:pPr>
+      <w:proofErr w:type="spellStart"/>
+      <w:r>
+        <w:rPr>
+          <w:rFonts w:ascii="Times New Roman" w:hAnsi="Times New Roman" w:cs="Times New Roman"/>
+          <w:b/>
+          <w:bCs/>
+          <w:sz w:val="32"/>
+          <w:szCs w:val="32"/>
+        </w:rPr>
+        <w:t>Цяо</w:t>
+      </w:r>
+      <w:proofErr w:type="spellEnd"/>
+      <w:r>
+        <w:rPr>
+          <w:rFonts w:ascii="Times New Roman" w:hAnsi="Times New Roman" w:cs="Times New Roman"/>
+          <w:b/>
+          <w:bCs/>
+          <w:sz w:val="32"/>
+          <w:szCs w:val="32"/>
+        </w:rPr>
+        <w:t>-эр</w:t>
+      </w:r>
+      <w:r>
+        <w:rPr>
+          <w:rFonts w:ascii="Times New Roman" w:hAnsi="Times New Roman" w:cs="Times New Roman"/>
+          <w:sz w:val="32"/>
+          <w:szCs w:val="32"/>
+        </w:rPr>
+        <w:t xml:space="preserve"> – служанка </w:t>
+      </w:r>
+      <w:r>
+        <w:rPr>
+          <w:rFonts w:ascii="Times New Roman" w:hAnsi="Times New Roman" w:cs="Times New Roman"/>
+          <w:sz w:val="32"/>
+          <w:szCs w:val="32"/>
+        </w:rPr>
+        <w:t>Лань Инь</w:t>
       </w:r>
       <w:r>
         <w:rPr>
@@ -755,6 +773,43 @@
           <w:szCs w:val="32"/>
         </w:rPr>
       </w:pPr>
+      <w:r>
+        <w:rPr>
+          <w:rFonts w:ascii="Times New Roman" w:hAnsi="Times New Roman" w:cs="Times New Roman"/>
+          <w:b/>
+          <w:bCs/>
+          <w:sz w:val="32"/>
+          <w:szCs w:val="32"/>
+        </w:rPr>
+        <w:t>Лань</w:t>
+      </w:r>
+      <w:r>
+        <w:rPr>
+          <w:rFonts w:ascii="Times New Roman" w:hAnsi="Times New Roman" w:cs="Times New Roman"/>
+          <w:sz w:val="32"/>
+          <w:szCs w:val="32"/>
+        </w:rPr>
+        <w:t xml:space="preserve"> – наложница генерала Е и мать старшего и третьего сына.</w:t>
+      </w:r>
+    </w:p>
+    <w:p>
+      <w:pPr>
+        <w:rPr>
+          <w:rFonts w:ascii="Times New Roman" w:hAnsi="Times New Roman" w:cs="Times New Roman"/>
+          <w:sz w:val="32"/>
+          <w:szCs w:val="32"/>
+        </w:rPr>
+      </w:pPr>
+      <w:r>
+        <w:rPr>
+          <w:rFonts w:ascii="Times New Roman" w:hAnsi="Times New Roman" w:cs="Times New Roman"/>
+          <w:b/>
+          <w:bCs/>
+          <w:sz w:val="32"/>
+          <w:szCs w:val="32"/>
+        </w:rPr>
+        <w:t xml:space="preserve">Е </w:t>
+      </w:r>
       <w:proofErr w:type="spellStart"/>
       <w:r>
         <w:rPr>
@@ -764,7 +819,7 @@
           <w:sz w:val="32"/>
           <w:szCs w:val="32"/>
         </w:rPr>
-        <w:t>Цяо</w:t>
+        <w:t>Дзе</w:t>
       </w:r>
       <w:proofErr w:type="spellEnd"/>
       <w:r>
@@ -775,6 +830,155 @@
           <w:sz w:val="32"/>
           <w:szCs w:val="32"/>
         </w:rPr>
+        <w:t xml:space="preserve"> </w:t>
+      </w:r>
+      <w:proofErr w:type="spellStart"/>
+      <w:r>
+        <w:rPr>
+          <w:rFonts w:ascii="Times New Roman" w:hAnsi="Times New Roman" w:cs="Times New Roman"/>
+          <w:b/>
+          <w:bCs/>
+          <w:sz w:val="32"/>
+          <w:szCs w:val="32"/>
+        </w:rPr>
+        <w:t>Юй</w:t>
+      </w:r>
+      <w:proofErr w:type="spellEnd"/>
+      <w:r>
+        <w:rPr>
+          <w:rFonts w:ascii="Times New Roman" w:hAnsi="Times New Roman" w:cs="Times New Roman"/>
+          <w:sz w:val="32"/>
+          <w:szCs w:val="32"/>
+        </w:rPr>
+        <w:t xml:space="preserve"> – ? сын генерала Е </w:t>
+      </w:r>
+    </w:p>
+    <w:p>
+      <w:pPr>
+        <w:rPr>
+          <w:rFonts w:ascii="Times New Roman" w:hAnsi="Times New Roman" w:cs="Times New Roman"/>
+          <w:sz w:val="32"/>
+          <w:szCs w:val="32"/>
+        </w:rPr>
+      </w:pPr>
+      <w:r>
+        <w:rPr>
+          <w:rFonts w:ascii="Times New Roman" w:hAnsi="Times New Roman" w:cs="Times New Roman"/>
+          <w:b/>
+          <w:bCs/>
+          <w:sz w:val="32"/>
+          <w:szCs w:val="32"/>
+        </w:rPr>
+        <w:t>Дун</w:t>
+      </w:r>
+      <w:r>
+        <w:rPr>
+          <w:rFonts w:ascii="Times New Roman" w:hAnsi="Times New Roman" w:cs="Times New Roman"/>
+          <w:sz w:val="32"/>
+          <w:szCs w:val="32"/>
+        </w:rPr>
+        <w:t xml:space="preserve"> – вторая наложница генерала Е и мать </w:t>
+      </w:r>
+      <w:r>
+        <w:rPr>
+          <w:rFonts w:ascii="Times New Roman" w:hAnsi="Times New Roman" w:cs="Times New Roman"/>
+          <w:sz w:val="32"/>
+          <w:szCs w:val="32"/>
+        </w:rPr>
+        <w:t xml:space="preserve">Е </w:t>
+      </w:r>
+      <w:r>
+        <w:rPr>
+          <w:rFonts w:ascii="Times New Roman" w:hAnsi="Times New Roman" w:cs="Times New Roman"/>
+          <w:sz w:val="32"/>
+          <w:szCs w:val="32"/>
+        </w:rPr>
+        <w:t>Лань Инь</w:t>
+      </w:r>
+      <w:r>
+        <w:rPr>
+          <w:rFonts w:ascii="Times New Roman" w:hAnsi="Times New Roman" w:cs="Times New Roman"/>
+          <w:sz w:val="32"/>
+          <w:szCs w:val="32"/>
+        </w:rPr>
+        <w:t>, не любимая старшей госпожи семейства, бабушкой Си У.</w:t>
+      </w:r>
+    </w:p>
+    <w:p>
+      <w:pPr>
+        <w:rPr>
+          <w:rFonts w:ascii="Times New Roman" w:hAnsi="Times New Roman" w:cs="Times New Roman"/>
+          <w:sz w:val="32"/>
+          <w:szCs w:val="32"/>
+        </w:rPr>
+      </w:pPr>
+      <w:r>
+        <w:rPr>
+          <w:rFonts w:ascii="Times New Roman" w:hAnsi="Times New Roman" w:cs="Times New Roman"/>
+          <w:b/>
+          <w:bCs/>
+          <w:sz w:val="32"/>
+          <w:szCs w:val="32"/>
+        </w:rPr>
+        <w:t>Юнь</w:t>
+      </w:r>
+      <w:r>
+        <w:rPr>
+          <w:rFonts w:ascii="Times New Roman" w:hAnsi="Times New Roman" w:cs="Times New Roman"/>
+          <w:sz w:val="32"/>
+          <w:szCs w:val="32"/>
+        </w:rPr>
+        <w:t xml:space="preserve"> – мать Е Бин Чан и четвертого сына</w:t>
+      </w:r>
+      <w:r>
+        <w:rPr>
+          <w:rFonts w:ascii="Times New Roman" w:hAnsi="Times New Roman" w:cs="Times New Roman"/>
+          <w:sz w:val="32"/>
+          <w:szCs w:val="32"/>
+        </w:rPr>
+        <w:t>.</w:t>
+      </w:r>
+    </w:p>
+    <w:p>
+      <w:pPr>
+        <w:rPr>
+          <w:rFonts w:ascii="Times New Roman" w:hAnsi="Times New Roman" w:cs="Times New Roman"/>
+          <w:sz w:val="32"/>
+          <w:szCs w:val="32"/>
+        </w:rPr>
+      </w:pPr>
+      <w:r>
+        <w:rPr>
+          <w:rFonts w:ascii="Times New Roman" w:hAnsi="Times New Roman" w:cs="Times New Roman"/>
+          <w:b/>
+          <w:bCs/>
+          <w:sz w:val="32"/>
+          <w:szCs w:val="32"/>
+        </w:rPr>
+        <w:t xml:space="preserve">Е </w:t>
+      </w:r>
+      <w:proofErr w:type="spellStart"/>
+      <w:r>
+        <w:rPr>
+          <w:rFonts w:ascii="Times New Roman" w:hAnsi="Times New Roman" w:cs="Times New Roman"/>
+          <w:b/>
+          <w:bCs/>
+          <w:color w:val="000000" w:themeColor="text1"/>
+          <w:sz w:val="32"/>
+          <w:szCs w:val="32"/>
+        </w:rPr>
+        <w:t>Чжо</w:t>
+      </w:r>
+      <w:proofErr w:type="spellEnd"/>
+      <w:r>
+        <w:rPr>
+          <w:rFonts w:ascii="Times New Roman" w:hAnsi="Times New Roman" w:cs="Times New Roman"/>
+          <w:b/>
+          <w:bCs/>
+          <w:color w:val="000000" w:themeColor="text1"/>
+          <w:sz w:val="32"/>
+          <w:szCs w:val="32"/>
+        </w:rPr>
         <w:t>-эр</w:t>
       </w:r>
       <w:r>
@@ -783,42 +987,104 @@
           <w:sz w:val="32"/>
           <w:szCs w:val="32"/>
         </w:rPr>
-        <w:t xml:space="preserve"> – служанка </w:t>
-      </w:r>
-      <w:r>
-        <w:rPr>
-          <w:rFonts w:ascii="Times New Roman" w:hAnsi="Times New Roman" w:cs="Times New Roman"/>
-          <w:sz w:val="32"/>
-          <w:szCs w:val="32"/>
-        </w:rPr>
-        <w:t>Лань Инь</w:t>
-      </w:r>
-      <w:r>
-        <w:rPr>
-          <w:rFonts w:ascii="Times New Roman" w:hAnsi="Times New Roman" w:cs="Times New Roman"/>
-          <w:sz w:val="32"/>
-          <w:szCs w:val="32"/>
-        </w:rPr>
-        <w:t>.</w:t>
-      </w:r>
-    </w:p>
-    <w:p>
-      <w:pPr>
-        <w:rPr>
-          <w:rFonts w:ascii="Times New Roman" w:hAnsi="Times New Roman" w:cs="Times New Roman"/>
-          <w:sz w:val="32"/>
-          <w:szCs w:val="32"/>
-        </w:rPr>
-      </w:pPr>
-      <w:r>
-        <w:rPr>
-          <w:rFonts w:ascii="Times New Roman" w:hAnsi="Times New Roman" w:cs="Times New Roman"/>
-          <w:b/>
-          <w:bCs/>
-          <w:sz w:val="32"/>
-          <w:szCs w:val="32"/>
-        </w:rPr>
-        <w:t>Лань</w:t>
+        <w:t xml:space="preserve"> </w:t>
+      </w:r>
+      <w:r>
+        <w:rPr>
+          <w:rFonts w:ascii="Times New Roman" w:hAnsi="Times New Roman" w:cs="Times New Roman"/>
+          <w:sz w:val="32"/>
+          <w:szCs w:val="32"/>
+        </w:rPr>
+        <w:t xml:space="preserve">– </w:t>
+      </w:r>
+      <w:r>
+        <w:rPr>
+          <w:rFonts w:ascii="Times New Roman" w:hAnsi="Times New Roman" w:cs="Times New Roman"/>
+          <w:sz w:val="32"/>
+          <w:szCs w:val="32"/>
+        </w:rPr>
+        <w:t>четверт</w:t>
+      </w:r>
+      <w:r>
+        <w:rPr>
+          <w:rFonts w:ascii="Times New Roman" w:hAnsi="Times New Roman" w:cs="Times New Roman"/>
+          <w:sz w:val="32"/>
+          <w:szCs w:val="32"/>
+        </w:rPr>
+        <w:t>ый</w:t>
+      </w:r>
+      <w:r>
+        <w:rPr>
+          <w:rFonts w:ascii="Times New Roman" w:hAnsi="Times New Roman" w:cs="Times New Roman"/>
+          <w:sz w:val="32"/>
+          <w:szCs w:val="32"/>
+        </w:rPr>
+        <w:t xml:space="preserve"> сын</w:t>
+      </w:r>
+      <w:r>
+        <w:rPr>
+          <w:rFonts w:ascii="Times New Roman" w:hAnsi="Times New Roman" w:cs="Times New Roman"/>
+          <w:sz w:val="32"/>
+          <w:szCs w:val="32"/>
+        </w:rPr>
+        <w:t xml:space="preserve"> генерала Е и самый младший в семье.</w:t>
+      </w:r>
+    </w:p>
+    <w:p>
+      <w:pPr>
+        <w:rPr>
+          <w:rFonts w:ascii="Times New Roman" w:hAnsi="Times New Roman" w:cs="Times New Roman"/>
+          <w:b/>
+          <w:bCs/>
+          <w:sz w:val="32"/>
+          <w:szCs w:val="32"/>
+        </w:rPr>
+      </w:pPr>
+    </w:p>
+    <w:p>
+      <w:pPr>
+        <w:rPr>
+          <w:rFonts w:ascii="Times New Roman" w:hAnsi="Times New Roman" w:cs="Times New Roman"/>
+          <w:sz w:val="32"/>
+          <w:szCs w:val="32"/>
+        </w:rPr>
+      </w:pPr>
+      <w:r>
+        <w:rPr>
+          <w:rFonts w:ascii="Times New Roman" w:hAnsi="Times New Roman" w:cs="Times New Roman"/>
+          <w:b/>
+          <w:bCs/>
+          <w:sz w:val="32"/>
+          <w:szCs w:val="32"/>
+        </w:rPr>
+        <w:t>Тан Тай Цзинь</w:t>
+      </w:r>
+      <w:r>
+        <w:rPr>
+          <w:rFonts w:ascii="Times New Roman" w:hAnsi="Times New Roman" w:cs="Times New Roman"/>
+          <w:sz w:val="32"/>
+          <w:szCs w:val="32"/>
+        </w:rPr>
+        <w:t xml:space="preserve"> – принц-заложник, рожденный с проклятыми костями и нелюбимый своим отцом, императором Чжоу Го, будущий владыка демонов.</w:t>
+      </w:r>
+    </w:p>
+    <w:p>
+      <w:pPr>
+        <w:rPr>
+          <w:rFonts w:ascii="Times New Roman" w:hAnsi="Times New Roman" w:cs="Times New Roman"/>
+          <w:sz w:val="32"/>
+          <w:szCs w:val="32"/>
+        </w:rPr>
+      </w:pPr>
+      <w:r>
+        <w:rPr>
+          <w:rFonts w:ascii="Times New Roman" w:hAnsi="Times New Roman" w:cs="Times New Roman"/>
+          <w:b/>
+          <w:bCs/>
+          <w:sz w:val="32"/>
+          <w:szCs w:val="32"/>
+        </w:rPr>
+        <w:t>Лю</w:t>
       </w:r>
       <w:r>
         <w:rPr>
@@ -834,30 +1100,716 @@
           <w:sz w:val="32"/>
           <w:szCs w:val="32"/>
         </w:rPr>
-        <w:t>наложница генерала Е и мать старшего и третьего сына</w:t>
-      </w:r>
-      <w:r>
-        <w:rPr>
-          <w:rFonts w:ascii="Times New Roman" w:hAnsi="Times New Roman" w:cs="Times New Roman"/>
-          <w:sz w:val="32"/>
-          <w:szCs w:val="32"/>
-        </w:rPr>
-        <w:t>.</w:t>
-      </w:r>
-    </w:p>
-    <w:p>
-      <w:pPr>
-        <w:rPr>
-          <w:rFonts w:ascii="Times New Roman" w:hAnsi="Times New Roman" w:cs="Times New Roman"/>
-          <w:sz w:val="32"/>
-          <w:szCs w:val="32"/>
-        </w:rPr>
-      </w:pPr>
-      <w:r>
-        <w:rPr>
-          <w:rFonts w:ascii="Times New Roman" w:hAnsi="Times New Roman" w:cs="Times New Roman"/>
-          <w:b/>
-          <w:bCs/>
+        <w:t>няня принца-заложника Тан Тай Цзиня, которая сошла с ума от надругательств</w:t>
+      </w:r>
+    </w:p>
+    <w:p>
+      <w:pPr>
+        <w:rPr>
+          <w:rFonts w:ascii="Times New Roman" w:hAnsi="Times New Roman" w:cs="Times New Roman"/>
+          <w:sz w:val="32"/>
+          <w:szCs w:val="32"/>
+        </w:rPr>
+      </w:pPr>
+    </w:p>
+    <w:p>
+      <w:pPr>
+        <w:rPr>
+          <w:rFonts w:ascii="Times New Roman" w:hAnsi="Times New Roman" w:cs="Times New Roman"/>
+          <w:sz w:val="32"/>
+          <w:szCs w:val="32"/>
+        </w:rPr>
+      </w:pPr>
+      <w:r>
+        <w:rPr>
+          <w:rFonts w:ascii="Times New Roman" w:hAnsi="Times New Roman" w:cs="Times New Roman"/>
+          <w:b/>
+          <w:bCs/>
+          <w:sz w:val="32"/>
+          <w:szCs w:val="32"/>
+        </w:rPr>
+        <w:t>Сяо Линь</w:t>
+      </w:r>
+      <w:r>
+        <w:rPr>
+          <w:rFonts w:ascii="Times New Roman" w:hAnsi="Times New Roman" w:cs="Times New Roman"/>
+          <w:sz w:val="32"/>
+          <w:szCs w:val="32"/>
+        </w:rPr>
+        <w:t xml:space="preserve"> – шестой принц императора и муж Е Бин Чан, главный соперник Тай Цзиня</w:t>
+      </w:r>
+    </w:p>
+    <w:p>
+      <w:pPr>
+        <w:rPr>
+          <w:rFonts w:ascii="Times New Roman" w:hAnsi="Times New Roman" w:cs="Times New Roman"/>
+          <w:sz w:val="32"/>
+          <w:szCs w:val="32"/>
+          <w:lang w:val="en-US"/>
+        </w:rPr>
+      </w:pPr>
+      <w:r>
+        <w:rPr>
+          <w:rFonts w:ascii="Times New Roman" w:hAnsi="Times New Roman" w:cs="Times New Roman"/>
+          <w:b/>
+          <w:bCs/>
+          <w:sz w:val="32"/>
+          <w:szCs w:val="32"/>
+        </w:rPr>
+        <w:t xml:space="preserve">Чжао </w:t>
+      </w:r>
+      <w:proofErr w:type="spellStart"/>
+      <w:r>
+        <w:rPr>
+          <w:rFonts w:ascii="Times New Roman" w:hAnsi="Times New Roman" w:cs="Times New Roman"/>
+          <w:b/>
+          <w:bCs/>
+          <w:sz w:val="32"/>
+          <w:szCs w:val="32"/>
+        </w:rPr>
+        <w:t>Юй</w:t>
+      </w:r>
+      <w:proofErr w:type="spellEnd"/>
+      <w:r>
+        <w:rPr>
+          <w:rFonts w:ascii="Times New Roman" w:hAnsi="Times New Roman" w:cs="Times New Roman"/>
+          <w:sz w:val="32"/>
+          <w:szCs w:val="32"/>
+        </w:rPr>
+        <w:t xml:space="preserve"> </w:t>
+      </w:r>
+      <w:r>
+        <w:rPr>
+          <w:rFonts w:ascii="Times New Roman" w:hAnsi="Times New Roman" w:cs="Times New Roman"/>
+          <w:sz w:val="32"/>
+          <w:szCs w:val="32"/>
+        </w:rPr>
+        <w:t xml:space="preserve">– </w:t>
+      </w:r>
+      <w:r>
+        <w:rPr>
+          <w:rFonts w:ascii="Times New Roman" w:hAnsi="Times New Roman" w:cs="Times New Roman"/>
+          <w:sz w:val="32"/>
+          <w:szCs w:val="32"/>
+        </w:rPr>
+        <w:t xml:space="preserve">девятая принцесса, младшая сестра </w:t>
+      </w:r>
+      <w:r>
+        <w:rPr>
+          <w:rFonts w:ascii="Times New Roman" w:hAnsi="Times New Roman" w:cs="Times New Roman"/>
+          <w:sz w:val="32"/>
+          <w:szCs w:val="32"/>
+        </w:rPr>
+        <w:t>Сяо Линя</w:t>
+      </w:r>
+    </w:p>
+    <w:p>
+      <w:pPr>
+        <w:rPr>
+          <w:rFonts w:ascii="Times New Roman" w:hAnsi="Times New Roman" w:cs="Times New Roman"/>
+          <w:sz w:val="32"/>
+          <w:szCs w:val="32"/>
+        </w:rPr>
+      </w:pPr>
+      <w:r>
+        <w:rPr>
+          <w:rFonts w:ascii="Times New Roman" w:hAnsi="Times New Roman" w:cs="Times New Roman"/>
+          <w:b/>
+          <w:bCs/>
+          <w:sz w:val="32"/>
+          <w:szCs w:val="32"/>
+        </w:rPr>
+        <w:t>Принц Чжао, Сяо Шень</w:t>
+      </w:r>
+      <w:r>
+        <w:rPr>
+          <w:rFonts w:ascii="Times New Roman" w:hAnsi="Times New Roman" w:cs="Times New Roman"/>
+          <w:sz w:val="32"/>
+          <w:szCs w:val="32"/>
+        </w:rPr>
+        <w:t xml:space="preserve"> – четвертый сын императора Великое Ся</w:t>
+      </w:r>
+    </w:p>
+    <w:p>
+      <w:pPr>
+        <w:rPr>
+          <w:rFonts w:ascii="Times New Roman" w:hAnsi="Times New Roman" w:cs="Times New Roman"/>
+          <w:sz w:val="32"/>
+          <w:szCs w:val="32"/>
+        </w:rPr>
+      </w:pPr>
+      <w:proofErr w:type="spellStart"/>
+      <w:r>
+        <w:rPr>
+          <w:rFonts w:ascii="Times New Roman" w:hAnsi="Times New Roman" w:cs="Times New Roman"/>
+          <w:b/>
+          <w:bCs/>
+          <w:color w:val="000000" w:themeColor="text1"/>
+          <w:sz w:val="32"/>
+          <w:szCs w:val="32"/>
+        </w:rPr>
+        <w:t>Юй</w:t>
+      </w:r>
+      <w:proofErr w:type="spellEnd"/>
+      <w:r>
+        <w:rPr>
+          <w:rFonts w:ascii="Times New Roman" w:hAnsi="Times New Roman" w:cs="Times New Roman"/>
+          <w:b/>
+          <w:bCs/>
+          <w:color w:val="000000" w:themeColor="text1"/>
+          <w:sz w:val="32"/>
+          <w:szCs w:val="32"/>
+        </w:rPr>
+        <w:t xml:space="preserve"> Цин</w:t>
+      </w:r>
+      <w:r>
+        <w:rPr>
+          <w:rFonts w:ascii="Times New Roman" w:hAnsi="Times New Roman" w:cs="Times New Roman"/>
+          <w:color w:val="000000" w:themeColor="text1"/>
+          <w:sz w:val="32"/>
+          <w:szCs w:val="32"/>
+        </w:rPr>
+        <w:t xml:space="preserve"> </w:t>
+      </w:r>
+      <w:r>
+        <w:rPr>
+          <w:rFonts w:ascii="Times New Roman" w:hAnsi="Times New Roman" w:cs="Times New Roman"/>
+          <w:sz w:val="32"/>
+          <w:szCs w:val="32"/>
+        </w:rPr>
+        <w:t>– гость Сяо Шеня</w:t>
+      </w:r>
+    </w:p>
+    <w:p>
+      <w:pPr>
+        <w:rPr>
+          <w:rFonts w:ascii="Times New Roman" w:hAnsi="Times New Roman" w:cs="Times New Roman"/>
+          <w:sz w:val="32"/>
+          <w:szCs w:val="32"/>
+        </w:rPr>
+      </w:pPr>
+      <w:r>
+        <w:rPr>
+          <w:rFonts w:ascii="Times New Roman" w:hAnsi="Times New Roman" w:cs="Times New Roman"/>
+          <w:b/>
+          <w:bCs/>
+          <w:sz w:val="32"/>
+          <w:szCs w:val="32"/>
+        </w:rPr>
+        <w:t>Пан И Чжи</w:t>
+      </w:r>
+      <w:r>
+        <w:rPr>
+          <w:rFonts w:ascii="Times New Roman" w:hAnsi="Times New Roman" w:cs="Times New Roman"/>
+          <w:sz w:val="32"/>
+          <w:szCs w:val="32"/>
+        </w:rPr>
+        <w:t xml:space="preserve"> </w:t>
+      </w:r>
+      <w:r>
+        <w:rPr>
+          <w:rFonts w:ascii="Times New Roman" w:hAnsi="Times New Roman" w:cs="Times New Roman"/>
+          <w:sz w:val="32"/>
+          <w:szCs w:val="32"/>
+        </w:rPr>
+        <w:t>– у</w:t>
+      </w:r>
+      <w:r>
+        <w:rPr>
+          <w:rFonts w:ascii="Times New Roman" w:hAnsi="Times New Roman" w:cs="Times New Roman"/>
+          <w:sz w:val="32"/>
+          <w:szCs w:val="32"/>
+        </w:rPr>
+        <w:t>чёный вельможа, действующий министр обрядов</w:t>
+      </w:r>
+      <w:r>
+        <w:rPr>
+          <w:rFonts w:ascii="Times New Roman" w:hAnsi="Times New Roman" w:cs="Times New Roman"/>
+          <w:sz w:val="32"/>
+          <w:szCs w:val="32"/>
+        </w:rPr>
+        <w:t>, тайно влюбленный в Е Бин Чан и потому прыгнул за ней в озеро</w:t>
+      </w:r>
+    </w:p>
+    <w:p>
+      <w:pPr>
+        <w:rPr>
+          <w:rFonts w:ascii="Times New Roman" w:hAnsi="Times New Roman" w:cs="Times New Roman"/>
+          <w:sz w:val="32"/>
+          <w:szCs w:val="32"/>
+        </w:rPr>
+      </w:pPr>
+    </w:p>
+    <w:p>
+      <w:pPr>
+        <w:rPr>
+          <w:rFonts w:ascii="Times New Roman" w:hAnsi="Times New Roman" w:cs="Times New Roman"/>
+          <w:sz w:val="32"/>
+          <w:szCs w:val="32"/>
+        </w:rPr>
+      </w:pPr>
+      <w:r>
+        <w:rPr>
+          <w:rFonts w:ascii="Times New Roman" w:hAnsi="Times New Roman" w:cs="Times New Roman"/>
+          <w:b/>
+          <w:bCs/>
+          <w:sz w:val="32"/>
+          <w:szCs w:val="32"/>
+        </w:rPr>
+        <w:lastRenderedPageBreak/>
+        <w:t>Господин Ли</w:t>
+      </w:r>
+      <w:r>
+        <w:rPr>
+          <w:rFonts w:ascii="Times New Roman" w:hAnsi="Times New Roman" w:cs="Times New Roman"/>
+          <w:sz w:val="32"/>
+          <w:szCs w:val="32"/>
+        </w:rPr>
+        <w:t xml:space="preserve"> – </w:t>
+      </w:r>
+      <w:r>
+        <w:rPr>
+          <w:rFonts w:ascii="Times New Roman" w:hAnsi="Times New Roman" w:cs="Times New Roman"/>
+          <w:sz w:val="32"/>
+          <w:szCs w:val="32"/>
+        </w:rPr>
+        <w:t>толстый вельможа</w:t>
+      </w:r>
+      <w:r>
+        <w:rPr>
+          <w:rFonts w:ascii="Times New Roman" w:hAnsi="Times New Roman" w:cs="Times New Roman"/>
+          <w:sz w:val="32"/>
+          <w:szCs w:val="32"/>
+        </w:rPr>
+        <w:t>, призвавший алых огненных ос на дне рождения Сяо Линя</w:t>
+      </w:r>
+    </w:p>
+    <w:p>
+      <w:pPr>
+        <w:rPr>
+          <w:rFonts w:ascii="Times New Roman" w:hAnsi="Times New Roman" w:cs="Times New Roman"/>
+          <w:b/>
+          <w:bCs/>
+          <w:sz w:val="32"/>
+          <w:szCs w:val="32"/>
+        </w:rPr>
+      </w:pPr>
+    </w:p>
+    <w:p>
+      <w:pPr>
+        <w:rPr>
+          <w:rFonts w:ascii="Times New Roman" w:hAnsi="Times New Roman" w:cs="Times New Roman"/>
+          <w:b/>
+          <w:bCs/>
+          <w:sz w:val="32"/>
+          <w:szCs w:val="32"/>
+        </w:rPr>
+      </w:pPr>
+      <w:r>
+        <w:rPr>
+          <w:rFonts w:ascii="Times New Roman" w:hAnsi="Times New Roman" w:cs="Times New Roman"/>
+          <w:b/>
+          <w:bCs/>
+          <w:sz w:val="32"/>
+          <w:szCs w:val="32"/>
+        </w:rPr>
+        <w:t>Цюй Сюань Цзы</w:t>
+      </w:r>
+      <w:r>
+        <w:rPr>
+          <w:rFonts w:ascii="Times New Roman" w:hAnsi="Times New Roman" w:cs="Times New Roman"/>
+          <w:b/>
+          <w:bCs/>
+          <w:sz w:val="32"/>
+          <w:szCs w:val="32"/>
+        </w:rPr>
+        <w:t xml:space="preserve"> </w:t>
+      </w:r>
+      <w:r>
+        <w:rPr>
+          <w:rFonts w:ascii="Times New Roman" w:hAnsi="Times New Roman" w:cs="Times New Roman"/>
+          <w:sz w:val="32"/>
+          <w:szCs w:val="32"/>
+        </w:rPr>
+        <w:t xml:space="preserve">– владыка бессметных и глава секты </w:t>
+      </w:r>
+      <w:proofErr w:type="spellStart"/>
+      <w:r>
+        <w:rPr>
+          <w:rFonts w:ascii="Times New Roman" w:hAnsi="Times New Roman" w:cs="Times New Roman"/>
+          <w:sz w:val="32"/>
+          <w:szCs w:val="32"/>
+        </w:rPr>
+        <w:t>Хэнъян</w:t>
+      </w:r>
+      <w:proofErr w:type="spellEnd"/>
+    </w:p>
+    <w:p>
+      <w:pPr>
+        <w:rPr>
+          <w:rFonts w:ascii="Times New Roman" w:hAnsi="Times New Roman" w:cs="Times New Roman"/>
+          <w:sz w:val="32"/>
+          <w:szCs w:val="32"/>
+        </w:rPr>
+      </w:pPr>
+      <w:r>
+        <w:rPr>
+          <w:rFonts w:ascii="Times New Roman" w:hAnsi="Times New Roman" w:cs="Times New Roman"/>
+          <w:b/>
+          <w:bCs/>
+          <w:sz w:val="32"/>
+          <w:szCs w:val="32"/>
+        </w:rPr>
+        <w:t xml:space="preserve">Гун Е </w:t>
+      </w:r>
+      <w:proofErr w:type="spellStart"/>
+      <w:r>
+        <w:rPr>
+          <w:rFonts w:ascii="Times New Roman" w:hAnsi="Times New Roman" w:cs="Times New Roman"/>
+          <w:b/>
+          <w:bCs/>
+          <w:sz w:val="32"/>
+          <w:szCs w:val="32"/>
+        </w:rPr>
+        <w:t>Чжеу</w:t>
+      </w:r>
+      <w:proofErr w:type="spellEnd"/>
+      <w:r>
+        <w:rPr>
+          <w:rFonts w:ascii="Times New Roman" w:hAnsi="Times New Roman" w:cs="Times New Roman"/>
+          <w:sz w:val="32"/>
+          <w:szCs w:val="32"/>
+        </w:rPr>
+        <w:t xml:space="preserve"> – старший собрат Ли Су </w:t>
+      </w:r>
+      <w:proofErr w:type="spellStart"/>
+      <w:r>
+        <w:rPr>
+          <w:rFonts w:ascii="Times New Roman" w:hAnsi="Times New Roman" w:cs="Times New Roman"/>
+          <w:sz w:val="32"/>
+          <w:szCs w:val="32"/>
+        </w:rPr>
+        <w:t>Су</w:t>
+      </w:r>
+      <w:proofErr w:type="spellEnd"/>
+      <w:r>
+        <w:rPr>
+          <w:rFonts w:ascii="Times New Roman" w:hAnsi="Times New Roman" w:cs="Times New Roman"/>
+          <w:sz w:val="32"/>
+          <w:szCs w:val="32"/>
+        </w:rPr>
+        <w:t xml:space="preserve"> из </w:t>
+      </w:r>
+      <w:r>
+        <w:rPr>
+          <w:rFonts w:ascii="Times New Roman" w:hAnsi="Times New Roman" w:cs="Times New Roman"/>
+          <w:sz w:val="32"/>
+          <w:szCs w:val="32"/>
+        </w:rPr>
+        <w:t>секты</w:t>
+      </w:r>
+      <w:r>
+        <w:rPr>
+          <w:rFonts w:ascii="Times New Roman" w:hAnsi="Times New Roman" w:cs="Times New Roman"/>
+          <w:sz w:val="32"/>
+          <w:szCs w:val="32"/>
+        </w:rPr>
+        <w:t xml:space="preserve"> </w:t>
+      </w:r>
+      <w:proofErr w:type="spellStart"/>
+      <w:r>
+        <w:rPr>
+          <w:rFonts w:ascii="Times New Roman" w:hAnsi="Times New Roman" w:cs="Times New Roman"/>
+          <w:sz w:val="32"/>
+          <w:szCs w:val="32"/>
+        </w:rPr>
+        <w:t>Хэнъян</w:t>
+      </w:r>
+      <w:proofErr w:type="spellEnd"/>
+      <w:r>
+        <w:rPr>
+          <w:rFonts w:ascii="Times New Roman" w:hAnsi="Times New Roman" w:cs="Times New Roman"/>
+          <w:sz w:val="32"/>
+          <w:szCs w:val="32"/>
+        </w:rPr>
+        <w:t>, выглядит он в точности, как Сяо Линь</w:t>
+      </w:r>
+    </w:p>
+    <w:p>
+      <w:pPr>
+        <w:rPr>
+          <w:rFonts w:ascii="Times New Roman" w:hAnsi="Times New Roman" w:cs="Times New Roman"/>
+          <w:sz w:val="32"/>
+          <w:szCs w:val="32"/>
+        </w:rPr>
+      </w:pPr>
+      <w:r>
+        <w:rPr>
+          <w:rFonts w:ascii="Times New Roman" w:hAnsi="Times New Roman" w:cs="Times New Roman"/>
+          <w:b/>
+          <w:bCs/>
+          <w:sz w:val="32"/>
+          <w:szCs w:val="32"/>
+        </w:rPr>
+        <w:t>Яо Гуан</w:t>
+      </w:r>
+      <w:r>
+        <w:rPr>
+          <w:rFonts w:ascii="Times New Roman" w:hAnsi="Times New Roman" w:cs="Times New Roman"/>
+          <w:sz w:val="32"/>
+          <w:szCs w:val="32"/>
+        </w:rPr>
+        <w:t xml:space="preserve"> – </w:t>
+      </w:r>
+      <w:r>
+        <w:rPr>
+          <w:rFonts w:ascii="Times New Roman" w:hAnsi="Times New Roman" w:cs="Times New Roman"/>
+          <w:sz w:val="32"/>
+          <w:szCs w:val="32"/>
+        </w:rPr>
+        <w:t xml:space="preserve">фея из секты </w:t>
+      </w:r>
+      <w:proofErr w:type="spellStart"/>
+      <w:r>
+        <w:rPr>
+          <w:rFonts w:ascii="Times New Roman" w:hAnsi="Times New Roman" w:cs="Times New Roman"/>
+          <w:sz w:val="32"/>
+          <w:szCs w:val="32"/>
+        </w:rPr>
+        <w:t>Хэнъян</w:t>
+      </w:r>
+      <w:proofErr w:type="spellEnd"/>
+      <w:r>
+        <w:rPr>
+          <w:rFonts w:ascii="Times New Roman" w:hAnsi="Times New Roman" w:cs="Times New Roman"/>
+          <w:sz w:val="32"/>
+          <w:szCs w:val="32"/>
+        </w:rPr>
+        <w:t>, безответно влюблённая в Гун Е</w:t>
+      </w:r>
+    </w:p>
+    <w:p>
+      <w:pPr>
+        <w:rPr>
+          <w:rFonts w:ascii="Times New Roman" w:hAnsi="Times New Roman" w:cs="Times New Roman"/>
+          <w:sz w:val="32"/>
+          <w:szCs w:val="32"/>
+        </w:rPr>
+      </w:pPr>
+      <w:r>
+        <w:rPr>
+          <w:rFonts w:ascii="Times New Roman" w:hAnsi="Times New Roman" w:cs="Times New Roman"/>
+          <w:b/>
+          <w:bCs/>
+          <w:sz w:val="32"/>
+          <w:szCs w:val="32"/>
+        </w:rPr>
+        <w:t xml:space="preserve">Юэ </w:t>
+      </w:r>
+      <w:r>
+        <w:rPr>
+          <w:rFonts w:ascii="Times New Roman" w:hAnsi="Times New Roman" w:cs="Times New Roman"/>
+          <w:b/>
+          <w:bCs/>
+          <w:sz w:val="32"/>
+          <w:szCs w:val="32"/>
+        </w:rPr>
+        <w:t>Фу Я</w:t>
+      </w:r>
+      <w:r>
+        <w:rPr>
+          <w:rFonts w:ascii="Times New Roman" w:hAnsi="Times New Roman" w:cs="Times New Roman"/>
+          <w:b/>
+          <w:bCs/>
+          <w:sz w:val="32"/>
+          <w:szCs w:val="32"/>
+        </w:rPr>
+        <w:t xml:space="preserve"> </w:t>
+      </w:r>
+      <w:r>
+        <w:rPr>
+          <w:rFonts w:ascii="Times New Roman" w:hAnsi="Times New Roman" w:cs="Times New Roman"/>
+          <w:sz w:val="32"/>
+          <w:szCs w:val="32"/>
+        </w:rPr>
+        <w:t xml:space="preserve">– </w:t>
+      </w:r>
+      <w:r>
+        <w:rPr>
+          <w:rFonts w:ascii="Times New Roman" w:hAnsi="Times New Roman" w:cs="Times New Roman"/>
+          <w:sz w:val="32"/>
+          <w:szCs w:val="32"/>
+        </w:rPr>
+        <w:t xml:space="preserve">бессмертный, младший собрат Ли Су </w:t>
+      </w:r>
+      <w:proofErr w:type="spellStart"/>
+      <w:r>
+        <w:rPr>
+          <w:rFonts w:ascii="Times New Roman" w:hAnsi="Times New Roman" w:cs="Times New Roman"/>
+          <w:sz w:val="32"/>
+          <w:szCs w:val="32"/>
+        </w:rPr>
+        <w:t>Су</w:t>
+      </w:r>
+      <w:proofErr w:type="spellEnd"/>
+      <w:r>
+        <w:rPr>
+          <w:rFonts w:ascii="Times New Roman" w:hAnsi="Times New Roman" w:cs="Times New Roman"/>
+          <w:sz w:val="32"/>
+          <w:szCs w:val="32"/>
+        </w:rPr>
+        <w:t xml:space="preserve"> из </w:t>
+      </w:r>
+      <w:r>
+        <w:rPr>
+          <w:rFonts w:ascii="Times New Roman" w:hAnsi="Times New Roman" w:cs="Times New Roman"/>
+          <w:sz w:val="32"/>
+          <w:szCs w:val="32"/>
+        </w:rPr>
+        <w:t>секты</w:t>
+      </w:r>
+      <w:r>
+        <w:rPr>
+          <w:rFonts w:ascii="Times New Roman" w:hAnsi="Times New Roman" w:cs="Times New Roman"/>
+          <w:sz w:val="32"/>
+          <w:szCs w:val="32"/>
+        </w:rPr>
+        <w:t xml:space="preserve"> </w:t>
+      </w:r>
+      <w:proofErr w:type="spellStart"/>
+      <w:r>
+        <w:rPr>
+          <w:rFonts w:ascii="Times New Roman" w:hAnsi="Times New Roman" w:cs="Times New Roman"/>
+          <w:sz w:val="32"/>
+          <w:szCs w:val="32"/>
+        </w:rPr>
+        <w:t>Хэнъян</w:t>
+      </w:r>
+      <w:proofErr w:type="spellEnd"/>
+      <w:r>
+        <w:rPr>
+          <w:rFonts w:ascii="Times New Roman" w:hAnsi="Times New Roman" w:cs="Times New Roman"/>
+          <w:sz w:val="32"/>
+          <w:szCs w:val="32"/>
+        </w:rPr>
+        <w:t>, который тайно в нее влюблен.</w:t>
+      </w:r>
+    </w:p>
+    <w:p>
+      <w:pPr>
+        <w:rPr>
+          <w:rFonts w:ascii="Times New Roman" w:hAnsi="Times New Roman" w:cs="Times New Roman"/>
+          <w:sz w:val="32"/>
+          <w:szCs w:val="32"/>
+        </w:rPr>
+      </w:pPr>
+      <w:proofErr w:type="spellStart"/>
+      <w:r>
+        <w:rPr>
+          <w:rFonts w:ascii="Times New Roman" w:hAnsi="Times New Roman" w:cs="Times New Roman"/>
+          <w:b/>
+          <w:bCs/>
+          <w:sz w:val="32"/>
+          <w:szCs w:val="32"/>
+        </w:rPr>
+        <w:t>Гоу</w:t>
+      </w:r>
+      <w:proofErr w:type="spellEnd"/>
+      <w:r>
+        <w:rPr>
+          <w:rFonts w:ascii="Times New Roman" w:hAnsi="Times New Roman" w:cs="Times New Roman"/>
+          <w:b/>
+          <w:bCs/>
+          <w:sz w:val="32"/>
+          <w:szCs w:val="32"/>
+        </w:rPr>
+        <w:t xml:space="preserve"> Ю</w:t>
+      </w:r>
+      <w:r>
+        <w:rPr>
+          <w:rFonts w:ascii="Times New Roman" w:hAnsi="Times New Roman" w:cs="Times New Roman"/>
+          <w:sz w:val="32"/>
+          <w:szCs w:val="32"/>
+        </w:rPr>
+        <w:t xml:space="preserve"> – дух нефритового браслета Ли Су </w:t>
+      </w:r>
+      <w:proofErr w:type="spellStart"/>
+      <w:r>
+        <w:rPr>
+          <w:rFonts w:ascii="Times New Roman" w:hAnsi="Times New Roman" w:cs="Times New Roman"/>
+          <w:sz w:val="32"/>
+          <w:szCs w:val="32"/>
+        </w:rPr>
+        <w:t>Су</w:t>
+      </w:r>
+      <w:proofErr w:type="spellEnd"/>
+      <w:r>
+        <w:rPr>
+          <w:rFonts w:ascii="Times New Roman" w:hAnsi="Times New Roman" w:cs="Times New Roman"/>
+          <w:sz w:val="32"/>
+          <w:szCs w:val="32"/>
+        </w:rPr>
+        <w:t>, который присматривает за ней и наставляет ее с самого детства</w:t>
+      </w:r>
+    </w:p>
+    <w:p>
+      <w:pPr>
+        <w:rPr>
+          <w:rFonts w:ascii="Times New Roman" w:hAnsi="Times New Roman" w:cs="Times New Roman"/>
+          <w:sz w:val="32"/>
+          <w:szCs w:val="32"/>
+        </w:rPr>
+      </w:pPr>
+    </w:p>
+    <w:p>
+      <w:pPr>
+        <w:rPr>
+          <w:rFonts w:ascii="Times New Roman" w:hAnsi="Times New Roman" w:cs="Times New Roman"/>
+          <w:color w:val="000000" w:themeColor="text1"/>
+          <w:sz w:val="32"/>
+          <w:szCs w:val="32"/>
+        </w:rPr>
+      </w:pPr>
+      <w:r>
+        <w:rPr>
+          <w:rFonts w:ascii="Times New Roman" w:hAnsi="Times New Roman" w:cs="Times New Roman"/>
+          <w:b/>
+          <w:bCs/>
+          <w:sz w:val="32"/>
+          <w:szCs w:val="32"/>
+        </w:rPr>
+        <w:t>Чень</w:t>
+      </w:r>
+      <w:r>
+        <w:rPr>
+          <w:rFonts w:ascii="Times New Roman" w:hAnsi="Times New Roman" w:cs="Times New Roman"/>
+          <w:sz w:val="32"/>
+          <w:szCs w:val="32"/>
+        </w:rPr>
+        <w:t xml:space="preserve"> – </w:t>
+      </w:r>
+      <w:r>
+        <w:rPr>
+          <w:rFonts w:ascii="Times New Roman" w:hAnsi="Times New Roman" w:cs="Times New Roman"/>
+          <w:sz w:val="32"/>
+          <w:szCs w:val="32"/>
+        </w:rPr>
+        <w:t>чиновник</w:t>
+      </w:r>
+      <w:r>
+        <w:rPr>
+          <w:rFonts w:ascii="Times New Roman" w:hAnsi="Times New Roman" w:cs="Times New Roman"/>
+          <w:sz w:val="32"/>
+          <w:szCs w:val="32"/>
+        </w:rPr>
+        <w:t xml:space="preserve">, друг </w:t>
+      </w:r>
+      <w:r>
+        <w:rPr>
+          <w:rFonts w:ascii="Times New Roman" w:hAnsi="Times New Roman" w:cs="Times New Roman"/>
+          <w:b/>
+          <w:bCs/>
+          <w:color w:val="FF0000"/>
           <w:sz w:val="32"/>
           <w:szCs w:val="32"/>
         </w:rPr>
@@ -869,6 +1821,7 @@
           <w:rFonts w:ascii="Times New Roman" w:hAnsi="Times New Roman" w:cs="Times New Roman"/>
           <w:b/>
           <w:bCs/>
+          <w:color w:val="FF0000"/>
           <w:sz w:val="32"/>
           <w:szCs w:val="32"/>
         </w:rPr>
@@ -880,6 +1833,7 @@
           <w:rFonts w:ascii="Times New Roman" w:hAnsi="Times New Roman" w:cs="Times New Roman"/>
           <w:b/>
           <w:bCs/>
+          <w:color w:val="FF0000"/>
           <w:sz w:val="32"/>
           <w:szCs w:val="32"/>
         </w:rPr>
@@ -891,970 +1845,11 @@
           <w:rFonts w:ascii="Times New Roman" w:hAnsi="Times New Roman" w:cs="Times New Roman"/>
           <w:b/>
           <w:bCs/>
-          <w:sz w:val="32"/>
-          <w:szCs w:val="32"/>
-        </w:rPr>
-        <w:t>Юй</w:t>
-      </w:r>
-      <w:proofErr w:type="spellEnd"/>
-      <w:r>
-        <w:rPr>
-          <w:rFonts w:ascii="Times New Roman" w:hAnsi="Times New Roman" w:cs="Times New Roman"/>
-          <w:sz w:val="32"/>
-          <w:szCs w:val="32"/>
-        </w:rPr>
-        <w:t xml:space="preserve"> </w:t>
-      </w:r>
-      <w:proofErr w:type="gramStart"/>
-      <w:r>
-        <w:rPr>
-          <w:rFonts w:ascii="Times New Roman" w:hAnsi="Times New Roman" w:cs="Times New Roman"/>
-          <w:sz w:val="32"/>
-          <w:szCs w:val="32"/>
-        </w:rPr>
-        <w:t>– ?</w:t>
-      </w:r>
-      <w:proofErr w:type="gramEnd"/>
-      <w:r>
-        <w:rPr>
-          <w:rFonts w:ascii="Times New Roman" w:hAnsi="Times New Roman" w:cs="Times New Roman"/>
-          <w:sz w:val="32"/>
-          <w:szCs w:val="32"/>
-        </w:rPr>
-        <w:t xml:space="preserve"> сын генерала Е </w:t>
-      </w:r>
-    </w:p>
-    <w:p>
-      <w:pPr>
-        <w:rPr>
-          <w:rFonts w:ascii="Times New Roman" w:hAnsi="Times New Roman" w:cs="Times New Roman"/>
-          <w:sz w:val="32"/>
-          <w:szCs w:val="32"/>
-        </w:rPr>
-      </w:pPr>
-      <w:r>
-        <w:rPr>
-          <w:rFonts w:ascii="Times New Roman" w:hAnsi="Times New Roman" w:cs="Times New Roman"/>
-          <w:b/>
-          <w:bCs/>
-          <w:sz w:val="32"/>
-          <w:szCs w:val="32"/>
-        </w:rPr>
-        <w:t>Дун</w:t>
-      </w:r>
-      <w:r>
-        <w:rPr>
-          <w:rFonts w:ascii="Times New Roman" w:hAnsi="Times New Roman" w:cs="Times New Roman"/>
-          <w:sz w:val="32"/>
-          <w:szCs w:val="32"/>
-        </w:rPr>
-        <w:t xml:space="preserve"> </w:t>
-      </w:r>
-      <w:r>
-        <w:rPr>
-          <w:rFonts w:ascii="Times New Roman" w:hAnsi="Times New Roman" w:cs="Times New Roman"/>
-          <w:sz w:val="32"/>
-          <w:szCs w:val="32"/>
-        </w:rPr>
-        <w:t xml:space="preserve">– </w:t>
-      </w:r>
-      <w:r>
-        <w:rPr>
-          <w:rFonts w:ascii="Times New Roman" w:hAnsi="Times New Roman" w:cs="Times New Roman"/>
-          <w:sz w:val="32"/>
-          <w:szCs w:val="32"/>
-        </w:rPr>
-        <w:t xml:space="preserve">вторая </w:t>
-      </w:r>
-      <w:r>
-        <w:rPr>
-          <w:rFonts w:ascii="Times New Roman" w:hAnsi="Times New Roman" w:cs="Times New Roman"/>
-          <w:sz w:val="32"/>
-          <w:szCs w:val="32"/>
-        </w:rPr>
-        <w:t>наложница генерала Е и мать</w:t>
-      </w:r>
-      <w:r>
-        <w:rPr>
-          <w:rFonts w:ascii="Times New Roman" w:hAnsi="Times New Roman" w:cs="Times New Roman"/>
-          <w:sz w:val="32"/>
-          <w:szCs w:val="32"/>
-        </w:rPr>
-        <w:t xml:space="preserve"> </w:t>
-      </w:r>
-      <w:r>
-        <w:rPr>
-          <w:rFonts w:ascii="Times New Roman" w:hAnsi="Times New Roman" w:cs="Times New Roman"/>
-          <w:sz w:val="32"/>
-          <w:szCs w:val="32"/>
-        </w:rPr>
-        <w:t xml:space="preserve">Е </w:t>
-      </w:r>
-      <w:r>
-        <w:rPr>
-          <w:rFonts w:ascii="Times New Roman" w:hAnsi="Times New Roman" w:cs="Times New Roman"/>
-          <w:sz w:val="32"/>
-          <w:szCs w:val="32"/>
-        </w:rPr>
-        <w:t>Лань Инь</w:t>
-      </w:r>
-      <w:r>
-        <w:rPr>
-          <w:rFonts w:ascii="Times New Roman" w:hAnsi="Times New Roman" w:cs="Times New Roman"/>
-          <w:sz w:val="32"/>
-          <w:szCs w:val="32"/>
-        </w:rPr>
-        <w:t>, не любимая старшей госпожи семейства, бабушкой Си У.</w:t>
-      </w:r>
-    </w:p>
-    <w:p>
-      <w:pPr>
-        <w:rPr>
-          <w:rFonts w:ascii="Times New Roman" w:hAnsi="Times New Roman" w:cs="Times New Roman"/>
-          <w:sz w:val="32"/>
-          <w:szCs w:val="32"/>
-        </w:rPr>
-      </w:pPr>
-      <w:r>
-        <w:rPr>
-          <w:rFonts w:ascii="Times New Roman" w:hAnsi="Times New Roman" w:cs="Times New Roman"/>
-          <w:b/>
-          <w:bCs/>
-          <w:sz w:val="32"/>
-          <w:szCs w:val="32"/>
-        </w:rPr>
-        <w:t>Юнь</w:t>
-      </w:r>
-      <w:r>
-        <w:rPr>
-          <w:rFonts w:ascii="Times New Roman" w:hAnsi="Times New Roman" w:cs="Times New Roman"/>
-          <w:sz w:val="32"/>
-          <w:szCs w:val="32"/>
-        </w:rPr>
-        <w:t xml:space="preserve"> – мать Е Бин Чан и четвертого сына</w:t>
-      </w:r>
-      <w:r>
-        <w:rPr>
-          <w:rFonts w:ascii="Times New Roman" w:hAnsi="Times New Roman" w:cs="Times New Roman"/>
-          <w:sz w:val="32"/>
-          <w:szCs w:val="32"/>
-        </w:rPr>
-        <w:t>.</w:t>
-      </w:r>
-    </w:p>
-    <w:p>
-      <w:pPr>
-        <w:rPr>
-          <w:rFonts w:ascii="Times New Roman" w:hAnsi="Times New Roman" w:cs="Times New Roman"/>
-          <w:sz w:val="32"/>
-          <w:szCs w:val="32"/>
-        </w:rPr>
-      </w:pPr>
-      <w:r>
-        <w:rPr>
-          <w:rFonts w:ascii="Times New Roman" w:hAnsi="Times New Roman" w:cs="Times New Roman"/>
-          <w:b/>
-          <w:bCs/>
-          <w:sz w:val="32"/>
-          <w:szCs w:val="32"/>
-        </w:rPr>
-        <w:t xml:space="preserve">Е </w:t>
-      </w:r>
-      <w:proofErr w:type="spellStart"/>
-      <w:r>
-        <w:rPr>
-          <w:rFonts w:ascii="Times New Roman" w:hAnsi="Times New Roman" w:cs="Times New Roman"/>
-          <w:b/>
-          <w:bCs/>
-          <w:color w:val="000000" w:themeColor="text1"/>
-          <w:sz w:val="32"/>
-          <w:szCs w:val="32"/>
-        </w:rPr>
-        <w:t>Чжо</w:t>
-      </w:r>
-      <w:proofErr w:type="spellEnd"/>
-      <w:r>
-        <w:rPr>
-          <w:rFonts w:ascii="Times New Roman" w:hAnsi="Times New Roman" w:cs="Times New Roman"/>
-          <w:b/>
-          <w:bCs/>
-          <w:color w:val="000000" w:themeColor="text1"/>
-          <w:sz w:val="32"/>
-          <w:szCs w:val="32"/>
-        </w:rPr>
-        <w:t>-эр</w:t>
-      </w:r>
-      <w:r>
-        <w:rPr>
-          <w:rFonts w:ascii="Times New Roman" w:hAnsi="Times New Roman" w:cs="Times New Roman"/>
-          <w:sz w:val="32"/>
-          <w:szCs w:val="32"/>
-        </w:rPr>
-        <w:t xml:space="preserve"> </w:t>
-      </w:r>
-      <w:r>
-        <w:rPr>
-          <w:rFonts w:ascii="Times New Roman" w:hAnsi="Times New Roman" w:cs="Times New Roman"/>
-          <w:sz w:val="32"/>
-          <w:szCs w:val="32"/>
-        </w:rPr>
-        <w:t>–</w:t>
-      </w:r>
-      <w:r>
-        <w:rPr>
-          <w:rFonts w:ascii="Times New Roman" w:hAnsi="Times New Roman" w:cs="Times New Roman"/>
-          <w:sz w:val="32"/>
-          <w:szCs w:val="32"/>
-        </w:rPr>
-        <w:t xml:space="preserve"> </w:t>
-      </w:r>
-      <w:r>
-        <w:rPr>
-          <w:rFonts w:ascii="Times New Roman" w:hAnsi="Times New Roman" w:cs="Times New Roman"/>
-          <w:sz w:val="32"/>
-          <w:szCs w:val="32"/>
-        </w:rPr>
-        <w:t>четверт</w:t>
-      </w:r>
-      <w:r>
-        <w:rPr>
-          <w:rFonts w:ascii="Times New Roman" w:hAnsi="Times New Roman" w:cs="Times New Roman"/>
-          <w:sz w:val="32"/>
-          <w:szCs w:val="32"/>
-        </w:rPr>
-        <w:t>ый</w:t>
-      </w:r>
-      <w:r>
-        <w:rPr>
-          <w:rFonts w:ascii="Times New Roman" w:hAnsi="Times New Roman" w:cs="Times New Roman"/>
-          <w:sz w:val="32"/>
-          <w:szCs w:val="32"/>
-        </w:rPr>
-        <w:t xml:space="preserve"> сын</w:t>
-      </w:r>
-      <w:r>
-        <w:rPr>
-          <w:rFonts w:ascii="Times New Roman" w:hAnsi="Times New Roman" w:cs="Times New Roman"/>
-          <w:sz w:val="32"/>
-          <w:szCs w:val="32"/>
-        </w:rPr>
-        <w:t xml:space="preserve"> </w:t>
-      </w:r>
-      <w:r>
-        <w:rPr>
-          <w:rFonts w:ascii="Times New Roman" w:hAnsi="Times New Roman" w:cs="Times New Roman"/>
-          <w:sz w:val="32"/>
-          <w:szCs w:val="32"/>
-        </w:rPr>
-        <w:t>генерала Е</w:t>
-      </w:r>
-      <w:r>
-        <w:rPr>
-          <w:rFonts w:ascii="Times New Roman" w:hAnsi="Times New Roman" w:cs="Times New Roman"/>
-          <w:sz w:val="32"/>
-          <w:szCs w:val="32"/>
-        </w:rPr>
-        <w:t xml:space="preserve"> и самый младший в семье.</w:t>
-      </w:r>
-    </w:p>
-    <w:p>
-      <w:pPr>
-        <w:rPr>
-          <w:rFonts w:ascii="Times New Roman" w:hAnsi="Times New Roman" w:cs="Times New Roman"/>
-          <w:b/>
-          <w:bCs/>
-          <w:sz w:val="32"/>
-          <w:szCs w:val="32"/>
-        </w:rPr>
-      </w:pPr>
-    </w:p>
-    <w:p>
-      <w:pPr>
-        <w:rPr>
-          <w:rFonts w:ascii="Times New Roman" w:hAnsi="Times New Roman" w:cs="Times New Roman"/>
-          <w:sz w:val="32"/>
-          <w:szCs w:val="32"/>
-        </w:rPr>
-      </w:pPr>
-      <w:r>
-        <w:rPr>
-          <w:rFonts w:ascii="Times New Roman" w:hAnsi="Times New Roman" w:cs="Times New Roman"/>
-          <w:b/>
-          <w:bCs/>
-          <w:sz w:val="32"/>
-          <w:szCs w:val="32"/>
-        </w:rPr>
-        <w:t>Тан Тай Цзинь</w:t>
-      </w:r>
-      <w:r>
-        <w:rPr>
-          <w:rFonts w:ascii="Times New Roman" w:hAnsi="Times New Roman" w:cs="Times New Roman"/>
-          <w:sz w:val="32"/>
-          <w:szCs w:val="32"/>
-        </w:rPr>
-        <w:t xml:space="preserve"> – принц-заложник, рожденный с проклятыми костями и нелюбимый своим отцом, императором Чжоу Го, будущий владыка демонов.</w:t>
-      </w:r>
-    </w:p>
-    <w:p>
-      <w:pPr>
-        <w:rPr>
-          <w:rFonts w:ascii="Times New Roman" w:hAnsi="Times New Roman" w:cs="Times New Roman"/>
-          <w:sz w:val="32"/>
-          <w:szCs w:val="32"/>
-        </w:rPr>
-      </w:pPr>
-      <w:r>
-        <w:rPr>
-          <w:rFonts w:ascii="Times New Roman" w:hAnsi="Times New Roman" w:cs="Times New Roman"/>
-          <w:b/>
-          <w:bCs/>
-          <w:sz w:val="32"/>
-          <w:szCs w:val="32"/>
-        </w:rPr>
-        <w:t>Лю</w:t>
-      </w:r>
-      <w:r>
-        <w:rPr>
-          <w:rFonts w:ascii="Times New Roman" w:hAnsi="Times New Roman" w:cs="Times New Roman"/>
-          <w:sz w:val="32"/>
-          <w:szCs w:val="32"/>
-        </w:rPr>
-        <w:t xml:space="preserve"> – </w:t>
-      </w:r>
-      <w:r>
-        <w:rPr>
-          <w:rFonts w:ascii="Times New Roman" w:hAnsi="Times New Roman" w:cs="Times New Roman"/>
-          <w:sz w:val="32"/>
-          <w:szCs w:val="32"/>
-        </w:rPr>
-        <w:t>няня принца-заложника Тан Тай Цзиня, которая сошла с ума от надругательств</w:t>
-      </w:r>
-    </w:p>
-    <w:p>
-      <w:pPr>
-        <w:rPr>
-          <w:rFonts w:ascii="Times New Roman" w:hAnsi="Times New Roman" w:cs="Times New Roman"/>
-          <w:sz w:val="32"/>
-          <w:szCs w:val="32"/>
-        </w:rPr>
-      </w:pPr>
-    </w:p>
-    <w:p>
-      <w:pPr>
-        <w:rPr>
-          <w:rFonts w:ascii="Times New Roman" w:hAnsi="Times New Roman" w:cs="Times New Roman"/>
-          <w:sz w:val="32"/>
-          <w:szCs w:val="32"/>
-        </w:rPr>
-      </w:pPr>
-      <w:r>
-        <w:rPr>
-          <w:rFonts w:ascii="Times New Roman" w:hAnsi="Times New Roman" w:cs="Times New Roman"/>
-          <w:b/>
-          <w:bCs/>
-          <w:sz w:val="32"/>
-          <w:szCs w:val="32"/>
-        </w:rPr>
-        <w:t>Сяо Линь</w:t>
-      </w:r>
-      <w:r>
-        <w:rPr>
-          <w:rFonts w:ascii="Times New Roman" w:hAnsi="Times New Roman" w:cs="Times New Roman"/>
-          <w:sz w:val="32"/>
-          <w:szCs w:val="32"/>
-        </w:rPr>
-        <w:t xml:space="preserve"> – шестой принц императора и муж Е Бин Чан, главный соперник Тай Цзиня</w:t>
-      </w:r>
-    </w:p>
-    <w:p>
-      <w:pPr>
-        <w:rPr>
-          <w:rFonts w:ascii="Times New Roman" w:hAnsi="Times New Roman" w:cs="Times New Roman"/>
-          <w:sz w:val="32"/>
-          <w:szCs w:val="32"/>
-        </w:rPr>
-      </w:pPr>
-      <w:r>
-        <w:rPr>
-          <w:rFonts w:ascii="Times New Roman" w:hAnsi="Times New Roman" w:cs="Times New Roman"/>
-          <w:b/>
-          <w:bCs/>
-          <w:sz w:val="32"/>
-          <w:szCs w:val="32"/>
-        </w:rPr>
-        <w:t xml:space="preserve">Чжао </w:t>
-      </w:r>
-      <w:proofErr w:type="spellStart"/>
-      <w:r>
-        <w:rPr>
-          <w:rFonts w:ascii="Times New Roman" w:hAnsi="Times New Roman" w:cs="Times New Roman"/>
-          <w:b/>
-          <w:bCs/>
-          <w:sz w:val="32"/>
-          <w:szCs w:val="32"/>
-        </w:rPr>
-        <w:t>Юй</w:t>
-      </w:r>
-      <w:proofErr w:type="spellEnd"/>
-      <w:r>
-        <w:rPr>
-          <w:rFonts w:ascii="Times New Roman" w:hAnsi="Times New Roman" w:cs="Times New Roman"/>
-          <w:sz w:val="32"/>
-          <w:szCs w:val="32"/>
-        </w:rPr>
-        <w:t xml:space="preserve"> </w:t>
-      </w:r>
-      <w:r>
-        <w:rPr>
-          <w:rFonts w:ascii="Times New Roman" w:hAnsi="Times New Roman" w:cs="Times New Roman"/>
-          <w:sz w:val="32"/>
-          <w:szCs w:val="32"/>
-        </w:rPr>
-        <w:t xml:space="preserve">– </w:t>
-      </w:r>
-      <w:r>
-        <w:rPr>
-          <w:rFonts w:ascii="Times New Roman" w:hAnsi="Times New Roman" w:cs="Times New Roman"/>
-          <w:sz w:val="32"/>
-          <w:szCs w:val="32"/>
-        </w:rPr>
-        <w:t xml:space="preserve">девятая принцесса, младшая сестра </w:t>
-      </w:r>
-      <w:r>
-        <w:rPr>
-          <w:rFonts w:ascii="Times New Roman" w:hAnsi="Times New Roman" w:cs="Times New Roman"/>
-          <w:sz w:val="32"/>
-          <w:szCs w:val="32"/>
-        </w:rPr>
-        <w:t>Сяо Линя</w:t>
-      </w:r>
-    </w:p>
-    <w:p>
-      <w:pPr>
-        <w:rPr>
-          <w:rFonts w:ascii="Times New Roman" w:hAnsi="Times New Roman" w:cs="Times New Roman"/>
-          <w:sz w:val="32"/>
-          <w:szCs w:val="32"/>
-        </w:rPr>
-      </w:pPr>
-      <w:r>
-        <w:rPr>
-          <w:rFonts w:ascii="Times New Roman" w:hAnsi="Times New Roman" w:cs="Times New Roman"/>
-          <w:b/>
-          <w:bCs/>
-          <w:sz w:val="32"/>
-          <w:szCs w:val="32"/>
-        </w:rPr>
-        <w:t>Пан И Чжи</w:t>
-      </w:r>
-      <w:r>
-        <w:rPr>
-          <w:rFonts w:ascii="Times New Roman" w:hAnsi="Times New Roman" w:cs="Times New Roman"/>
-          <w:sz w:val="32"/>
-          <w:szCs w:val="32"/>
-        </w:rPr>
-        <w:t xml:space="preserve"> </w:t>
-      </w:r>
-      <w:r>
-        <w:rPr>
-          <w:rFonts w:ascii="Times New Roman" w:hAnsi="Times New Roman" w:cs="Times New Roman"/>
-          <w:sz w:val="32"/>
-          <w:szCs w:val="32"/>
-        </w:rPr>
-        <w:t xml:space="preserve">– </w:t>
-      </w:r>
-      <w:r>
-        <w:rPr>
-          <w:rFonts w:ascii="Times New Roman" w:hAnsi="Times New Roman" w:cs="Times New Roman"/>
-          <w:sz w:val="32"/>
-          <w:szCs w:val="32"/>
-        </w:rPr>
-        <w:t>у</w:t>
-      </w:r>
-      <w:r>
-        <w:rPr>
-          <w:rFonts w:ascii="Times New Roman" w:hAnsi="Times New Roman" w:cs="Times New Roman"/>
-          <w:sz w:val="32"/>
-          <w:szCs w:val="32"/>
-        </w:rPr>
-        <w:t>чёный вельможа, действующий министр обрядов</w:t>
-      </w:r>
-      <w:r>
-        <w:rPr>
-          <w:rFonts w:ascii="Times New Roman" w:hAnsi="Times New Roman" w:cs="Times New Roman"/>
-          <w:sz w:val="32"/>
-          <w:szCs w:val="32"/>
-        </w:rPr>
-        <w:t>, тайно влюбленный в Е Бин Чан и потому прыгнул за ней в озеро</w:t>
-      </w:r>
-    </w:p>
-    <w:p>
-      <w:pPr>
-        <w:rPr>
-          <w:rFonts w:ascii="Times New Roman" w:hAnsi="Times New Roman" w:cs="Times New Roman"/>
-          <w:b/>
-          <w:bCs/>
-          <w:sz w:val="32"/>
-          <w:szCs w:val="32"/>
-        </w:rPr>
-      </w:pPr>
-    </w:p>
-    <w:p>
-      <w:pPr>
-        <w:rPr>
-          <w:rFonts w:ascii="Times New Roman" w:hAnsi="Times New Roman" w:cs="Times New Roman"/>
-          <w:b/>
-          <w:bCs/>
-          <w:sz w:val="32"/>
-          <w:szCs w:val="32"/>
-        </w:rPr>
-      </w:pPr>
-      <w:r>
-        <w:rPr>
-          <w:rFonts w:ascii="Times New Roman" w:hAnsi="Times New Roman" w:cs="Times New Roman"/>
-          <w:b/>
-          <w:bCs/>
-          <w:sz w:val="32"/>
-          <w:szCs w:val="32"/>
-        </w:rPr>
-        <w:t>Цюй Сюань Цзы</w:t>
-      </w:r>
-      <w:r>
-        <w:rPr>
-          <w:rFonts w:ascii="Times New Roman" w:hAnsi="Times New Roman" w:cs="Times New Roman"/>
-          <w:b/>
-          <w:bCs/>
-          <w:sz w:val="32"/>
-          <w:szCs w:val="32"/>
-        </w:rPr>
-        <w:t xml:space="preserve"> </w:t>
-      </w:r>
-      <w:r>
-        <w:rPr>
-          <w:rFonts w:ascii="Times New Roman" w:hAnsi="Times New Roman" w:cs="Times New Roman"/>
-          <w:sz w:val="32"/>
-          <w:szCs w:val="32"/>
-        </w:rPr>
-        <w:t xml:space="preserve">– </w:t>
-      </w:r>
-      <w:r>
-        <w:rPr>
-          <w:rFonts w:ascii="Times New Roman" w:hAnsi="Times New Roman" w:cs="Times New Roman"/>
-          <w:sz w:val="32"/>
-          <w:szCs w:val="32"/>
-        </w:rPr>
-        <w:t xml:space="preserve">владыка бессметных и глава секты </w:t>
-      </w:r>
-      <w:proofErr w:type="spellStart"/>
-      <w:r>
-        <w:rPr>
-          <w:rFonts w:ascii="Times New Roman" w:hAnsi="Times New Roman" w:cs="Times New Roman"/>
-          <w:sz w:val="32"/>
-          <w:szCs w:val="32"/>
-        </w:rPr>
-        <w:t>Хэнъян</w:t>
-      </w:r>
-      <w:proofErr w:type="spellEnd"/>
-    </w:p>
-    <w:p>
-      <w:pPr>
-        <w:rPr>
-          <w:rFonts w:ascii="Times New Roman" w:hAnsi="Times New Roman" w:cs="Times New Roman"/>
-          <w:sz w:val="32"/>
-          <w:szCs w:val="32"/>
-        </w:rPr>
-      </w:pPr>
-      <w:r>
-        <w:rPr>
-          <w:rFonts w:ascii="Times New Roman" w:hAnsi="Times New Roman" w:cs="Times New Roman"/>
-          <w:b/>
-          <w:bCs/>
-          <w:sz w:val="32"/>
-          <w:szCs w:val="32"/>
-        </w:rPr>
-        <w:t>Гун Е</w:t>
-      </w:r>
-      <w:r>
-        <w:rPr>
-          <w:rFonts w:ascii="Times New Roman" w:hAnsi="Times New Roman" w:cs="Times New Roman"/>
-          <w:b/>
-          <w:bCs/>
-          <w:sz w:val="32"/>
-          <w:szCs w:val="32"/>
-        </w:rPr>
-        <w:t xml:space="preserve"> </w:t>
-      </w:r>
-      <w:proofErr w:type="spellStart"/>
-      <w:r>
-        <w:rPr>
-          <w:rFonts w:ascii="Times New Roman" w:hAnsi="Times New Roman" w:cs="Times New Roman"/>
-          <w:b/>
-          <w:bCs/>
-          <w:sz w:val="32"/>
-          <w:szCs w:val="32"/>
-        </w:rPr>
-        <w:t>Чжеу</w:t>
-      </w:r>
-      <w:proofErr w:type="spellEnd"/>
-      <w:r>
-        <w:rPr>
-          <w:rFonts w:ascii="Times New Roman" w:hAnsi="Times New Roman" w:cs="Times New Roman"/>
-          <w:sz w:val="32"/>
-          <w:szCs w:val="32"/>
-        </w:rPr>
-        <w:t xml:space="preserve"> – старший </w:t>
-      </w:r>
-      <w:r>
-        <w:rPr>
-          <w:rFonts w:ascii="Times New Roman" w:hAnsi="Times New Roman" w:cs="Times New Roman"/>
-          <w:sz w:val="32"/>
-          <w:szCs w:val="32"/>
-        </w:rPr>
-        <w:t xml:space="preserve">собрат Ли Су </w:t>
-      </w:r>
-      <w:proofErr w:type="spellStart"/>
-      <w:r>
-        <w:rPr>
-          <w:rFonts w:ascii="Times New Roman" w:hAnsi="Times New Roman" w:cs="Times New Roman"/>
-          <w:sz w:val="32"/>
-          <w:szCs w:val="32"/>
-        </w:rPr>
-        <w:t>Су</w:t>
-      </w:r>
-      <w:proofErr w:type="spellEnd"/>
-      <w:r>
-        <w:rPr>
-          <w:rFonts w:ascii="Times New Roman" w:hAnsi="Times New Roman" w:cs="Times New Roman"/>
-          <w:sz w:val="32"/>
-          <w:szCs w:val="32"/>
-        </w:rPr>
-        <w:t xml:space="preserve"> из </w:t>
-      </w:r>
-      <w:r>
-        <w:rPr>
-          <w:rFonts w:ascii="Times New Roman" w:hAnsi="Times New Roman" w:cs="Times New Roman"/>
-          <w:sz w:val="32"/>
-          <w:szCs w:val="32"/>
-        </w:rPr>
-        <w:t>секты</w:t>
-      </w:r>
-      <w:r>
-        <w:rPr>
-          <w:rFonts w:ascii="Times New Roman" w:hAnsi="Times New Roman" w:cs="Times New Roman"/>
-          <w:sz w:val="32"/>
-          <w:szCs w:val="32"/>
-        </w:rPr>
-        <w:t xml:space="preserve"> </w:t>
-      </w:r>
-      <w:proofErr w:type="spellStart"/>
-      <w:r>
-        <w:rPr>
-          <w:rFonts w:ascii="Times New Roman" w:hAnsi="Times New Roman" w:cs="Times New Roman"/>
-          <w:sz w:val="32"/>
-          <w:szCs w:val="32"/>
-        </w:rPr>
-        <w:t>Хэнъян</w:t>
-      </w:r>
-      <w:proofErr w:type="spellEnd"/>
-      <w:r>
-        <w:rPr>
-          <w:rFonts w:ascii="Times New Roman" w:hAnsi="Times New Roman" w:cs="Times New Roman"/>
-          <w:sz w:val="32"/>
-          <w:szCs w:val="32"/>
-        </w:rPr>
-        <w:t xml:space="preserve">, выглядит он в точности, как </w:t>
-      </w:r>
-      <w:r>
-        <w:rPr>
-          <w:rFonts w:ascii="Times New Roman" w:hAnsi="Times New Roman" w:cs="Times New Roman"/>
-          <w:sz w:val="32"/>
-          <w:szCs w:val="32"/>
-        </w:rPr>
-        <w:t>Сяо Линь</w:t>
-      </w:r>
-    </w:p>
-    <w:p>
-      <w:pPr>
-        <w:rPr>
-          <w:rFonts w:ascii="Times New Roman" w:hAnsi="Times New Roman" w:cs="Times New Roman"/>
-          <w:sz w:val="32"/>
-          <w:szCs w:val="32"/>
-        </w:rPr>
-      </w:pPr>
-      <w:r>
-        <w:rPr>
-          <w:rFonts w:ascii="Times New Roman" w:hAnsi="Times New Roman" w:cs="Times New Roman"/>
-          <w:b/>
-          <w:bCs/>
-          <w:sz w:val="32"/>
-          <w:szCs w:val="32"/>
-        </w:rPr>
-        <w:lastRenderedPageBreak/>
-        <w:t>Яо Гуан</w:t>
-      </w:r>
-      <w:r>
-        <w:rPr>
-          <w:rFonts w:ascii="Times New Roman" w:hAnsi="Times New Roman" w:cs="Times New Roman"/>
-          <w:sz w:val="32"/>
-          <w:szCs w:val="32"/>
-        </w:rPr>
-        <w:t xml:space="preserve"> – </w:t>
-      </w:r>
-      <w:r>
-        <w:rPr>
-          <w:rFonts w:ascii="Times New Roman" w:hAnsi="Times New Roman" w:cs="Times New Roman"/>
-          <w:sz w:val="32"/>
-          <w:szCs w:val="32"/>
-        </w:rPr>
-        <w:t xml:space="preserve">фея из секты </w:t>
-      </w:r>
-      <w:proofErr w:type="spellStart"/>
-      <w:r>
-        <w:rPr>
-          <w:rFonts w:ascii="Times New Roman" w:hAnsi="Times New Roman" w:cs="Times New Roman"/>
-          <w:sz w:val="32"/>
-          <w:szCs w:val="32"/>
-        </w:rPr>
-        <w:t>Хэнъян</w:t>
-      </w:r>
-      <w:proofErr w:type="spellEnd"/>
-      <w:r>
-        <w:rPr>
-          <w:rFonts w:ascii="Times New Roman" w:hAnsi="Times New Roman" w:cs="Times New Roman"/>
-          <w:sz w:val="32"/>
-          <w:szCs w:val="32"/>
-        </w:rPr>
-        <w:t>, безответно влюблённая в Гун Е</w:t>
-      </w:r>
-    </w:p>
-    <w:p>
-      <w:pPr>
-        <w:rPr>
-          <w:rFonts w:ascii="Times New Roman" w:hAnsi="Times New Roman" w:cs="Times New Roman"/>
-          <w:sz w:val="32"/>
-          <w:szCs w:val="32"/>
-          <w:lang w:val="en-US"/>
-        </w:rPr>
-      </w:pPr>
-      <w:r>
-        <w:rPr>
-          <w:rFonts w:ascii="Times New Roman" w:hAnsi="Times New Roman" w:cs="Times New Roman"/>
-          <w:b/>
-          <w:bCs/>
-          <w:sz w:val="32"/>
-          <w:szCs w:val="32"/>
-        </w:rPr>
-        <w:t xml:space="preserve">Юэ </w:t>
-      </w:r>
-      <w:r>
-        <w:rPr>
-          <w:rFonts w:ascii="Times New Roman" w:hAnsi="Times New Roman" w:cs="Times New Roman"/>
-          <w:b/>
-          <w:bCs/>
-          <w:sz w:val="32"/>
-          <w:szCs w:val="32"/>
-        </w:rPr>
-        <w:t>Фу Я</w:t>
-      </w:r>
-      <w:r>
-        <w:rPr>
-          <w:rFonts w:ascii="Times New Roman" w:hAnsi="Times New Roman" w:cs="Times New Roman"/>
-          <w:b/>
-          <w:bCs/>
-          <w:sz w:val="32"/>
-          <w:szCs w:val="32"/>
-        </w:rPr>
-        <w:t xml:space="preserve"> </w:t>
-      </w:r>
-      <w:r>
-        <w:rPr>
-          <w:rFonts w:ascii="Times New Roman" w:hAnsi="Times New Roman" w:cs="Times New Roman"/>
-          <w:sz w:val="32"/>
-          <w:szCs w:val="32"/>
-        </w:rPr>
-        <w:t xml:space="preserve">– </w:t>
-      </w:r>
-      <w:r>
-        <w:rPr>
-          <w:rFonts w:ascii="Times New Roman" w:hAnsi="Times New Roman" w:cs="Times New Roman"/>
-          <w:sz w:val="32"/>
-          <w:szCs w:val="32"/>
-        </w:rPr>
-        <w:t xml:space="preserve">бессмертный, младший собрат Ли Су </w:t>
-      </w:r>
-      <w:proofErr w:type="spellStart"/>
-      <w:r>
-        <w:rPr>
-          <w:rFonts w:ascii="Times New Roman" w:hAnsi="Times New Roman" w:cs="Times New Roman"/>
-          <w:sz w:val="32"/>
-          <w:szCs w:val="32"/>
-        </w:rPr>
-        <w:t>Су</w:t>
-      </w:r>
-      <w:proofErr w:type="spellEnd"/>
-      <w:r>
-        <w:rPr>
-          <w:rFonts w:ascii="Times New Roman" w:hAnsi="Times New Roman" w:cs="Times New Roman"/>
-          <w:sz w:val="32"/>
-          <w:szCs w:val="32"/>
-        </w:rPr>
-        <w:t xml:space="preserve"> из </w:t>
-      </w:r>
-      <w:r>
-        <w:rPr>
-          <w:rFonts w:ascii="Times New Roman" w:hAnsi="Times New Roman" w:cs="Times New Roman"/>
-          <w:sz w:val="32"/>
-          <w:szCs w:val="32"/>
-        </w:rPr>
-        <w:t>секты</w:t>
-      </w:r>
-      <w:r>
-        <w:rPr>
-          <w:rFonts w:ascii="Times New Roman" w:hAnsi="Times New Roman" w:cs="Times New Roman"/>
-          <w:sz w:val="32"/>
-          <w:szCs w:val="32"/>
-        </w:rPr>
-        <w:t xml:space="preserve"> </w:t>
-      </w:r>
-      <w:proofErr w:type="spellStart"/>
-      <w:r>
-        <w:rPr>
-          <w:rFonts w:ascii="Times New Roman" w:hAnsi="Times New Roman" w:cs="Times New Roman"/>
-          <w:sz w:val="32"/>
-          <w:szCs w:val="32"/>
-        </w:rPr>
-        <w:t>Хэнъян</w:t>
-      </w:r>
-      <w:proofErr w:type="spellEnd"/>
-      <w:r>
-        <w:rPr>
-          <w:rFonts w:ascii="Times New Roman" w:hAnsi="Times New Roman" w:cs="Times New Roman"/>
-          <w:sz w:val="32"/>
-          <w:szCs w:val="32"/>
-        </w:rPr>
-        <w:t>, который тайно в нее влюблен.</w:t>
-      </w:r>
-    </w:p>
-    <w:p>
-      <w:pPr>
-        <w:rPr>
-          <w:rFonts w:ascii="Times New Roman" w:hAnsi="Times New Roman" w:cs="Times New Roman"/>
-          <w:sz w:val="32"/>
-          <w:szCs w:val="32"/>
-          <w:lang w:val="en-US"/>
-        </w:rPr>
-      </w:pPr>
-    </w:p>
-    <w:p>
-      <w:pPr>
-        <w:rPr>
-          <w:rFonts w:ascii="Times New Roman" w:hAnsi="Times New Roman" w:cs="Times New Roman"/>
-          <w:color w:val="000000" w:themeColor="text1"/>
-          <w:sz w:val="32"/>
-          <w:szCs w:val="32"/>
-        </w:rPr>
-      </w:pPr>
-      <w:r>
-        <w:rPr>
-          <w:rFonts w:ascii="Times New Roman" w:hAnsi="Times New Roman" w:cs="Times New Roman"/>
-          <w:b/>
-          <w:bCs/>
-          <w:sz w:val="32"/>
-          <w:szCs w:val="32"/>
-        </w:rPr>
-        <w:t>Чен</w:t>
-      </w:r>
-      <w:r>
-        <w:rPr>
-          <w:rFonts w:ascii="Times New Roman" w:hAnsi="Times New Roman" w:cs="Times New Roman"/>
-          <w:b/>
-          <w:bCs/>
-          <w:sz w:val="32"/>
-          <w:szCs w:val="32"/>
-        </w:rPr>
-        <w:t>ь</w:t>
-      </w:r>
-      <w:r>
-        <w:rPr>
-          <w:rFonts w:ascii="Times New Roman" w:hAnsi="Times New Roman" w:cs="Times New Roman"/>
-          <w:sz w:val="32"/>
-          <w:szCs w:val="32"/>
-        </w:rPr>
-        <w:t xml:space="preserve"> – </w:t>
-      </w:r>
-      <w:r>
-        <w:rPr>
-          <w:rFonts w:ascii="Times New Roman" w:hAnsi="Times New Roman" w:cs="Times New Roman"/>
-          <w:sz w:val="32"/>
-          <w:szCs w:val="32"/>
-        </w:rPr>
-        <w:t>чиновник</w:t>
-      </w:r>
-      <w:r>
-        <w:rPr>
-          <w:rFonts w:ascii="Times New Roman" w:hAnsi="Times New Roman" w:cs="Times New Roman"/>
-          <w:sz w:val="32"/>
-          <w:szCs w:val="32"/>
-        </w:rPr>
-        <w:t xml:space="preserve">, друг </w:t>
-      </w:r>
-      <w:r>
-        <w:rPr>
-          <w:rFonts w:ascii="Times New Roman" w:hAnsi="Times New Roman" w:cs="Times New Roman"/>
-          <w:b/>
-          <w:bCs/>
           <w:color w:val="FF0000"/>
           <w:sz w:val="32"/>
           <w:szCs w:val="32"/>
         </w:rPr>
-        <w:t xml:space="preserve">Е </w:t>
-      </w:r>
-      <w:proofErr w:type="spellStart"/>
-      <w:r>
-        <w:rPr>
-          <w:rFonts w:ascii="Times New Roman" w:hAnsi="Times New Roman" w:cs="Times New Roman"/>
-          <w:b/>
-          <w:bCs/>
-          <w:color w:val="FF0000"/>
-          <w:sz w:val="32"/>
-          <w:szCs w:val="32"/>
-        </w:rPr>
-        <w:t>Дзе</w:t>
-      </w:r>
-      <w:proofErr w:type="spellEnd"/>
-      <w:r>
-        <w:rPr>
-          <w:rFonts w:ascii="Times New Roman" w:hAnsi="Times New Roman" w:cs="Times New Roman"/>
-          <w:b/>
-          <w:bCs/>
-          <w:color w:val="FF0000"/>
-          <w:sz w:val="32"/>
-          <w:szCs w:val="32"/>
-        </w:rPr>
-        <w:t xml:space="preserve"> </w:t>
-      </w:r>
-      <w:proofErr w:type="spellStart"/>
-      <w:r>
-        <w:rPr>
-          <w:rFonts w:ascii="Times New Roman" w:hAnsi="Times New Roman" w:cs="Times New Roman"/>
-          <w:b/>
-          <w:bCs/>
-          <w:color w:val="FF0000"/>
-          <w:sz w:val="32"/>
-          <w:szCs w:val="32"/>
-        </w:rPr>
-        <w:t>Ю</w:t>
-      </w:r>
-      <w:r>
-        <w:rPr>
-          <w:rFonts w:ascii="Times New Roman" w:hAnsi="Times New Roman" w:cs="Times New Roman"/>
-          <w:b/>
-          <w:bCs/>
-          <w:color w:val="FF0000"/>
-          <w:sz w:val="32"/>
-          <w:szCs w:val="32"/>
-        </w:rPr>
-        <w:t>я</w:t>
+        <w:t>Юя</w:t>
       </w:r>
       <w:proofErr w:type="spellEnd"/>
       <w:r>

</xml_diff>

<commit_message>
add chapters 12 and 13
</commit_message>
<xml_diff>
--- a/Персонажи.docx
+++ b/Персонажи.docx
@@ -278,23 +278,7 @@
           <w:sz w:val="32"/>
           <w:szCs w:val="32"/>
         </w:rPr>
-        <w:t xml:space="preserve"> – служанка </w:t>
-      </w:r>
-      <w:r>
-        <w:rPr>
-          <w:rFonts w:ascii="Times New Roman" w:hAnsi="Times New Roman" w:cs="Times New Roman"/>
-          <w:sz w:val="32"/>
-          <w:szCs w:val="32"/>
-        </w:rPr>
-        <w:t>Си У</w:t>
-      </w:r>
-      <w:r>
-        <w:rPr>
-          <w:rFonts w:ascii="Times New Roman" w:hAnsi="Times New Roman" w:cs="Times New Roman"/>
-          <w:sz w:val="32"/>
-          <w:szCs w:val="32"/>
-        </w:rPr>
-        <w:t>, которая чаще всего находится рядом с госпожой после случая с нападением разбойников.</w:t>
+        <w:t xml:space="preserve"> – служанка Си У, которая чаще всего находится рядом с госпожой после случая с нападением разбойников.</w:t>
       </w:r>
     </w:p>
     <w:p>
@@ -335,15 +319,7 @@
           <w:sz w:val="32"/>
           <w:szCs w:val="32"/>
         </w:rPr>
-        <w:t xml:space="preserve"> – еще одна </w:t>
-      </w:r>
-      <w:r>
-        <w:rPr>
-          <w:rFonts w:ascii="Times New Roman" w:hAnsi="Times New Roman" w:cs="Times New Roman"/>
-          <w:sz w:val="32"/>
-          <w:szCs w:val="32"/>
-        </w:rPr>
-        <w:t>служанка Си У</w:t>
+        <w:t xml:space="preserve"> – еще одна служанка Си У</w:t>
       </w:r>
       <w:r>
         <w:rPr>
@@ -517,15 +493,7 @@
           <w:sz w:val="32"/>
           <w:szCs w:val="32"/>
         </w:rPr>
-        <w:t xml:space="preserve">– </w:t>
-      </w:r>
-      <w:r>
-        <w:rPr>
-          <w:rFonts w:ascii="Times New Roman" w:hAnsi="Times New Roman" w:cs="Times New Roman"/>
-          <w:sz w:val="32"/>
-          <w:szCs w:val="32"/>
-        </w:rPr>
-        <w:t>старшая госпожа семейства Е, бабушка Си У и мать генерала Е</w:t>
+        <w:t>– старшая госпожа семейства Е, бабушка Си У и мать генерала Е</w:t>
       </w:r>
     </w:p>
     <w:p>
@@ -675,23 +643,50 @@
           <w:sz w:val="32"/>
           <w:szCs w:val="32"/>
         </w:rPr>
-        <w:t xml:space="preserve"> – сводная страшная сестра </w:t>
-      </w:r>
-      <w:r>
-        <w:rPr>
-          <w:rFonts w:ascii="Times New Roman" w:hAnsi="Times New Roman" w:cs="Times New Roman"/>
-          <w:sz w:val="32"/>
-          <w:szCs w:val="32"/>
-        </w:rPr>
-        <w:t>Си У</w:t>
-      </w:r>
-      <w:r>
-        <w:rPr>
-          <w:rFonts w:ascii="Times New Roman" w:hAnsi="Times New Roman" w:cs="Times New Roman"/>
-          <w:sz w:val="32"/>
-          <w:szCs w:val="32"/>
-        </w:rPr>
-        <w:t>, первая дочь семейства Е, рожденная от наложницы, из-за чего ее статус куда ниже третьей сестры.</w:t>
+        <w:t xml:space="preserve"> – сводная страшная сестра Си У, первая дочь семейства Е, рожденная от наложницы, из-за чего ее статус куда ниже третьей сестры.</w:t>
+      </w:r>
+    </w:p>
+    <w:p>
+      <w:pPr>
+        <w:rPr>
+          <w:rFonts w:ascii="Times New Roman" w:hAnsi="Times New Roman" w:cs="Times New Roman"/>
+          <w:sz w:val="32"/>
+          <w:szCs w:val="32"/>
+        </w:rPr>
+      </w:pPr>
+      <w:r>
+        <w:rPr>
+          <w:rFonts w:ascii="Times New Roman" w:hAnsi="Times New Roman" w:cs="Times New Roman"/>
+          <w:b/>
+          <w:bCs/>
+          <w:sz w:val="32"/>
+          <w:szCs w:val="32"/>
+        </w:rPr>
+        <w:t>Сяо Хуэй</w:t>
+      </w:r>
+      <w:r>
+        <w:rPr>
+          <w:rFonts w:ascii="Times New Roman" w:hAnsi="Times New Roman" w:cs="Times New Roman"/>
+          <w:sz w:val="32"/>
+          <w:szCs w:val="32"/>
+        </w:rPr>
+        <w:t xml:space="preserve"> – </w:t>
+      </w:r>
+      <w:r>
+        <w:rPr>
+          <w:rFonts w:ascii="Times New Roman" w:hAnsi="Times New Roman" w:cs="Times New Roman"/>
+          <w:sz w:val="32"/>
+          <w:szCs w:val="32"/>
+        </w:rPr>
+        <w:t>служанка</w:t>
+      </w:r>
+      <w:r>
+        <w:rPr>
+          <w:rFonts w:ascii="Times New Roman" w:hAnsi="Times New Roman" w:cs="Times New Roman"/>
+          <w:sz w:val="32"/>
+          <w:szCs w:val="32"/>
+        </w:rPr>
+        <w:t xml:space="preserve"> Е Бин Чан</w:t>
       </w:r>
     </w:p>
     <w:p>
@@ -728,15 +723,54 @@
           <w:sz w:val="32"/>
           <w:szCs w:val="32"/>
         </w:rPr>
-        <w:t xml:space="preserve"> – вторая </w:t>
-      </w:r>
-      <w:r>
-        <w:rPr>
-          <w:rFonts w:ascii="Times New Roman" w:hAnsi="Times New Roman" w:cs="Times New Roman"/>
-          <w:sz w:val="32"/>
-          <w:szCs w:val="32"/>
-        </w:rPr>
-        <w:t>дочь семейства Е</w:t>
+        <w:t xml:space="preserve"> – вторая дочь семейства Е.</w:t>
+      </w:r>
+    </w:p>
+    <w:p>
+      <w:pPr>
+        <w:rPr>
+          <w:rFonts w:ascii="Times New Roman" w:hAnsi="Times New Roman" w:cs="Times New Roman"/>
+          <w:sz w:val="32"/>
+          <w:szCs w:val="32"/>
+        </w:rPr>
+      </w:pPr>
+      <w:proofErr w:type="spellStart"/>
+      <w:r>
+        <w:rPr>
+          <w:rFonts w:ascii="Times New Roman" w:hAnsi="Times New Roman" w:cs="Times New Roman"/>
+          <w:b/>
+          <w:bCs/>
+          <w:sz w:val="32"/>
+          <w:szCs w:val="32"/>
+        </w:rPr>
+        <w:t>Цяо</w:t>
+      </w:r>
+      <w:proofErr w:type="spellEnd"/>
+      <w:r>
+        <w:rPr>
+          <w:rFonts w:ascii="Times New Roman" w:hAnsi="Times New Roman" w:cs="Times New Roman"/>
+          <w:b/>
+          <w:bCs/>
+          <w:sz w:val="32"/>
+          <w:szCs w:val="32"/>
+        </w:rPr>
+        <w:t>-эр</w:t>
+      </w:r>
+      <w:r>
+        <w:rPr>
+          <w:rFonts w:ascii="Times New Roman" w:hAnsi="Times New Roman" w:cs="Times New Roman"/>
+          <w:sz w:val="32"/>
+          <w:szCs w:val="32"/>
+        </w:rPr>
+        <w:t xml:space="preserve"> – служанка </w:t>
+      </w:r>
+      <w:r>
+        <w:rPr>
+          <w:rFonts w:ascii="Times New Roman" w:hAnsi="Times New Roman" w:cs="Times New Roman"/>
+          <w:sz w:val="32"/>
+          <w:szCs w:val="32"/>
+        </w:rPr>
+        <w:t>Лань Инь</w:t>
       </w:r>
       <w:r>
         <w:rPr>
@@ -755,16 +789,57 @@
           <w:szCs w:val="32"/>
         </w:rPr>
       </w:pPr>
+      <w:r>
+        <w:rPr>
+          <w:rFonts w:ascii="Times New Roman" w:hAnsi="Times New Roman" w:cs="Times New Roman"/>
+          <w:b/>
+          <w:bCs/>
+          <w:sz w:val="32"/>
+          <w:szCs w:val="32"/>
+        </w:rPr>
+        <w:t>Лань</w:t>
+      </w:r>
+      <w:r>
+        <w:rPr>
+          <w:rFonts w:ascii="Times New Roman" w:hAnsi="Times New Roman" w:cs="Times New Roman"/>
+          <w:sz w:val="32"/>
+          <w:szCs w:val="32"/>
+        </w:rPr>
+        <w:t xml:space="preserve"> – наложница генерала Е и мать старшего и третьего сына.</w:t>
+      </w:r>
+    </w:p>
+    <w:p>
+      <w:pPr>
+        <w:rPr>
+          <w:rFonts w:ascii="Times New Roman" w:hAnsi="Times New Roman" w:cs="Times New Roman"/>
+          <w:color w:val="FF0000"/>
+          <w:sz w:val="32"/>
+          <w:szCs w:val="32"/>
+          <w:lang w:val="en-US"/>
+        </w:rPr>
+      </w:pPr>
+      <w:r>
+        <w:rPr>
+          <w:rFonts w:ascii="Times New Roman" w:hAnsi="Times New Roman" w:cs="Times New Roman"/>
+          <w:b/>
+          <w:bCs/>
+          <w:color w:val="FF0000"/>
+          <w:sz w:val="32"/>
+          <w:szCs w:val="32"/>
+        </w:rPr>
+        <w:t xml:space="preserve">Е </w:t>
+      </w:r>
       <w:proofErr w:type="spellStart"/>
       <w:r>
         <w:rPr>
           <w:rFonts w:ascii="Times New Roman" w:hAnsi="Times New Roman" w:cs="Times New Roman"/>
           <w:b/>
           <w:bCs/>
-          <w:sz w:val="32"/>
-          <w:szCs w:val="32"/>
-        </w:rPr>
-        <w:t>Цяо</w:t>
+          <w:color w:val="FF0000"/>
+          <w:sz w:val="32"/>
+          <w:szCs w:val="32"/>
+        </w:rPr>
+        <w:t>Чже</w:t>
       </w:r>
       <w:proofErr w:type="spellEnd"/>
       <w:r>
@@ -772,6 +847,317 @@
           <w:rFonts w:ascii="Times New Roman" w:hAnsi="Times New Roman" w:cs="Times New Roman"/>
           <w:b/>
           <w:bCs/>
+          <w:color w:val="FF0000"/>
+          <w:sz w:val="32"/>
+          <w:szCs w:val="32"/>
+        </w:rPr>
+        <w:t xml:space="preserve"> Юнь </w:t>
+      </w:r>
+      <w:r>
+        <w:rPr>
+          <w:rFonts w:ascii="Times New Roman" w:hAnsi="Times New Roman" w:cs="Times New Roman"/>
+          <w:color w:val="FF0000"/>
+          <w:sz w:val="32"/>
+          <w:szCs w:val="32"/>
+        </w:rPr>
+        <w:t xml:space="preserve">– </w:t>
+      </w:r>
+      <w:r>
+        <w:rPr>
+          <w:rFonts w:ascii="Times New Roman" w:hAnsi="Times New Roman" w:cs="Times New Roman"/>
+          <w:color w:val="FF0000"/>
+          <w:sz w:val="32"/>
+          <w:szCs w:val="32"/>
+        </w:rPr>
+        <w:t>третий</w:t>
+      </w:r>
+      <w:r>
+        <w:rPr>
+          <w:rFonts w:ascii="Times New Roman" w:hAnsi="Times New Roman" w:cs="Times New Roman"/>
+          <w:color w:val="FF0000"/>
+          <w:sz w:val="32"/>
+          <w:szCs w:val="32"/>
+        </w:rPr>
+        <w:t xml:space="preserve"> сын генерала Е</w:t>
+      </w:r>
+      <w:r>
+        <w:rPr>
+          <w:rFonts w:ascii="Times New Roman" w:hAnsi="Times New Roman" w:cs="Times New Roman"/>
+          <w:color w:val="FF0000"/>
+          <w:sz w:val="32"/>
+          <w:szCs w:val="32"/>
+        </w:rPr>
+        <w:t>, любитель азартных игр</w:t>
+      </w:r>
+      <w:r>
+        <w:rPr>
+          <w:rFonts w:ascii="Times New Roman" w:hAnsi="Times New Roman" w:cs="Times New Roman"/>
+          <w:color w:val="FF0000"/>
+          <w:sz w:val="32"/>
+          <w:szCs w:val="32"/>
+        </w:rPr>
+        <w:t xml:space="preserve"> </w:t>
+      </w:r>
+    </w:p>
+    <w:p>
+      <w:pPr>
+        <w:rPr>
+          <w:rFonts w:ascii="Times New Roman" w:hAnsi="Times New Roman" w:cs="Times New Roman"/>
+          <w:color w:val="FF0000"/>
+          <w:sz w:val="32"/>
+          <w:szCs w:val="32"/>
+        </w:rPr>
+      </w:pPr>
+      <w:r>
+        <w:rPr>
+          <w:rFonts w:ascii="Times New Roman" w:hAnsi="Times New Roman" w:cs="Times New Roman"/>
+          <w:b/>
+          <w:bCs/>
+          <w:color w:val="FF0000"/>
+          <w:sz w:val="32"/>
+          <w:szCs w:val="32"/>
+        </w:rPr>
+        <w:t xml:space="preserve">Ли </w:t>
+      </w:r>
+      <w:r>
+        <w:rPr>
+          <w:rFonts w:ascii="Times New Roman" w:hAnsi="Times New Roman" w:cs="Times New Roman"/>
+          <w:b/>
+          <w:bCs/>
+          <w:color w:val="FF0000"/>
+          <w:sz w:val="32"/>
+          <w:szCs w:val="32"/>
+        </w:rPr>
+        <w:t>Чень</w:t>
+      </w:r>
+      <w:r>
+        <w:rPr>
+          <w:rFonts w:ascii="Times New Roman" w:hAnsi="Times New Roman" w:cs="Times New Roman"/>
+          <w:color w:val="FF0000"/>
+          <w:sz w:val="32"/>
+          <w:szCs w:val="32"/>
+        </w:rPr>
+        <w:t xml:space="preserve"> – чиновник, друг </w:t>
+      </w:r>
+      <w:r>
+        <w:rPr>
+          <w:rFonts w:ascii="Times New Roman" w:hAnsi="Times New Roman" w:cs="Times New Roman"/>
+          <w:b/>
+          <w:bCs/>
+          <w:color w:val="FF0000"/>
+          <w:sz w:val="32"/>
+          <w:szCs w:val="32"/>
+        </w:rPr>
+        <w:t xml:space="preserve">Е </w:t>
+      </w:r>
+      <w:proofErr w:type="spellStart"/>
+      <w:r>
+        <w:rPr>
+          <w:rFonts w:ascii="Times New Roman" w:hAnsi="Times New Roman" w:cs="Times New Roman"/>
+          <w:b/>
+          <w:bCs/>
+          <w:color w:val="FF0000"/>
+          <w:sz w:val="32"/>
+          <w:szCs w:val="32"/>
+        </w:rPr>
+        <w:t>Чж</w:t>
+      </w:r>
+      <w:r>
+        <w:rPr>
+          <w:rFonts w:ascii="Times New Roman" w:hAnsi="Times New Roman" w:cs="Times New Roman"/>
+          <w:b/>
+          <w:bCs/>
+          <w:color w:val="FF0000"/>
+          <w:sz w:val="32"/>
+          <w:szCs w:val="32"/>
+        </w:rPr>
+        <w:t>е</w:t>
+      </w:r>
+      <w:proofErr w:type="spellEnd"/>
+      <w:r>
+        <w:rPr>
+          <w:rFonts w:ascii="Times New Roman" w:hAnsi="Times New Roman" w:cs="Times New Roman"/>
+          <w:b/>
+          <w:bCs/>
+          <w:color w:val="FF0000"/>
+          <w:sz w:val="32"/>
+          <w:szCs w:val="32"/>
+        </w:rPr>
+        <w:t xml:space="preserve"> Ю</w:t>
+      </w:r>
+      <w:r>
+        <w:rPr>
+          <w:rFonts w:ascii="Times New Roman" w:hAnsi="Times New Roman" w:cs="Times New Roman"/>
+          <w:b/>
+          <w:bCs/>
+          <w:color w:val="FF0000"/>
+          <w:sz w:val="32"/>
+          <w:szCs w:val="32"/>
+        </w:rPr>
+        <w:t>н</w:t>
+      </w:r>
+      <w:r>
+        <w:rPr>
+          <w:rFonts w:ascii="Times New Roman" w:hAnsi="Times New Roman" w:cs="Times New Roman"/>
+          <w:b/>
+          <w:bCs/>
+          <w:color w:val="FF0000"/>
+          <w:sz w:val="32"/>
+          <w:szCs w:val="32"/>
+        </w:rPr>
+        <w:t>я</w:t>
+      </w:r>
+      <w:r>
+        <w:rPr>
+          <w:rFonts w:ascii="Times New Roman" w:hAnsi="Times New Roman" w:cs="Times New Roman"/>
+          <w:color w:val="FF0000"/>
+          <w:sz w:val="32"/>
+          <w:szCs w:val="32"/>
+        </w:rPr>
+        <w:t xml:space="preserve">, </w:t>
+      </w:r>
+      <w:r>
+        <w:rPr>
+          <w:rFonts w:ascii="Times New Roman" w:hAnsi="Times New Roman" w:cs="Times New Roman"/>
+          <w:color w:val="FF0000"/>
+          <w:sz w:val="32"/>
+          <w:szCs w:val="32"/>
+        </w:rPr>
+        <w:t xml:space="preserve">с которым они </w:t>
+      </w:r>
+      <w:r>
+        <w:rPr>
+          <w:rFonts w:ascii="Times New Roman" w:hAnsi="Times New Roman" w:cs="Times New Roman"/>
+          <w:color w:val="FF0000"/>
+          <w:sz w:val="32"/>
+          <w:szCs w:val="32"/>
+        </w:rPr>
+        <w:t>вместе ходили в игорный дом</w:t>
+      </w:r>
+    </w:p>
+    <w:p>
+      <w:pPr>
+        <w:rPr>
+          <w:rFonts w:ascii="Times New Roman" w:hAnsi="Times New Roman" w:cs="Times New Roman"/>
+          <w:sz w:val="32"/>
+          <w:szCs w:val="32"/>
+        </w:rPr>
+      </w:pPr>
+      <w:r>
+        <w:rPr>
+          <w:rFonts w:ascii="Times New Roman" w:hAnsi="Times New Roman" w:cs="Times New Roman"/>
+          <w:b/>
+          <w:bCs/>
+          <w:sz w:val="32"/>
+          <w:szCs w:val="32"/>
+        </w:rPr>
+        <w:t>Дун</w:t>
+      </w:r>
+      <w:r>
+        <w:rPr>
+          <w:rFonts w:ascii="Times New Roman" w:hAnsi="Times New Roman" w:cs="Times New Roman"/>
+          <w:sz w:val="32"/>
+          <w:szCs w:val="32"/>
+        </w:rPr>
+        <w:t xml:space="preserve"> – вторая наложница генерала Е и мать </w:t>
+      </w:r>
+      <w:r>
+        <w:rPr>
+          <w:rFonts w:ascii="Times New Roman" w:hAnsi="Times New Roman" w:cs="Times New Roman"/>
+          <w:sz w:val="32"/>
+          <w:szCs w:val="32"/>
+        </w:rPr>
+        <w:t xml:space="preserve">Е </w:t>
+      </w:r>
+      <w:r>
+        <w:rPr>
+          <w:rFonts w:ascii="Times New Roman" w:hAnsi="Times New Roman" w:cs="Times New Roman"/>
+          <w:sz w:val="32"/>
+          <w:szCs w:val="32"/>
+        </w:rPr>
+        <w:t>Лань Инь</w:t>
+      </w:r>
+      <w:r>
+        <w:rPr>
+          <w:rFonts w:ascii="Times New Roman" w:hAnsi="Times New Roman" w:cs="Times New Roman"/>
+          <w:sz w:val="32"/>
+          <w:szCs w:val="32"/>
+        </w:rPr>
+        <w:t>, не любимая старшей госпожи семейства, бабушкой Си У.</w:t>
+      </w:r>
+    </w:p>
+    <w:p>
+      <w:pPr>
+        <w:rPr>
+          <w:rFonts w:ascii="Times New Roman" w:hAnsi="Times New Roman" w:cs="Times New Roman"/>
+          <w:sz w:val="32"/>
+          <w:szCs w:val="32"/>
+        </w:rPr>
+      </w:pPr>
+      <w:r>
+        <w:rPr>
+          <w:rFonts w:ascii="Times New Roman" w:hAnsi="Times New Roman" w:cs="Times New Roman"/>
+          <w:b/>
+          <w:bCs/>
+          <w:sz w:val="32"/>
+          <w:szCs w:val="32"/>
+        </w:rPr>
+        <w:t>Юнь</w:t>
+      </w:r>
+      <w:r>
+        <w:rPr>
+          <w:rFonts w:ascii="Times New Roman" w:hAnsi="Times New Roman" w:cs="Times New Roman"/>
+          <w:sz w:val="32"/>
+          <w:szCs w:val="32"/>
+        </w:rPr>
+        <w:t xml:space="preserve"> – мать Е Бин Чан и четвертого сына</w:t>
+      </w:r>
+      <w:r>
+        <w:rPr>
+          <w:rFonts w:ascii="Times New Roman" w:hAnsi="Times New Roman" w:cs="Times New Roman"/>
+          <w:sz w:val="32"/>
+          <w:szCs w:val="32"/>
+        </w:rPr>
+        <w:t>.</w:t>
+      </w:r>
+    </w:p>
+    <w:p>
+      <w:pPr>
+        <w:rPr>
+          <w:rFonts w:ascii="Times New Roman" w:hAnsi="Times New Roman" w:cs="Times New Roman"/>
+          <w:sz w:val="32"/>
+          <w:szCs w:val="32"/>
+        </w:rPr>
+      </w:pPr>
+      <w:r>
+        <w:rPr>
+          <w:rFonts w:ascii="Times New Roman" w:hAnsi="Times New Roman" w:cs="Times New Roman"/>
+          <w:b/>
+          <w:bCs/>
+          <w:sz w:val="32"/>
+          <w:szCs w:val="32"/>
+        </w:rPr>
+        <w:t xml:space="preserve">Е </w:t>
+      </w:r>
+      <w:proofErr w:type="spellStart"/>
+      <w:r>
+        <w:rPr>
+          <w:rFonts w:ascii="Times New Roman" w:hAnsi="Times New Roman" w:cs="Times New Roman"/>
+          <w:b/>
+          <w:bCs/>
+          <w:color w:val="000000" w:themeColor="text1"/>
+          <w:sz w:val="32"/>
+          <w:szCs w:val="32"/>
+        </w:rPr>
+        <w:t>Чжо</w:t>
+      </w:r>
+      <w:proofErr w:type="spellEnd"/>
+      <w:r>
+        <w:rPr>
+          <w:rFonts w:ascii="Times New Roman" w:hAnsi="Times New Roman" w:cs="Times New Roman"/>
+          <w:b/>
+          <w:bCs/>
+          <w:color w:val="000000" w:themeColor="text1"/>
           <w:sz w:val="32"/>
           <w:szCs w:val="32"/>
         </w:rPr>
@@ -783,42 +1169,131 @@
           <w:sz w:val="32"/>
           <w:szCs w:val="32"/>
         </w:rPr>
-        <w:t xml:space="preserve"> – служанка </w:t>
-      </w:r>
-      <w:r>
-        <w:rPr>
-          <w:rFonts w:ascii="Times New Roman" w:hAnsi="Times New Roman" w:cs="Times New Roman"/>
-          <w:sz w:val="32"/>
-          <w:szCs w:val="32"/>
-        </w:rPr>
-        <w:t>Лань Инь</w:t>
-      </w:r>
-      <w:r>
-        <w:rPr>
-          <w:rFonts w:ascii="Times New Roman" w:hAnsi="Times New Roman" w:cs="Times New Roman"/>
-          <w:sz w:val="32"/>
-          <w:szCs w:val="32"/>
-        </w:rPr>
-        <w:t>.</w:t>
-      </w:r>
-    </w:p>
-    <w:p>
-      <w:pPr>
-        <w:rPr>
-          <w:rFonts w:ascii="Times New Roman" w:hAnsi="Times New Roman" w:cs="Times New Roman"/>
-          <w:sz w:val="32"/>
-          <w:szCs w:val="32"/>
-        </w:rPr>
-      </w:pPr>
-      <w:r>
-        <w:rPr>
-          <w:rFonts w:ascii="Times New Roman" w:hAnsi="Times New Roman" w:cs="Times New Roman"/>
-          <w:b/>
-          <w:bCs/>
-          <w:sz w:val="32"/>
-          <w:szCs w:val="32"/>
-        </w:rPr>
-        <w:t>Лань</w:t>
+        <w:t xml:space="preserve"> </w:t>
+      </w:r>
+      <w:r>
+        <w:rPr>
+          <w:rFonts w:ascii="Times New Roman" w:hAnsi="Times New Roman" w:cs="Times New Roman"/>
+          <w:sz w:val="32"/>
+          <w:szCs w:val="32"/>
+        </w:rPr>
+        <w:t xml:space="preserve">– </w:t>
+      </w:r>
+      <w:r>
+        <w:rPr>
+          <w:rFonts w:ascii="Times New Roman" w:hAnsi="Times New Roman" w:cs="Times New Roman"/>
+          <w:sz w:val="32"/>
+          <w:szCs w:val="32"/>
+        </w:rPr>
+        <w:t>четверт</w:t>
+      </w:r>
+      <w:r>
+        <w:rPr>
+          <w:rFonts w:ascii="Times New Roman" w:hAnsi="Times New Roman" w:cs="Times New Roman"/>
+          <w:sz w:val="32"/>
+          <w:szCs w:val="32"/>
+        </w:rPr>
+        <w:t>ый</w:t>
+      </w:r>
+      <w:r>
+        <w:rPr>
+          <w:rFonts w:ascii="Times New Roman" w:hAnsi="Times New Roman" w:cs="Times New Roman"/>
+          <w:sz w:val="32"/>
+          <w:szCs w:val="32"/>
+        </w:rPr>
+        <w:t xml:space="preserve"> сын</w:t>
+      </w:r>
+      <w:r>
+        <w:rPr>
+          <w:rFonts w:ascii="Times New Roman" w:hAnsi="Times New Roman" w:cs="Times New Roman"/>
+          <w:sz w:val="32"/>
+          <w:szCs w:val="32"/>
+        </w:rPr>
+        <w:t xml:space="preserve"> генерала Е и самый младший в семье.</w:t>
+      </w:r>
+    </w:p>
+    <w:p>
+      <w:pPr>
+        <w:rPr>
+          <w:rFonts w:ascii="Times New Roman" w:hAnsi="Times New Roman" w:cs="Times New Roman"/>
+          <w:sz w:val="32"/>
+          <w:szCs w:val="32"/>
+        </w:rPr>
+      </w:pPr>
+      <w:r>
+        <w:rPr>
+          <w:rFonts w:ascii="Times New Roman" w:hAnsi="Times New Roman" w:cs="Times New Roman"/>
+          <w:b/>
+          <w:bCs/>
+          <w:sz w:val="32"/>
+          <w:szCs w:val="32"/>
+        </w:rPr>
+        <w:t>Чжао Фу</w:t>
+      </w:r>
+      <w:r>
+        <w:rPr>
+          <w:rFonts w:ascii="Times New Roman" w:hAnsi="Times New Roman" w:cs="Times New Roman"/>
+          <w:sz w:val="32"/>
+          <w:szCs w:val="32"/>
+        </w:rPr>
+        <w:t xml:space="preserve"> – слуга в доме Е</w:t>
+      </w:r>
+    </w:p>
+    <w:p>
+      <w:pPr>
+        <w:rPr>
+          <w:rFonts w:ascii="Times New Roman" w:hAnsi="Times New Roman" w:cs="Times New Roman"/>
+          <w:b/>
+          <w:bCs/>
+          <w:sz w:val="32"/>
+          <w:szCs w:val="32"/>
+        </w:rPr>
+      </w:pPr>
+    </w:p>
+    <w:p>
+      <w:pPr>
+        <w:rPr>
+          <w:rFonts w:ascii="Times New Roman" w:hAnsi="Times New Roman" w:cs="Times New Roman"/>
+          <w:sz w:val="32"/>
+          <w:szCs w:val="32"/>
+        </w:rPr>
+      </w:pPr>
+      <w:r>
+        <w:rPr>
+          <w:rFonts w:ascii="Times New Roman" w:hAnsi="Times New Roman" w:cs="Times New Roman"/>
+          <w:b/>
+          <w:bCs/>
+          <w:sz w:val="32"/>
+          <w:szCs w:val="32"/>
+        </w:rPr>
+        <w:t>Тан Тай Цзинь</w:t>
+      </w:r>
+      <w:r>
+        <w:rPr>
+          <w:rFonts w:ascii="Times New Roman" w:hAnsi="Times New Roman" w:cs="Times New Roman"/>
+          <w:sz w:val="32"/>
+          <w:szCs w:val="32"/>
+        </w:rPr>
+        <w:t xml:space="preserve"> – принц-заложник, рожденный с проклятыми костями и нелюбимый своим отцом, императором Чжоу Го, будущий владыка демонов.</w:t>
+      </w:r>
+    </w:p>
+    <w:p>
+      <w:pPr>
+        <w:rPr>
+          <w:rFonts w:ascii="Times New Roman" w:hAnsi="Times New Roman" w:cs="Times New Roman"/>
+          <w:sz w:val="32"/>
+          <w:szCs w:val="32"/>
+        </w:rPr>
+      </w:pPr>
+      <w:r>
+        <w:rPr>
+          <w:rFonts w:ascii="Times New Roman" w:hAnsi="Times New Roman" w:cs="Times New Roman"/>
+          <w:b/>
+          <w:bCs/>
+          <w:sz w:val="32"/>
+          <w:szCs w:val="32"/>
+        </w:rPr>
+        <w:t>Лю</w:t>
       </w:r>
       <w:r>
         <w:rPr>
@@ -834,34 +1309,62 @@
           <w:sz w:val="32"/>
           <w:szCs w:val="32"/>
         </w:rPr>
-        <w:t>наложница генерала Е и мать старшего и третьего сына</w:t>
-      </w:r>
-      <w:r>
-        <w:rPr>
-          <w:rFonts w:ascii="Times New Roman" w:hAnsi="Times New Roman" w:cs="Times New Roman"/>
-          <w:sz w:val="32"/>
-          <w:szCs w:val="32"/>
-        </w:rPr>
-        <w:t>.</w:t>
-      </w:r>
-    </w:p>
-    <w:p>
-      <w:pPr>
-        <w:rPr>
-          <w:rFonts w:ascii="Times New Roman" w:hAnsi="Times New Roman" w:cs="Times New Roman"/>
-          <w:sz w:val="32"/>
-          <w:szCs w:val="32"/>
-        </w:rPr>
-      </w:pPr>
-      <w:r>
-        <w:rPr>
-          <w:rFonts w:ascii="Times New Roman" w:hAnsi="Times New Roman" w:cs="Times New Roman"/>
-          <w:b/>
-          <w:bCs/>
-          <w:sz w:val="32"/>
-          <w:szCs w:val="32"/>
-        </w:rPr>
-        <w:t xml:space="preserve">Е </w:t>
+        <w:t>няня принца-заложника Тан Тай Цзиня, которая сошла с ума от надругательств</w:t>
+      </w:r>
+    </w:p>
+    <w:p>
+      <w:pPr>
+        <w:rPr>
+          <w:rFonts w:ascii="Times New Roman" w:hAnsi="Times New Roman" w:cs="Times New Roman"/>
+          <w:sz w:val="32"/>
+          <w:szCs w:val="32"/>
+        </w:rPr>
+      </w:pPr>
+    </w:p>
+    <w:p>
+      <w:pPr>
+        <w:rPr>
+          <w:rFonts w:ascii="Times New Roman" w:hAnsi="Times New Roman" w:cs="Times New Roman"/>
+          <w:sz w:val="32"/>
+          <w:szCs w:val="32"/>
+        </w:rPr>
+      </w:pPr>
+      <w:r>
+        <w:rPr>
+          <w:rFonts w:ascii="Times New Roman" w:hAnsi="Times New Roman" w:cs="Times New Roman"/>
+          <w:b/>
+          <w:bCs/>
+          <w:sz w:val="32"/>
+          <w:szCs w:val="32"/>
+        </w:rPr>
+        <w:t>Сяо Линь</w:t>
+      </w:r>
+      <w:r>
+        <w:rPr>
+          <w:rFonts w:ascii="Times New Roman" w:hAnsi="Times New Roman" w:cs="Times New Roman"/>
+          <w:sz w:val="32"/>
+          <w:szCs w:val="32"/>
+        </w:rPr>
+        <w:t xml:space="preserve"> – шестой принц императора и муж Е Бин Чан, главный соперник Тай Цзиня</w:t>
+      </w:r>
+    </w:p>
+    <w:p>
+      <w:pPr>
+        <w:rPr>
+          <w:rFonts w:ascii="Times New Roman" w:hAnsi="Times New Roman" w:cs="Times New Roman"/>
+          <w:sz w:val="32"/>
+          <w:szCs w:val="32"/>
+        </w:rPr>
+      </w:pPr>
+      <w:r>
+        <w:rPr>
+          <w:rFonts w:ascii="Times New Roman" w:hAnsi="Times New Roman" w:cs="Times New Roman"/>
+          <w:b/>
+          <w:bCs/>
+          <w:sz w:val="32"/>
+          <w:szCs w:val="32"/>
+        </w:rPr>
+        <w:t xml:space="preserve">Чжао </w:t>
       </w:r>
       <w:proofErr w:type="spellStart"/>
       <w:r>
@@ -872,31 +1375,267 @@
           <w:sz w:val="32"/>
           <w:szCs w:val="32"/>
         </w:rPr>
-        <w:t>Дзе</w:t>
+        <w:t>Юй</w:t>
       </w:r>
       <w:proofErr w:type="spellEnd"/>
       <w:r>
         <w:rPr>
           <w:rFonts w:ascii="Times New Roman" w:hAnsi="Times New Roman" w:cs="Times New Roman"/>
-          <w:b/>
-          <w:bCs/>
           <w:sz w:val="32"/>
           <w:szCs w:val="32"/>
         </w:rPr>
         <w:t xml:space="preserve"> </w:t>
       </w:r>
+      <w:r>
+        <w:rPr>
+          <w:rFonts w:ascii="Times New Roman" w:hAnsi="Times New Roman" w:cs="Times New Roman"/>
+          <w:sz w:val="32"/>
+          <w:szCs w:val="32"/>
+        </w:rPr>
+        <w:t xml:space="preserve">– </w:t>
+      </w:r>
+      <w:r>
+        <w:rPr>
+          <w:rFonts w:ascii="Times New Roman" w:hAnsi="Times New Roman" w:cs="Times New Roman"/>
+          <w:sz w:val="32"/>
+          <w:szCs w:val="32"/>
+        </w:rPr>
+        <w:t xml:space="preserve">девятая принцесса, младшая сестра </w:t>
+      </w:r>
+      <w:r>
+        <w:rPr>
+          <w:rFonts w:ascii="Times New Roman" w:hAnsi="Times New Roman" w:cs="Times New Roman"/>
+          <w:sz w:val="32"/>
+          <w:szCs w:val="32"/>
+        </w:rPr>
+        <w:t>Сяо Линя</w:t>
+      </w:r>
+    </w:p>
+    <w:p>
+      <w:pPr>
+        <w:rPr>
+          <w:rFonts w:ascii="Times New Roman" w:hAnsi="Times New Roman" w:cs="Times New Roman"/>
+          <w:b/>
+          <w:bCs/>
+          <w:sz w:val="32"/>
+          <w:szCs w:val="32"/>
+        </w:rPr>
+      </w:pPr>
+      <w:r>
+        <w:rPr>
+          <w:rFonts w:ascii="Times New Roman" w:hAnsi="Times New Roman" w:cs="Times New Roman"/>
+          <w:b/>
+          <w:bCs/>
+          <w:sz w:val="32"/>
+          <w:szCs w:val="32"/>
+        </w:rPr>
+        <w:t>П</w:t>
+      </w:r>
+      <w:r>
+        <w:rPr>
+          <w:rFonts w:ascii="Times New Roman" w:hAnsi="Times New Roman" w:cs="Times New Roman"/>
+          <w:b/>
+          <w:bCs/>
+          <w:sz w:val="32"/>
+          <w:szCs w:val="32"/>
+        </w:rPr>
+        <w:t>ринц Чжао</w:t>
+      </w:r>
+      <w:r>
+        <w:rPr>
+          <w:rFonts w:ascii="Times New Roman" w:hAnsi="Times New Roman" w:cs="Times New Roman"/>
+          <w:b/>
+          <w:bCs/>
+          <w:sz w:val="32"/>
+          <w:szCs w:val="32"/>
+        </w:rPr>
+        <w:t xml:space="preserve">, Сяо Шень </w:t>
+      </w:r>
+      <w:r>
+        <w:rPr>
+          <w:rFonts w:ascii="Times New Roman" w:hAnsi="Times New Roman" w:cs="Times New Roman"/>
+          <w:sz w:val="32"/>
+          <w:szCs w:val="32"/>
+        </w:rPr>
+        <w:t>– четвертый сын императора Великое Ся</w:t>
+      </w:r>
+    </w:p>
+    <w:p>
+      <w:pPr>
+        <w:rPr>
+          <w:rFonts w:ascii="Times New Roman" w:hAnsi="Times New Roman" w:cs="Times New Roman"/>
+          <w:sz w:val="32"/>
+          <w:szCs w:val="32"/>
+        </w:rPr>
+      </w:pPr>
+      <w:r>
+        <w:rPr>
+          <w:rFonts w:ascii="Times New Roman" w:hAnsi="Times New Roman" w:cs="Times New Roman"/>
+          <w:b/>
+          <w:bCs/>
+          <w:sz w:val="32"/>
+          <w:szCs w:val="32"/>
+        </w:rPr>
+        <w:lastRenderedPageBreak/>
+        <w:t>Пан И Чжи</w:t>
+      </w:r>
+      <w:r>
+        <w:rPr>
+          <w:rFonts w:ascii="Times New Roman" w:hAnsi="Times New Roman" w:cs="Times New Roman"/>
+          <w:sz w:val="32"/>
+          <w:szCs w:val="32"/>
+        </w:rPr>
+        <w:t xml:space="preserve"> </w:t>
+      </w:r>
+      <w:r>
+        <w:rPr>
+          <w:rFonts w:ascii="Times New Roman" w:hAnsi="Times New Roman" w:cs="Times New Roman"/>
+          <w:sz w:val="32"/>
+          <w:szCs w:val="32"/>
+        </w:rPr>
+        <w:t>– у</w:t>
+      </w:r>
+      <w:r>
+        <w:rPr>
+          <w:rFonts w:ascii="Times New Roman" w:hAnsi="Times New Roman" w:cs="Times New Roman"/>
+          <w:sz w:val="32"/>
+          <w:szCs w:val="32"/>
+        </w:rPr>
+        <w:t>чёный вельможа, действующий министр обрядов</w:t>
+      </w:r>
+      <w:r>
+        <w:rPr>
+          <w:rFonts w:ascii="Times New Roman" w:hAnsi="Times New Roman" w:cs="Times New Roman"/>
+          <w:sz w:val="32"/>
+          <w:szCs w:val="32"/>
+        </w:rPr>
+        <w:t>, тайно влюбленный в Е Бин Чан и потому прыгнул за ней в озеро</w:t>
+      </w:r>
+    </w:p>
+    <w:p>
+      <w:pPr>
+        <w:rPr>
+          <w:rFonts w:ascii="Times New Roman" w:hAnsi="Times New Roman" w:cs="Times New Roman"/>
+          <w:b/>
+          <w:bCs/>
+          <w:sz w:val="32"/>
+          <w:szCs w:val="32"/>
+        </w:rPr>
+      </w:pPr>
+    </w:p>
+    <w:p>
+      <w:pPr>
+        <w:rPr>
+          <w:rFonts w:ascii="Times New Roman" w:hAnsi="Times New Roman" w:cs="Times New Roman"/>
+          <w:b/>
+          <w:bCs/>
+          <w:sz w:val="32"/>
+          <w:szCs w:val="32"/>
+        </w:rPr>
+      </w:pPr>
+      <w:r>
+        <w:rPr>
+          <w:rFonts w:ascii="Times New Roman" w:hAnsi="Times New Roman" w:cs="Times New Roman"/>
+          <w:b/>
+          <w:bCs/>
+          <w:sz w:val="32"/>
+          <w:szCs w:val="32"/>
+        </w:rPr>
+        <w:t>Цюй Сюань Цзы</w:t>
+      </w:r>
+      <w:r>
+        <w:rPr>
+          <w:rFonts w:ascii="Times New Roman" w:hAnsi="Times New Roman" w:cs="Times New Roman"/>
+          <w:b/>
+          <w:bCs/>
+          <w:sz w:val="32"/>
+          <w:szCs w:val="32"/>
+        </w:rPr>
+        <w:t xml:space="preserve"> </w:t>
+      </w:r>
+      <w:r>
+        <w:rPr>
+          <w:rFonts w:ascii="Times New Roman" w:hAnsi="Times New Roman" w:cs="Times New Roman"/>
+          <w:sz w:val="32"/>
+          <w:szCs w:val="32"/>
+        </w:rPr>
+        <w:t xml:space="preserve">– владыка бессметных и глава секты </w:t>
+      </w:r>
       <w:proofErr w:type="spellStart"/>
       <w:r>
         <w:rPr>
           <w:rFonts w:ascii="Times New Roman" w:hAnsi="Times New Roman" w:cs="Times New Roman"/>
-          <w:b/>
-          <w:bCs/>
-          <w:sz w:val="32"/>
-          <w:szCs w:val="32"/>
-        </w:rPr>
-        <w:t>Юй</w:t>
+          <w:sz w:val="32"/>
+          <w:szCs w:val="32"/>
+        </w:rPr>
+        <w:t>Хэнъян</w:t>
       </w:r>
       <w:proofErr w:type="spellEnd"/>
+    </w:p>
+    <w:p>
+      <w:pPr>
+        <w:rPr>
+          <w:rFonts w:ascii="Times New Roman" w:hAnsi="Times New Roman" w:cs="Times New Roman"/>
+          <w:sz w:val="32"/>
+          <w:szCs w:val="32"/>
+        </w:rPr>
+      </w:pPr>
+      <w:r>
+        <w:rPr>
+          <w:rFonts w:ascii="Times New Roman" w:hAnsi="Times New Roman" w:cs="Times New Roman"/>
+          <w:b/>
+          <w:bCs/>
+          <w:sz w:val="32"/>
+          <w:szCs w:val="32"/>
+        </w:rPr>
+        <w:t xml:space="preserve">Гун Е </w:t>
+      </w:r>
+      <w:proofErr w:type="spellStart"/>
+      <w:r>
+        <w:rPr>
+          <w:rFonts w:ascii="Times New Roman" w:hAnsi="Times New Roman" w:cs="Times New Roman"/>
+          <w:b/>
+          <w:bCs/>
+          <w:sz w:val="32"/>
+          <w:szCs w:val="32"/>
+        </w:rPr>
+        <w:t>Чжеу</w:t>
+      </w:r>
+      <w:proofErr w:type="spellEnd"/>
+      <w:r>
+        <w:rPr>
+          <w:rFonts w:ascii="Times New Roman" w:hAnsi="Times New Roman" w:cs="Times New Roman"/>
+          <w:sz w:val="32"/>
+          <w:szCs w:val="32"/>
+        </w:rPr>
+        <w:t xml:space="preserve"> – старший собрат Ли Су </w:t>
+      </w:r>
+      <w:proofErr w:type="spellStart"/>
+      <w:r>
+        <w:rPr>
+          <w:rFonts w:ascii="Times New Roman" w:hAnsi="Times New Roman" w:cs="Times New Roman"/>
+          <w:sz w:val="32"/>
+          <w:szCs w:val="32"/>
+        </w:rPr>
+        <w:t>Су</w:t>
+      </w:r>
+      <w:proofErr w:type="spellEnd"/>
+      <w:r>
+        <w:rPr>
+          <w:rFonts w:ascii="Times New Roman" w:hAnsi="Times New Roman" w:cs="Times New Roman"/>
+          <w:sz w:val="32"/>
+          <w:szCs w:val="32"/>
+        </w:rPr>
+        <w:t xml:space="preserve"> из </w:t>
+      </w:r>
+      <w:r>
+        <w:rPr>
+          <w:rFonts w:ascii="Times New Roman" w:hAnsi="Times New Roman" w:cs="Times New Roman"/>
+          <w:sz w:val="32"/>
+          <w:szCs w:val="32"/>
+        </w:rPr>
+        <w:t>секты</w:t>
+      </w:r>
       <w:r>
         <w:rPr>
           <w:rFonts w:ascii="Times New Roman" w:hAnsi="Times New Roman" w:cs="Times New Roman"/>
@@ -905,46 +1644,112 @@
         </w:rPr>
         <w:t xml:space="preserve"> </w:t>
       </w:r>
-      <w:proofErr w:type="gramStart"/>
-      <w:r>
-        <w:rPr>
-          <w:rFonts w:ascii="Times New Roman" w:hAnsi="Times New Roman" w:cs="Times New Roman"/>
-          <w:sz w:val="32"/>
-          <w:szCs w:val="32"/>
-        </w:rPr>
-        <w:t>– ?</w:t>
-      </w:r>
-      <w:proofErr w:type="gramEnd"/>
-      <w:r>
-        <w:rPr>
-          <w:rFonts w:ascii="Times New Roman" w:hAnsi="Times New Roman" w:cs="Times New Roman"/>
-          <w:sz w:val="32"/>
-          <w:szCs w:val="32"/>
-        </w:rPr>
-        <w:t xml:space="preserve"> сын генерала Е </w:t>
-      </w:r>
-    </w:p>
-    <w:p>
-      <w:pPr>
-        <w:rPr>
-          <w:rFonts w:ascii="Times New Roman" w:hAnsi="Times New Roman" w:cs="Times New Roman"/>
-          <w:sz w:val="32"/>
-          <w:szCs w:val="32"/>
-        </w:rPr>
-      </w:pPr>
-      <w:r>
-        <w:rPr>
-          <w:rFonts w:ascii="Times New Roman" w:hAnsi="Times New Roman" w:cs="Times New Roman"/>
-          <w:b/>
-          <w:bCs/>
-          <w:sz w:val="32"/>
-          <w:szCs w:val="32"/>
-        </w:rPr>
-        <w:t>Дун</w:t>
-      </w:r>
-      <w:r>
-        <w:rPr>
-          <w:rFonts w:ascii="Times New Roman" w:hAnsi="Times New Roman" w:cs="Times New Roman"/>
+      <w:proofErr w:type="spellStart"/>
+      <w:r>
+        <w:rPr>
+          <w:rFonts w:ascii="Times New Roman" w:hAnsi="Times New Roman" w:cs="Times New Roman"/>
+          <w:sz w:val="32"/>
+          <w:szCs w:val="32"/>
+        </w:rPr>
+        <w:t>Хэнъян</w:t>
+      </w:r>
+      <w:proofErr w:type="spellEnd"/>
+      <w:r>
+        <w:rPr>
+          <w:rFonts w:ascii="Times New Roman" w:hAnsi="Times New Roman" w:cs="Times New Roman"/>
+          <w:sz w:val="32"/>
+          <w:szCs w:val="32"/>
+        </w:rPr>
+        <w:t>, выглядит он в точности, как Сяо Линь</w:t>
+      </w:r>
+    </w:p>
+    <w:p>
+      <w:pPr>
+        <w:rPr>
+          <w:rFonts w:ascii="Times New Roman" w:hAnsi="Times New Roman" w:cs="Times New Roman"/>
+          <w:sz w:val="32"/>
+          <w:szCs w:val="32"/>
+        </w:rPr>
+      </w:pPr>
+      <w:r>
+        <w:rPr>
+          <w:rFonts w:ascii="Times New Roman" w:hAnsi="Times New Roman" w:cs="Times New Roman"/>
+          <w:b/>
+          <w:bCs/>
+          <w:sz w:val="32"/>
+          <w:szCs w:val="32"/>
+        </w:rPr>
+        <w:t>Яо Гуан</w:t>
+      </w:r>
+      <w:r>
+        <w:rPr>
+          <w:rFonts w:ascii="Times New Roman" w:hAnsi="Times New Roman" w:cs="Times New Roman"/>
+          <w:sz w:val="32"/>
+          <w:szCs w:val="32"/>
+        </w:rPr>
+        <w:t xml:space="preserve"> – </w:t>
+      </w:r>
+      <w:r>
+        <w:rPr>
+          <w:rFonts w:ascii="Times New Roman" w:hAnsi="Times New Roman" w:cs="Times New Roman"/>
+          <w:sz w:val="32"/>
+          <w:szCs w:val="32"/>
+        </w:rPr>
+        <w:t xml:space="preserve">фея из секты </w:t>
+      </w:r>
+      <w:proofErr w:type="spellStart"/>
+      <w:r>
+        <w:rPr>
+          <w:rFonts w:ascii="Times New Roman" w:hAnsi="Times New Roman" w:cs="Times New Roman"/>
+          <w:sz w:val="32"/>
+          <w:szCs w:val="32"/>
+        </w:rPr>
+        <w:t>Хэнъян</w:t>
+      </w:r>
+      <w:proofErr w:type="spellEnd"/>
+      <w:r>
+        <w:rPr>
+          <w:rFonts w:ascii="Times New Roman" w:hAnsi="Times New Roman" w:cs="Times New Roman"/>
+          <w:sz w:val="32"/>
+          <w:szCs w:val="32"/>
+        </w:rPr>
+        <w:t>, безответно влюблённая в Гун Е</w:t>
+      </w:r>
+    </w:p>
+    <w:p>
+      <w:pPr>
+        <w:rPr>
+          <w:rFonts w:ascii="Times New Roman" w:hAnsi="Times New Roman" w:cs="Times New Roman"/>
+          <w:sz w:val="32"/>
+          <w:szCs w:val="32"/>
+          <w:lang w:val="en-US"/>
+        </w:rPr>
+      </w:pPr>
+      <w:r>
+        <w:rPr>
+          <w:rFonts w:ascii="Times New Roman" w:hAnsi="Times New Roman" w:cs="Times New Roman"/>
+          <w:b/>
+          <w:bCs/>
+          <w:sz w:val="32"/>
+          <w:szCs w:val="32"/>
+        </w:rPr>
+        <w:t xml:space="preserve">Юэ </w:t>
+      </w:r>
+      <w:r>
+        <w:rPr>
+          <w:rFonts w:ascii="Times New Roman" w:hAnsi="Times New Roman" w:cs="Times New Roman"/>
+          <w:b/>
+          <w:bCs/>
+          <w:sz w:val="32"/>
+          <w:szCs w:val="32"/>
+        </w:rPr>
+        <w:t>Фу Я</w:t>
+      </w:r>
+      <w:r>
+        <w:rPr>
+          <w:rFonts w:ascii="Times New Roman" w:hAnsi="Times New Roman" w:cs="Times New Roman"/>
+          <w:b/>
+          <w:bCs/>
           <w:sz w:val="32"/>
           <w:szCs w:val="32"/>
         </w:rPr>
@@ -964,15 +1769,33 @@
           <w:sz w:val="32"/>
           <w:szCs w:val="32"/>
         </w:rPr>
-        <w:t xml:space="preserve">вторая </w:t>
-      </w:r>
-      <w:r>
-        <w:rPr>
-          <w:rFonts w:ascii="Times New Roman" w:hAnsi="Times New Roman" w:cs="Times New Roman"/>
-          <w:sz w:val="32"/>
-          <w:szCs w:val="32"/>
-        </w:rPr>
-        <w:t>наложница генерала Е и мать</w:t>
+        <w:t xml:space="preserve">бессмертный, младший собрат Ли Су </w:t>
+      </w:r>
+      <w:proofErr w:type="spellStart"/>
+      <w:r>
+        <w:rPr>
+          <w:rFonts w:ascii="Times New Roman" w:hAnsi="Times New Roman" w:cs="Times New Roman"/>
+          <w:sz w:val="32"/>
+          <w:szCs w:val="32"/>
+        </w:rPr>
+        <w:t>Су</w:t>
+      </w:r>
+      <w:proofErr w:type="spellEnd"/>
+      <w:r>
+        <w:rPr>
+          <w:rFonts w:ascii="Times New Roman" w:hAnsi="Times New Roman" w:cs="Times New Roman"/>
+          <w:sz w:val="32"/>
+          <w:szCs w:val="32"/>
+        </w:rPr>
+        <w:t xml:space="preserve"> из </w:t>
+      </w:r>
+      <w:r>
+        <w:rPr>
+          <w:rFonts w:ascii="Times New Roman" w:hAnsi="Times New Roman" w:cs="Times New Roman"/>
+          <w:sz w:val="32"/>
+          <w:szCs w:val="32"/>
+        </w:rPr>
+        <w:t>секты</w:t>
       </w:r>
       <w:r>
         <w:rPr>
@@ -982,899 +1805,24 @@
         </w:rPr>
         <w:t xml:space="preserve"> </w:t>
       </w:r>
-      <w:r>
-        <w:rPr>
-          <w:rFonts w:ascii="Times New Roman" w:hAnsi="Times New Roman" w:cs="Times New Roman"/>
-          <w:sz w:val="32"/>
-          <w:szCs w:val="32"/>
-        </w:rPr>
-        <w:t xml:space="preserve">Е </w:t>
-      </w:r>
-      <w:r>
-        <w:rPr>
-          <w:rFonts w:ascii="Times New Roman" w:hAnsi="Times New Roman" w:cs="Times New Roman"/>
-          <w:sz w:val="32"/>
-          <w:szCs w:val="32"/>
-        </w:rPr>
-        <w:t>Лань Инь</w:t>
-      </w:r>
-      <w:r>
-        <w:rPr>
-          <w:rFonts w:ascii="Times New Roman" w:hAnsi="Times New Roman" w:cs="Times New Roman"/>
-          <w:sz w:val="32"/>
-          <w:szCs w:val="32"/>
-        </w:rPr>
-        <w:t>, не любимая старшей госпожи семейства, бабушкой Си У.</w:t>
-      </w:r>
-    </w:p>
-    <w:p>
-      <w:pPr>
-        <w:rPr>
-          <w:rFonts w:ascii="Times New Roman" w:hAnsi="Times New Roman" w:cs="Times New Roman"/>
-          <w:sz w:val="32"/>
-          <w:szCs w:val="32"/>
-        </w:rPr>
-      </w:pPr>
-      <w:r>
-        <w:rPr>
-          <w:rFonts w:ascii="Times New Roman" w:hAnsi="Times New Roman" w:cs="Times New Roman"/>
-          <w:b/>
-          <w:bCs/>
-          <w:sz w:val="32"/>
-          <w:szCs w:val="32"/>
-        </w:rPr>
-        <w:t>Юнь</w:t>
-      </w:r>
-      <w:r>
-        <w:rPr>
-          <w:rFonts w:ascii="Times New Roman" w:hAnsi="Times New Roman" w:cs="Times New Roman"/>
-          <w:sz w:val="32"/>
-          <w:szCs w:val="32"/>
-        </w:rPr>
-        <w:t xml:space="preserve"> – мать Е Бин Чан и четвертого сына</w:t>
-      </w:r>
-      <w:r>
-        <w:rPr>
-          <w:rFonts w:ascii="Times New Roman" w:hAnsi="Times New Roman" w:cs="Times New Roman"/>
-          <w:sz w:val="32"/>
-          <w:szCs w:val="32"/>
-        </w:rPr>
-        <w:t>.</w:t>
-      </w:r>
-    </w:p>
-    <w:p>
-      <w:pPr>
-        <w:rPr>
-          <w:rFonts w:ascii="Times New Roman" w:hAnsi="Times New Roman" w:cs="Times New Roman"/>
-          <w:sz w:val="32"/>
-          <w:szCs w:val="32"/>
-        </w:rPr>
-      </w:pPr>
-      <w:r>
-        <w:rPr>
-          <w:rFonts w:ascii="Times New Roman" w:hAnsi="Times New Roman" w:cs="Times New Roman"/>
-          <w:b/>
-          <w:bCs/>
-          <w:sz w:val="32"/>
-          <w:szCs w:val="32"/>
-        </w:rPr>
-        <w:t xml:space="preserve">Е </w:t>
-      </w:r>
       <w:proofErr w:type="spellStart"/>
       <w:r>
         <w:rPr>
           <w:rFonts w:ascii="Times New Roman" w:hAnsi="Times New Roman" w:cs="Times New Roman"/>
-          <w:b/>
-          <w:bCs/>
-          <w:color w:val="000000" w:themeColor="text1"/>
-          <w:sz w:val="32"/>
-          <w:szCs w:val="32"/>
-        </w:rPr>
-        <w:t>Чжо</w:t>
+          <w:sz w:val="32"/>
+          <w:szCs w:val="32"/>
+        </w:rPr>
+        <w:t>Хэнъян</w:t>
       </w:r>
       <w:proofErr w:type="spellEnd"/>
       <w:r>
         <w:rPr>
           <w:rFonts w:ascii="Times New Roman" w:hAnsi="Times New Roman" w:cs="Times New Roman"/>
-          <w:b/>
-          <w:bCs/>
-          <w:color w:val="000000" w:themeColor="text1"/>
-          <w:sz w:val="32"/>
-          <w:szCs w:val="32"/>
-        </w:rPr>
-        <w:t>-эр</w:t>
-      </w:r>
-      <w:r>
-        <w:rPr>
-          <w:rFonts w:ascii="Times New Roman" w:hAnsi="Times New Roman" w:cs="Times New Roman"/>
-          <w:sz w:val="32"/>
-          <w:szCs w:val="32"/>
-        </w:rPr>
-        <w:t xml:space="preserve"> </w:t>
-      </w:r>
-      <w:r>
-        <w:rPr>
-          <w:rFonts w:ascii="Times New Roman" w:hAnsi="Times New Roman" w:cs="Times New Roman"/>
-          <w:sz w:val="32"/>
-          <w:szCs w:val="32"/>
-        </w:rPr>
-        <w:t>–</w:t>
-      </w:r>
-      <w:r>
-        <w:rPr>
-          <w:rFonts w:ascii="Times New Roman" w:hAnsi="Times New Roman" w:cs="Times New Roman"/>
-          <w:sz w:val="32"/>
-          <w:szCs w:val="32"/>
-        </w:rPr>
-        <w:t xml:space="preserve"> </w:t>
-      </w:r>
-      <w:r>
-        <w:rPr>
-          <w:rFonts w:ascii="Times New Roman" w:hAnsi="Times New Roman" w:cs="Times New Roman"/>
-          <w:sz w:val="32"/>
-          <w:szCs w:val="32"/>
-        </w:rPr>
-        <w:t>четверт</w:t>
-      </w:r>
-      <w:r>
-        <w:rPr>
-          <w:rFonts w:ascii="Times New Roman" w:hAnsi="Times New Roman" w:cs="Times New Roman"/>
-          <w:sz w:val="32"/>
-          <w:szCs w:val="32"/>
-        </w:rPr>
-        <w:t>ый</w:t>
-      </w:r>
-      <w:r>
-        <w:rPr>
-          <w:rFonts w:ascii="Times New Roman" w:hAnsi="Times New Roman" w:cs="Times New Roman"/>
-          <w:sz w:val="32"/>
-          <w:szCs w:val="32"/>
-        </w:rPr>
-        <w:t xml:space="preserve"> сын</w:t>
-      </w:r>
-      <w:r>
-        <w:rPr>
-          <w:rFonts w:ascii="Times New Roman" w:hAnsi="Times New Roman" w:cs="Times New Roman"/>
-          <w:sz w:val="32"/>
-          <w:szCs w:val="32"/>
-        </w:rPr>
-        <w:t xml:space="preserve"> </w:t>
-      </w:r>
-      <w:r>
-        <w:rPr>
-          <w:rFonts w:ascii="Times New Roman" w:hAnsi="Times New Roman" w:cs="Times New Roman"/>
-          <w:sz w:val="32"/>
-          <w:szCs w:val="32"/>
-        </w:rPr>
-        <w:t>генерала Е</w:t>
-      </w:r>
-      <w:r>
-        <w:rPr>
-          <w:rFonts w:ascii="Times New Roman" w:hAnsi="Times New Roman" w:cs="Times New Roman"/>
-          <w:sz w:val="32"/>
-          <w:szCs w:val="32"/>
-        </w:rPr>
-        <w:t xml:space="preserve"> и самый младший в семье.</w:t>
-      </w:r>
-    </w:p>
-    <w:p>
-      <w:pPr>
-        <w:rPr>
-          <w:rFonts w:ascii="Times New Roman" w:hAnsi="Times New Roman" w:cs="Times New Roman"/>
-          <w:b/>
-          <w:bCs/>
-          <w:sz w:val="32"/>
-          <w:szCs w:val="32"/>
-        </w:rPr>
-      </w:pPr>
-    </w:p>
-    <w:p>
-      <w:pPr>
-        <w:rPr>
-          <w:rFonts w:ascii="Times New Roman" w:hAnsi="Times New Roman" w:cs="Times New Roman"/>
-          <w:sz w:val="32"/>
-          <w:szCs w:val="32"/>
-        </w:rPr>
-      </w:pPr>
-      <w:r>
-        <w:rPr>
-          <w:rFonts w:ascii="Times New Roman" w:hAnsi="Times New Roman" w:cs="Times New Roman"/>
-          <w:b/>
-          <w:bCs/>
-          <w:sz w:val="32"/>
-          <w:szCs w:val="32"/>
-        </w:rPr>
-        <w:t>Тан Тай Цзинь</w:t>
-      </w:r>
-      <w:r>
-        <w:rPr>
-          <w:rFonts w:ascii="Times New Roman" w:hAnsi="Times New Roman" w:cs="Times New Roman"/>
-          <w:sz w:val="32"/>
-          <w:szCs w:val="32"/>
-        </w:rPr>
-        <w:t xml:space="preserve"> – принц-заложник, рожденный с проклятыми костями и нелюбимый своим отцом, императором Чжоу Го, будущий владыка демонов.</w:t>
-      </w:r>
-    </w:p>
-    <w:p>
-      <w:pPr>
-        <w:rPr>
-          <w:rFonts w:ascii="Times New Roman" w:hAnsi="Times New Roman" w:cs="Times New Roman"/>
-          <w:sz w:val="32"/>
-          <w:szCs w:val="32"/>
-        </w:rPr>
-      </w:pPr>
-      <w:r>
-        <w:rPr>
-          <w:rFonts w:ascii="Times New Roman" w:hAnsi="Times New Roman" w:cs="Times New Roman"/>
-          <w:b/>
-          <w:bCs/>
-          <w:sz w:val="32"/>
-          <w:szCs w:val="32"/>
-        </w:rPr>
-        <w:t>Лю</w:t>
-      </w:r>
-      <w:r>
-        <w:rPr>
-          <w:rFonts w:ascii="Times New Roman" w:hAnsi="Times New Roman" w:cs="Times New Roman"/>
-          <w:sz w:val="32"/>
-          <w:szCs w:val="32"/>
-        </w:rPr>
-        <w:t xml:space="preserve"> – </w:t>
-      </w:r>
-      <w:r>
-        <w:rPr>
-          <w:rFonts w:ascii="Times New Roman" w:hAnsi="Times New Roman" w:cs="Times New Roman"/>
-          <w:sz w:val="32"/>
-          <w:szCs w:val="32"/>
-        </w:rPr>
-        <w:t>няня принца-заложника Тан Тай Цзиня, которая сошла с ума от надругательств</w:t>
-      </w:r>
-    </w:p>
-    <w:p>
-      <w:pPr>
-        <w:rPr>
-          <w:rFonts w:ascii="Times New Roman" w:hAnsi="Times New Roman" w:cs="Times New Roman"/>
-          <w:sz w:val="32"/>
-          <w:szCs w:val="32"/>
-        </w:rPr>
-      </w:pPr>
-    </w:p>
-    <w:p>
-      <w:pPr>
-        <w:rPr>
-          <w:rFonts w:ascii="Times New Roman" w:hAnsi="Times New Roman" w:cs="Times New Roman"/>
-          <w:sz w:val="32"/>
-          <w:szCs w:val="32"/>
-        </w:rPr>
-      </w:pPr>
-      <w:r>
-        <w:rPr>
-          <w:rFonts w:ascii="Times New Roman" w:hAnsi="Times New Roman" w:cs="Times New Roman"/>
-          <w:b/>
-          <w:bCs/>
-          <w:sz w:val="32"/>
-          <w:szCs w:val="32"/>
-        </w:rPr>
-        <w:t>Сяо Линь</w:t>
-      </w:r>
-      <w:r>
-        <w:rPr>
-          <w:rFonts w:ascii="Times New Roman" w:hAnsi="Times New Roman" w:cs="Times New Roman"/>
-          <w:sz w:val="32"/>
-          <w:szCs w:val="32"/>
-        </w:rPr>
-        <w:t xml:space="preserve"> – шестой принц императора и муж Е Бин Чан, главный соперник Тай Цзиня</w:t>
-      </w:r>
-    </w:p>
-    <w:p>
-      <w:pPr>
-        <w:rPr>
-          <w:rFonts w:ascii="Times New Roman" w:hAnsi="Times New Roman" w:cs="Times New Roman"/>
-          <w:sz w:val="32"/>
-          <w:szCs w:val="32"/>
-        </w:rPr>
-      </w:pPr>
-      <w:r>
-        <w:rPr>
-          <w:rFonts w:ascii="Times New Roman" w:hAnsi="Times New Roman" w:cs="Times New Roman"/>
-          <w:b/>
-          <w:bCs/>
-          <w:sz w:val="32"/>
-          <w:szCs w:val="32"/>
-        </w:rPr>
-        <w:t xml:space="preserve">Чжао </w:t>
-      </w:r>
-      <w:proofErr w:type="spellStart"/>
-      <w:r>
-        <w:rPr>
-          <w:rFonts w:ascii="Times New Roman" w:hAnsi="Times New Roman" w:cs="Times New Roman"/>
-          <w:b/>
-          <w:bCs/>
-          <w:sz w:val="32"/>
-          <w:szCs w:val="32"/>
-        </w:rPr>
-        <w:t>Юй</w:t>
-      </w:r>
-      <w:proofErr w:type="spellEnd"/>
-      <w:r>
-        <w:rPr>
-          <w:rFonts w:ascii="Times New Roman" w:hAnsi="Times New Roman" w:cs="Times New Roman"/>
-          <w:sz w:val="32"/>
-          <w:szCs w:val="32"/>
-        </w:rPr>
-        <w:t xml:space="preserve"> </w:t>
-      </w:r>
-      <w:r>
-        <w:rPr>
-          <w:rFonts w:ascii="Times New Roman" w:hAnsi="Times New Roman" w:cs="Times New Roman"/>
-          <w:sz w:val="32"/>
-          <w:szCs w:val="32"/>
-        </w:rPr>
-        <w:t xml:space="preserve">– </w:t>
-      </w:r>
-      <w:r>
-        <w:rPr>
-          <w:rFonts w:ascii="Times New Roman" w:hAnsi="Times New Roman" w:cs="Times New Roman"/>
-          <w:sz w:val="32"/>
-          <w:szCs w:val="32"/>
-        </w:rPr>
-        <w:t xml:space="preserve">девятая принцесса, младшая сестра </w:t>
-      </w:r>
-      <w:r>
-        <w:rPr>
-          <w:rFonts w:ascii="Times New Roman" w:hAnsi="Times New Roman" w:cs="Times New Roman"/>
-          <w:sz w:val="32"/>
-          <w:szCs w:val="32"/>
-        </w:rPr>
-        <w:t>Сяо Линя</w:t>
-      </w:r>
-    </w:p>
-    <w:p>
-      <w:pPr>
-        <w:rPr>
-          <w:rFonts w:ascii="Times New Roman" w:hAnsi="Times New Roman" w:cs="Times New Roman"/>
-          <w:sz w:val="32"/>
-          <w:szCs w:val="32"/>
-        </w:rPr>
-      </w:pPr>
-      <w:r>
-        <w:rPr>
-          <w:rFonts w:ascii="Times New Roman" w:hAnsi="Times New Roman" w:cs="Times New Roman"/>
-          <w:b/>
-          <w:bCs/>
-          <w:sz w:val="32"/>
-          <w:szCs w:val="32"/>
-        </w:rPr>
-        <w:t>Пан И Чжи</w:t>
-      </w:r>
-      <w:r>
-        <w:rPr>
-          <w:rFonts w:ascii="Times New Roman" w:hAnsi="Times New Roman" w:cs="Times New Roman"/>
-          <w:sz w:val="32"/>
-          <w:szCs w:val="32"/>
-        </w:rPr>
-        <w:t xml:space="preserve"> </w:t>
-      </w:r>
-      <w:r>
-        <w:rPr>
-          <w:rFonts w:ascii="Times New Roman" w:hAnsi="Times New Roman" w:cs="Times New Roman"/>
-          <w:sz w:val="32"/>
-          <w:szCs w:val="32"/>
-        </w:rPr>
-        <w:t xml:space="preserve">– </w:t>
-      </w:r>
-      <w:r>
-        <w:rPr>
-          <w:rFonts w:ascii="Times New Roman" w:hAnsi="Times New Roman" w:cs="Times New Roman"/>
-          <w:sz w:val="32"/>
-          <w:szCs w:val="32"/>
-        </w:rPr>
-        <w:t>у</w:t>
-      </w:r>
-      <w:r>
-        <w:rPr>
-          <w:rFonts w:ascii="Times New Roman" w:hAnsi="Times New Roman" w:cs="Times New Roman"/>
-          <w:sz w:val="32"/>
-          <w:szCs w:val="32"/>
-        </w:rPr>
-        <w:t>чёный вельможа, действующий министр обрядов</w:t>
-      </w:r>
-      <w:r>
-        <w:rPr>
-          <w:rFonts w:ascii="Times New Roman" w:hAnsi="Times New Roman" w:cs="Times New Roman"/>
-          <w:sz w:val="32"/>
-          <w:szCs w:val="32"/>
-        </w:rPr>
-        <w:t>, тайно влюбленный в Е Бин Чан и потому прыгнул за ней в озеро</w:t>
-      </w:r>
-    </w:p>
-    <w:p>
-      <w:pPr>
-        <w:rPr>
-          <w:rFonts w:ascii="Times New Roman" w:hAnsi="Times New Roman" w:cs="Times New Roman"/>
-          <w:b/>
-          <w:bCs/>
-          <w:sz w:val="32"/>
-          <w:szCs w:val="32"/>
-        </w:rPr>
-      </w:pPr>
-    </w:p>
-    <w:p>
-      <w:pPr>
-        <w:rPr>
-          <w:rFonts w:ascii="Times New Roman" w:hAnsi="Times New Roman" w:cs="Times New Roman"/>
-          <w:b/>
-          <w:bCs/>
-          <w:sz w:val="32"/>
-          <w:szCs w:val="32"/>
-        </w:rPr>
-      </w:pPr>
-      <w:r>
-        <w:rPr>
-          <w:rFonts w:ascii="Times New Roman" w:hAnsi="Times New Roman" w:cs="Times New Roman"/>
-          <w:b/>
-          <w:bCs/>
-          <w:sz w:val="32"/>
-          <w:szCs w:val="32"/>
-        </w:rPr>
-        <w:t>Цюй Сюань Цзы</w:t>
-      </w:r>
-      <w:r>
-        <w:rPr>
-          <w:rFonts w:ascii="Times New Roman" w:hAnsi="Times New Roman" w:cs="Times New Roman"/>
-          <w:b/>
-          <w:bCs/>
-          <w:sz w:val="32"/>
-          <w:szCs w:val="32"/>
-        </w:rPr>
-        <w:t xml:space="preserve"> </w:t>
-      </w:r>
-      <w:r>
-        <w:rPr>
-          <w:rFonts w:ascii="Times New Roman" w:hAnsi="Times New Roman" w:cs="Times New Roman"/>
-          <w:sz w:val="32"/>
-          <w:szCs w:val="32"/>
-        </w:rPr>
-        <w:t xml:space="preserve">– </w:t>
-      </w:r>
-      <w:r>
-        <w:rPr>
-          <w:rFonts w:ascii="Times New Roman" w:hAnsi="Times New Roman" w:cs="Times New Roman"/>
-          <w:sz w:val="32"/>
-          <w:szCs w:val="32"/>
-        </w:rPr>
-        <w:t xml:space="preserve">владыка бессметных и глава секты </w:t>
-      </w:r>
-      <w:proofErr w:type="spellStart"/>
-      <w:r>
-        <w:rPr>
-          <w:rFonts w:ascii="Times New Roman" w:hAnsi="Times New Roman" w:cs="Times New Roman"/>
-          <w:sz w:val="32"/>
-          <w:szCs w:val="32"/>
-        </w:rPr>
-        <w:t>Хэнъян</w:t>
-      </w:r>
-      <w:proofErr w:type="spellEnd"/>
-    </w:p>
-    <w:p>
-      <w:pPr>
-        <w:rPr>
-          <w:rFonts w:ascii="Times New Roman" w:hAnsi="Times New Roman" w:cs="Times New Roman"/>
-          <w:sz w:val="32"/>
-          <w:szCs w:val="32"/>
-        </w:rPr>
-      </w:pPr>
-      <w:r>
-        <w:rPr>
-          <w:rFonts w:ascii="Times New Roman" w:hAnsi="Times New Roman" w:cs="Times New Roman"/>
-          <w:b/>
-          <w:bCs/>
-          <w:sz w:val="32"/>
-          <w:szCs w:val="32"/>
-        </w:rPr>
-        <w:t>Гун Е</w:t>
-      </w:r>
-      <w:r>
-        <w:rPr>
-          <w:rFonts w:ascii="Times New Roman" w:hAnsi="Times New Roman" w:cs="Times New Roman"/>
-          <w:b/>
-          <w:bCs/>
-          <w:sz w:val="32"/>
-          <w:szCs w:val="32"/>
-        </w:rPr>
-        <w:t xml:space="preserve"> </w:t>
-      </w:r>
-      <w:proofErr w:type="spellStart"/>
-      <w:r>
-        <w:rPr>
-          <w:rFonts w:ascii="Times New Roman" w:hAnsi="Times New Roman" w:cs="Times New Roman"/>
-          <w:b/>
-          <w:bCs/>
-          <w:sz w:val="32"/>
-          <w:szCs w:val="32"/>
-        </w:rPr>
-        <w:t>Чжеу</w:t>
-      </w:r>
-      <w:proofErr w:type="spellEnd"/>
-      <w:r>
-        <w:rPr>
-          <w:rFonts w:ascii="Times New Roman" w:hAnsi="Times New Roman" w:cs="Times New Roman"/>
-          <w:sz w:val="32"/>
-          <w:szCs w:val="32"/>
-        </w:rPr>
-        <w:t xml:space="preserve"> – старший </w:t>
-      </w:r>
-      <w:r>
-        <w:rPr>
-          <w:rFonts w:ascii="Times New Roman" w:hAnsi="Times New Roman" w:cs="Times New Roman"/>
-          <w:sz w:val="32"/>
-          <w:szCs w:val="32"/>
-        </w:rPr>
-        <w:t xml:space="preserve">собрат Ли Су </w:t>
-      </w:r>
-      <w:proofErr w:type="spellStart"/>
-      <w:r>
-        <w:rPr>
-          <w:rFonts w:ascii="Times New Roman" w:hAnsi="Times New Roman" w:cs="Times New Roman"/>
-          <w:sz w:val="32"/>
-          <w:szCs w:val="32"/>
-        </w:rPr>
-        <w:t>Су</w:t>
-      </w:r>
-      <w:proofErr w:type="spellEnd"/>
-      <w:r>
-        <w:rPr>
-          <w:rFonts w:ascii="Times New Roman" w:hAnsi="Times New Roman" w:cs="Times New Roman"/>
-          <w:sz w:val="32"/>
-          <w:szCs w:val="32"/>
-        </w:rPr>
-        <w:t xml:space="preserve"> из </w:t>
-      </w:r>
-      <w:r>
-        <w:rPr>
-          <w:rFonts w:ascii="Times New Roman" w:hAnsi="Times New Roman" w:cs="Times New Roman"/>
-          <w:sz w:val="32"/>
-          <w:szCs w:val="32"/>
-        </w:rPr>
-        <w:t>секты</w:t>
-      </w:r>
-      <w:r>
-        <w:rPr>
-          <w:rFonts w:ascii="Times New Roman" w:hAnsi="Times New Roman" w:cs="Times New Roman"/>
-          <w:sz w:val="32"/>
-          <w:szCs w:val="32"/>
-        </w:rPr>
-        <w:t xml:space="preserve"> </w:t>
-      </w:r>
-      <w:proofErr w:type="spellStart"/>
-      <w:r>
-        <w:rPr>
-          <w:rFonts w:ascii="Times New Roman" w:hAnsi="Times New Roman" w:cs="Times New Roman"/>
-          <w:sz w:val="32"/>
-          <w:szCs w:val="32"/>
-        </w:rPr>
-        <w:t>Хэнъян</w:t>
-      </w:r>
-      <w:proofErr w:type="spellEnd"/>
-      <w:r>
-        <w:rPr>
-          <w:rFonts w:ascii="Times New Roman" w:hAnsi="Times New Roman" w:cs="Times New Roman"/>
-          <w:sz w:val="32"/>
-          <w:szCs w:val="32"/>
-        </w:rPr>
-        <w:t xml:space="preserve">, выглядит он в точности, как </w:t>
-      </w:r>
-      <w:r>
-        <w:rPr>
-          <w:rFonts w:ascii="Times New Roman" w:hAnsi="Times New Roman" w:cs="Times New Roman"/>
-          <w:sz w:val="32"/>
-          <w:szCs w:val="32"/>
-        </w:rPr>
-        <w:t>Сяо Линь</w:t>
-      </w:r>
-    </w:p>
-    <w:p>
-      <w:pPr>
-        <w:rPr>
-          <w:rFonts w:ascii="Times New Roman" w:hAnsi="Times New Roman" w:cs="Times New Roman"/>
-          <w:sz w:val="32"/>
-          <w:szCs w:val="32"/>
-        </w:rPr>
-      </w:pPr>
-      <w:r>
-        <w:rPr>
-          <w:rFonts w:ascii="Times New Roman" w:hAnsi="Times New Roman" w:cs="Times New Roman"/>
-          <w:b/>
-          <w:bCs/>
-          <w:sz w:val="32"/>
-          <w:szCs w:val="32"/>
-        </w:rPr>
-        <w:lastRenderedPageBreak/>
-        <w:t>Яо Гуан</w:t>
-      </w:r>
-      <w:r>
-        <w:rPr>
-          <w:rFonts w:ascii="Times New Roman" w:hAnsi="Times New Roman" w:cs="Times New Roman"/>
-          <w:sz w:val="32"/>
-          <w:szCs w:val="32"/>
-        </w:rPr>
-        <w:t xml:space="preserve"> – </w:t>
-      </w:r>
-      <w:r>
-        <w:rPr>
-          <w:rFonts w:ascii="Times New Roman" w:hAnsi="Times New Roman" w:cs="Times New Roman"/>
-          <w:sz w:val="32"/>
-          <w:szCs w:val="32"/>
-        </w:rPr>
-        <w:t xml:space="preserve">фея из секты </w:t>
-      </w:r>
-      <w:proofErr w:type="spellStart"/>
-      <w:r>
-        <w:rPr>
-          <w:rFonts w:ascii="Times New Roman" w:hAnsi="Times New Roman" w:cs="Times New Roman"/>
-          <w:sz w:val="32"/>
-          <w:szCs w:val="32"/>
-        </w:rPr>
-        <w:t>Хэнъян</w:t>
-      </w:r>
-      <w:proofErr w:type="spellEnd"/>
-      <w:r>
-        <w:rPr>
-          <w:rFonts w:ascii="Times New Roman" w:hAnsi="Times New Roman" w:cs="Times New Roman"/>
-          <w:sz w:val="32"/>
-          <w:szCs w:val="32"/>
-        </w:rPr>
-        <w:t>, безответно влюблённая в Гун Е</w:t>
-      </w:r>
-    </w:p>
-    <w:p>
-      <w:pPr>
-        <w:rPr>
-          <w:rFonts w:ascii="Times New Roman" w:hAnsi="Times New Roman" w:cs="Times New Roman"/>
-          <w:sz w:val="32"/>
-          <w:szCs w:val="32"/>
-          <w:lang w:val="en-US"/>
-        </w:rPr>
-      </w:pPr>
-      <w:r>
-        <w:rPr>
-          <w:rFonts w:ascii="Times New Roman" w:hAnsi="Times New Roman" w:cs="Times New Roman"/>
-          <w:b/>
-          <w:bCs/>
-          <w:sz w:val="32"/>
-          <w:szCs w:val="32"/>
-        </w:rPr>
-        <w:t xml:space="preserve">Юэ </w:t>
-      </w:r>
-      <w:r>
-        <w:rPr>
-          <w:rFonts w:ascii="Times New Roman" w:hAnsi="Times New Roman" w:cs="Times New Roman"/>
-          <w:b/>
-          <w:bCs/>
-          <w:sz w:val="32"/>
-          <w:szCs w:val="32"/>
-        </w:rPr>
-        <w:t>Фу Я</w:t>
-      </w:r>
-      <w:r>
-        <w:rPr>
-          <w:rFonts w:ascii="Times New Roman" w:hAnsi="Times New Roman" w:cs="Times New Roman"/>
-          <w:b/>
-          <w:bCs/>
-          <w:sz w:val="32"/>
-          <w:szCs w:val="32"/>
-        </w:rPr>
-        <w:t xml:space="preserve"> </w:t>
-      </w:r>
-      <w:r>
-        <w:rPr>
-          <w:rFonts w:ascii="Times New Roman" w:hAnsi="Times New Roman" w:cs="Times New Roman"/>
-          <w:sz w:val="32"/>
-          <w:szCs w:val="32"/>
-        </w:rPr>
-        <w:t xml:space="preserve">– </w:t>
-      </w:r>
-      <w:r>
-        <w:rPr>
-          <w:rFonts w:ascii="Times New Roman" w:hAnsi="Times New Roman" w:cs="Times New Roman"/>
-          <w:sz w:val="32"/>
-          <w:szCs w:val="32"/>
-        </w:rPr>
-        <w:t xml:space="preserve">бессмертный, младший собрат Ли Су </w:t>
-      </w:r>
-      <w:proofErr w:type="spellStart"/>
-      <w:r>
-        <w:rPr>
-          <w:rFonts w:ascii="Times New Roman" w:hAnsi="Times New Roman" w:cs="Times New Roman"/>
-          <w:sz w:val="32"/>
-          <w:szCs w:val="32"/>
-        </w:rPr>
-        <w:t>Су</w:t>
-      </w:r>
-      <w:proofErr w:type="spellEnd"/>
-      <w:r>
-        <w:rPr>
-          <w:rFonts w:ascii="Times New Roman" w:hAnsi="Times New Roman" w:cs="Times New Roman"/>
-          <w:sz w:val="32"/>
-          <w:szCs w:val="32"/>
-        </w:rPr>
-        <w:t xml:space="preserve"> из </w:t>
-      </w:r>
-      <w:r>
-        <w:rPr>
-          <w:rFonts w:ascii="Times New Roman" w:hAnsi="Times New Roman" w:cs="Times New Roman"/>
-          <w:sz w:val="32"/>
-          <w:szCs w:val="32"/>
-        </w:rPr>
-        <w:t>секты</w:t>
-      </w:r>
-      <w:r>
-        <w:rPr>
-          <w:rFonts w:ascii="Times New Roman" w:hAnsi="Times New Roman" w:cs="Times New Roman"/>
-          <w:sz w:val="32"/>
-          <w:szCs w:val="32"/>
-        </w:rPr>
-        <w:t xml:space="preserve"> </w:t>
-      </w:r>
-      <w:proofErr w:type="spellStart"/>
-      <w:r>
-        <w:rPr>
-          <w:rFonts w:ascii="Times New Roman" w:hAnsi="Times New Roman" w:cs="Times New Roman"/>
-          <w:sz w:val="32"/>
-          <w:szCs w:val="32"/>
-        </w:rPr>
-        <w:t>Хэнъян</w:t>
-      </w:r>
-      <w:proofErr w:type="spellEnd"/>
-      <w:r>
-        <w:rPr>
-          <w:rFonts w:ascii="Times New Roman" w:hAnsi="Times New Roman" w:cs="Times New Roman"/>
           <w:sz w:val="32"/>
           <w:szCs w:val="32"/>
         </w:rPr>
         <w:t>, который тайно в нее влюблен.</w:t>
       </w:r>
-    </w:p>
-    <w:p>
-      <w:pPr>
-        <w:rPr>
-          <w:rFonts w:ascii="Times New Roman" w:hAnsi="Times New Roman" w:cs="Times New Roman"/>
-          <w:sz w:val="32"/>
-          <w:szCs w:val="32"/>
-          <w:lang w:val="en-US"/>
-        </w:rPr>
-      </w:pPr>
-    </w:p>
-    <w:p>
-      <w:pPr>
-        <w:rPr>
-          <w:rFonts w:ascii="Times New Roman" w:hAnsi="Times New Roman" w:cs="Times New Roman"/>
-          <w:color w:val="000000" w:themeColor="text1"/>
-          <w:sz w:val="32"/>
-          <w:szCs w:val="32"/>
-        </w:rPr>
-      </w:pPr>
-      <w:r>
-        <w:rPr>
-          <w:rFonts w:ascii="Times New Roman" w:hAnsi="Times New Roman" w:cs="Times New Roman"/>
-          <w:b/>
-          <w:bCs/>
-          <w:sz w:val="32"/>
-          <w:szCs w:val="32"/>
-        </w:rPr>
-        <w:t>Чен</w:t>
-      </w:r>
-      <w:r>
-        <w:rPr>
-          <w:rFonts w:ascii="Times New Roman" w:hAnsi="Times New Roman" w:cs="Times New Roman"/>
-          <w:b/>
-          <w:bCs/>
-          <w:sz w:val="32"/>
-          <w:szCs w:val="32"/>
-        </w:rPr>
-        <w:t>ь</w:t>
-      </w:r>
-      <w:r>
-        <w:rPr>
-          <w:rFonts w:ascii="Times New Roman" w:hAnsi="Times New Roman" w:cs="Times New Roman"/>
-          <w:sz w:val="32"/>
-          <w:szCs w:val="32"/>
-        </w:rPr>
-        <w:t xml:space="preserve"> – </w:t>
-      </w:r>
-      <w:r>
-        <w:rPr>
-          <w:rFonts w:ascii="Times New Roman" w:hAnsi="Times New Roman" w:cs="Times New Roman"/>
-          <w:sz w:val="32"/>
-          <w:szCs w:val="32"/>
-        </w:rPr>
-        <w:t>чиновник</w:t>
-      </w:r>
-      <w:r>
-        <w:rPr>
-          <w:rFonts w:ascii="Times New Roman" w:hAnsi="Times New Roman" w:cs="Times New Roman"/>
-          <w:sz w:val="32"/>
-          <w:szCs w:val="32"/>
-        </w:rPr>
-        <w:t xml:space="preserve">, друг </w:t>
-      </w:r>
-      <w:r>
-        <w:rPr>
-          <w:rFonts w:ascii="Times New Roman" w:hAnsi="Times New Roman" w:cs="Times New Roman"/>
-          <w:b/>
-          <w:bCs/>
-          <w:color w:val="FF0000"/>
-          <w:sz w:val="32"/>
-          <w:szCs w:val="32"/>
-        </w:rPr>
-        <w:t xml:space="preserve">Е </w:t>
-      </w:r>
-      <w:proofErr w:type="spellStart"/>
-      <w:r>
-        <w:rPr>
-          <w:rFonts w:ascii="Times New Roman" w:hAnsi="Times New Roman" w:cs="Times New Roman"/>
-          <w:b/>
-          <w:bCs/>
-          <w:color w:val="FF0000"/>
-          <w:sz w:val="32"/>
-          <w:szCs w:val="32"/>
-        </w:rPr>
-        <w:t>Дзе</w:t>
-      </w:r>
-      <w:proofErr w:type="spellEnd"/>
-      <w:r>
-        <w:rPr>
-          <w:rFonts w:ascii="Times New Roman" w:hAnsi="Times New Roman" w:cs="Times New Roman"/>
-          <w:b/>
-          <w:bCs/>
-          <w:color w:val="FF0000"/>
-          <w:sz w:val="32"/>
-          <w:szCs w:val="32"/>
-        </w:rPr>
-        <w:t xml:space="preserve"> </w:t>
-      </w:r>
-      <w:proofErr w:type="spellStart"/>
-      <w:r>
-        <w:rPr>
-          <w:rFonts w:ascii="Times New Roman" w:hAnsi="Times New Roman" w:cs="Times New Roman"/>
-          <w:b/>
-          <w:bCs/>
-          <w:color w:val="FF0000"/>
-          <w:sz w:val="32"/>
-          <w:szCs w:val="32"/>
-        </w:rPr>
-        <w:t>Ю</w:t>
-      </w:r>
-      <w:r>
-        <w:rPr>
-          <w:rFonts w:ascii="Times New Roman" w:hAnsi="Times New Roman" w:cs="Times New Roman"/>
-          <w:b/>
-          <w:bCs/>
-          <w:color w:val="FF0000"/>
-          <w:sz w:val="32"/>
-          <w:szCs w:val="32"/>
-        </w:rPr>
-        <w:t>я</w:t>
-      </w:r>
-      <w:proofErr w:type="spellEnd"/>
-      <w:r>
-        <w:rPr>
-          <w:rFonts w:ascii="Times New Roman" w:hAnsi="Times New Roman" w:cs="Times New Roman"/>
-          <w:color w:val="000000" w:themeColor="text1"/>
-          <w:sz w:val="32"/>
-          <w:szCs w:val="32"/>
-        </w:rPr>
-        <w:t>, они вместе ходили в игорный дом</w:t>
-      </w:r>
-    </w:p>
-    <w:p>
-      <w:pPr>
-        <w:rPr>
-          <w:rFonts w:ascii="Times New Roman" w:hAnsi="Times New Roman" w:cs="Times New Roman"/>
-          <w:sz w:val="32"/>
-          <w:szCs w:val="32"/>
-        </w:rPr>
-      </w:pPr>
     </w:p>
     <w:p>
       <w:pPr>
@@ -2518,6 +2466,7 @@
   <w:style w:type="character" w:default="1" w:styleId="a0">
     <w:name w:val="Default Paragraph Font"/>
     <w:uiPriority w:val="1"/>
+    <w:semiHidden/>
     <w:unhideWhenUsed/>
   </w:style>
   <w:style w:type="table" w:default="1" w:styleId="a1">

</xml_diff>

<commit_message>
add chapter 27 and start 28
</commit_message>
<xml_diff>
--- a/Персонажи.docx
+++ b/Персонажи.docx
@@ -2489,7 +2489,6 @@
           <w:rFonts w:ascii="Times New Roman" w:hAnsi="Times New Roman" w:cs="Times New Roman"/>
           <w:sz w:val="32"/>
           <w:szCs w:val="32"/>
-          <w:lang w:val="en-US"/>
         </w:rPr>
       </w:pPr>
       <w:r>
@@ -2593,8 +2592,6 @@
       <w:pPr>
         <w:rPr>
           <w:rFonts w:ascii="Times New Roman" w:hAnsi="Times New Roman" w:cs="Times New Roman"/>
-          <w:b/>
-          <w:bCs/>
           <w:sz w:val="32"/>
           <w:szCs w:val="32"/>
         </w:rPr>
@@ -2627,6 +2624,267 @@
         </w:rPr>
         <w:t>– демон-змея из Пустоши</w:t>
       </w:r>
+    </w:p>
+    <w:p>
+      <w:pPr>
+        <w:rPr>
+          <w:rFonts w:ascii="Times New Roman" w:hAnsi="Times New Roman" w:cs="Times New Roman"/>
+          <w:sz w:val="32"/>
+          <w:szCs w:val="32"/>
+        </w:rPr>
+      </w:pPr>
+      <w:r>
+        <w:rPr>
+          <w:rFonts w:ascii="Times New Roman" w:hAnsi="Times New Roman" w:cs="Times New Roman"/>
+          <w:b/>
+          <w:bCs/>
+          <w:sz w:val="32"/>
+          <w:szCs w:val="32"/>
+        </w:rPr>
+        <w:t>Ван Юань Вай</w:t>
+      </w:r>
+      <w:r>
+        <w:rPr>
+          <w:rFonts w:ascii="Times New Roman" w:hAnsi="Times New Roman" w:cs="Times New Roman"/>
+          <w:b/>
+          <w:bCs/>
+          <w:sz w:val="32"/>
+          <w:szCs w:val="32"/>
+        </w:rPr>
+        <w:t xml:space="preserve"> </w:t>
+      </w:r>
+      <w:r>
+        <w:rPr>
+          <w:rFonts w:ascii="Times New Roman" w:hAnsi="Times New Roman" w:cs="Times New Roman"/>
+          <w:sz w:val="32"/>
+          <w:szCs w:val="32"/>
+        </w:rPr>
+        <w:t>–</w:t>
+      </w:r>
+      <w:r>
+        <w:rPr>
+          <w:rFonts w:ascii="Times New Roman" w:hAnsi="Times New Roman" w:cs="Times New Roman"/>
+          <w:sz w:val="32"/>
+          <w:szCs w:val="32"/>
+        </w:rPr>
+        <w:t xml:space="preserve"> сын богатой семьи из </w:t>
+      </w:r>
+      <w:r>
+        <w:rPr>
+          <w:rFonts w:ascii="Times New Roman" w:hAnsi="Times New Roman" w:cs="Times New Roman"/>
+          <w:sz w:val="32"/>
+          <w:szCs w:val="32"/>
+        </w:rPr>
+        <w:t>городк</w:t>
+      </w:r>
+      <w:r>
+        <w:rPr>
+          <w:rFonts w:ascii="Times New Roman" w:hAnsi="Times New Roman" w:cs="Times New Roman"/>
+          <w:sz w:val="32"/>
+          <w:szCs w:val="32"/>
+        </w:rPr>
+        <w:t>а</w:t>
+      </w:r>
+      <w:r>
+        <w:rPr>
+          <w:rFonts w:ascii="Times New Roman" w:hAnsi="Times New Roman" w:cs="Times New Roman"/>
+          <w:sz w:val="32"/>
+          <w:szCs w:val="32"/>
+        </w:rPr>
+        <w:t xml:space="preserve"> Болотных огоньков</w:t>
+      </w:r>
+      <w:r>
+        <w:rPr>
+          <w:rFonts w:ascii="Times New Roman" w:hAnsi="Times New Roman" w:cs="Times New Roman"/>
+          <w:sz w:val="32"/>
+          <w:szCs w:val="32"/>
+        </w:rPr>
+        <w:t>, возле которого из деревни воруют невест</w:t>
+      </w:r>
+    </w:p>
+    <w:p>
+      <w:pPr>
+        <w:rPr>
+          <w:rFonts w:ascii="Times New Roman" w:hAnsi="Times New Roman" w:cs="Times New Roman"/>
+          <w:sz w:val="32"/>
+          <w:szCs w:val="32"/>
+        </w:rPr>
+      </w:pPr>
+      <w:r>
+        <w:rPr>
+          <w:rFonts w:ascii="Times New Roman" w:hAnsi="Times New Roman" w:cs="Times New Roman"/>
+          <w:b/>
+          <w:bCs/>
+          <w:sz w:val="32"/>
+          <w:szCs w:val="32"/>
+        </w:rPr>
+        <w:t>Сяо Юй</w:t>
+      </w:r>
+      <w:r>
+        <w:rPr>
+          <w:rFonts w:ascii="Times New Roman" w:hAnsi="Times New Roman" w:cs="Times New Roman"/>
+          <w:b/>
+          <w:bCs/>
+          <w:sz w:val="32"/>
+          <w:szCs w:val="32"/>
+        </w:rPr>
+        <w:t xml:space="preserve"> </w:t>
+      </w:r>
+      <w:r>
+        <w:rPr>
+          <w:rFonts w:ascii="Times New Roman" w:hAnsi="Times New Roman" w:cs="Times New Roman"/>
+          <w:sz w:val="32"/>
+          <w:szCs w:val="32"/>
+        </w:rPr>
+        <w:t>–</w:t>
+      </w:r>
+      <w:r>
+        <w:rPr>
+          <w:rFonts w:ascii="Times New Roman" w:hAnsi="Times New Roman" w:cs="Times New Roman"/>
+          <w:sz w:val="32"/>
+          <w:szCs w:val="32"/>
+        </w:rPr>
+        <w:t xml:space="preserve"> пропавшая девушка, которую заприметил себе когда-то </w:t>
+      </w:r>
+      <w:r>
+        <w:rPr>
+          <w:rFonts w:ascii="Times New Roman" w:hAnsi="Times New Roman" w:cs="Times New Roman"/>
+          <w:sz w:val="32"/>
+          <w:szCs w:val="32"/>
+        </w:rPr>
+        <w:t>Юань Вай</w:t>
+      </w:r>
+      <w:r>
+        <w:rPr>
+          <w:rFonts w:ascii="Times New Roman" w:hAnsi="Times New Roman" w:cs="Times New Roman"/>
+          <w:sz w:val="32"/>
+          <w:szCs w:val="32"/>
+        </w:rPr>
+        <w:t xml:space="preserve"> в наложницы</w:t>
+      </w:r>
+    </w:p>
+    <w:p>
+      <w:pPr>
+        <w:rPr>
+          <w:rFonts w:ascii="Times New Roman" w:hAnsi="Times New Roman" w:cs="Times New Roman"/>
+          <w:sz w:val="32"/>
+          <w:szCs w:val="32"/>
+        </w:rPr>
+      </w:pPr>
+      <w:r>
+        <w:rPr>
+          <w:rFonts w:ascii="Times New Roman" w:hAnsi="Times New Roman" w:cs="Times New Roman"/>
+          <w:b/>
+          <w:bCs/>
+          <w:sz w:val="32"/>
+          <w:szCs w:val="32"/>
+        </w:rPr>
+        <w:t>Сяо Лин</w:t>
+      </w:r>
+      <w:r>
+        <w:rPr>
+          <w:rFonts w:ascii="Times New Roman" w:hAnsi="Times New Roman" w:cs="Times New Roman"/>
+          <w:b/>
+          <w:bCs/>
+          <w:sz w:val="32"/>
+          <w:szCs w:val="32"/>
+        </w:rPr>
+        <w:t xml:space="preserve"> </w:t>
+      </w:r>
+      <w:r>
+        <w:rPr>
+          <w:rFonts w:ascii="Times New Roman" w:hAnsi="Times New Roman" w:cs="Times New Roman"/>
+          <w:sz w:val="32"/>
+          <w:szCs w:val="32"/>
+        </w:rPr>
+        <w:t>–</w:t>
+      </w:r>
+      <w:r>
+        <w:rPr>
+          <w:rFonts w:ascii="Times New Roman" w:hAnsi="Times New Roman" w:cs="Times New Roman"/>
+          <w:sz w:val="32"/>
+          <w:szCs w:val="32"/>
+        </w:rPr>
+        <w:t xml:space="preserve"> младшая сестра пропавшей Сяо Юй.</w:t>
+      </w:r>
+    </w:p>
+    <w:p>
+      <w:pPr>
+        <w:rPr>
+          <w:rFonts w:ascii="Times New Roman" w:hAnsi="Times New Roman" w:cs="Times New Roman"/>
+          <w:sz w:val="32"/>
+          <w:szCs w:val="32"/>
+        </w:rPr>
+      </w:pPr>
+      <w:r>
+        <w:rPr>
+          <w:rFonts w:ascii="Times New Roman" w:hAnsi="Times New Roman" w:cs="Times New Roman"/>
+          <w:b/>
+          <w:bCs/>
+          <w:sz w:val="32"/>
+          <w:szCs w:val="32"/>
+        </w:rPr>
+        <w:t xml:space="preserve">Чень </w:t>
+      </w:r>
+      <w:r>
+        <w:rPr>
+          <w:rFonts w:ascii="Times New Roman" w:hAnsi="Times New Roman" w:cs="Times New Roman"/>
+          <w:b/>
+          <w:bCs/>
+          <w:sz w:val="32"/>
+          <w:szCs w:val="32"/>
+        </w:rPr>
+        <w:t xml:space="preserve">Янь </w:t>
+      </w:r>
+      <w:proofErr w:type="spellStart"/>
+      <w:r>
+        <w:rPr>
+          <w:rFonts w:ascii="Times New Roman" w:hAnsi="Times New Roman" w:cs="Times New Roman"/>
+          <w:b/>
+          <w:bCs/>
+          <w:sz w:val="32"/>
+          <w:szCs w:val="32"/>
+        </w:rPr>
+        <w:t>Янь</w:t>
+      </w:r>
+      <w:proofErr w:type="spellEnd"/>
+      <w:r>
+        <w:rPr>
+          <w:rFonts w:ascii="Times New Roman" w:hAnsi="Times New Roman" w:cs="Times New Roman"/>
+          <w:b/>
+          <w:bCs/>
+          <w:sz w:val="32"/>
+          <w:szCs w:val="32"/>
+        </w:rPr>
+        <w:t xml:space="preserve"> </w:t>
+      </w:r>
+      <w:r>
+        <w:rPr>
+          <w:rFonts w:ascii="Times New Roman" w:hAnsi="Times New Roman" w:cs="Times New Roman"/>
+          <w:sz w:val="32"/>
+          <w:szCs w:val="32"/>
+        </w:rPr>
+        <w:t>–</w:t>
+      </w:r>
+      <w:r>
+        <w:rPr>
+          <w:rFonts w:ascii="Times New Roman" w:hAnsi="Times New Roman" w:cs="Times New Roman"/>
+          <w:sz w:val="32"/>
+          <w:szCs w:val="32"/>
+        </w:rPr>
+        <w:t xml:space="preserve"> следующая выбранная жертва Ван Юань Вана на роль «наложницы»</w:t>
+      </w:r>
+    </w:p>
+    <w:p>
+      <w:pPr>
+        <w:rPr>
+          <w:rFonts w:ascii="Times New Roman" w:hAnsi="Times New Roman" w:cs="Times New Roman"/>
+          <w:b/>
+          <w:bCs/>
+          <w:sz w:val="32"/>
+          <w:szCs w:val="32"/>
+        </w:rPr>
+      </w:pPr>
     </w:p>
     <w:p>
       <w:pPr>
@@ -3272,7 +3530,6 @@
   <w:style w:type="character" w:default="1" w:styleId="a0">
     <w:name w:val="Default Paragraph Font"/>
     <w:uiPriority w:val="1"/>
-    <w:semiHidden/>
     <w:unhideWhenUsed/>
   </w:style>
   <w:style w:type="table" w:default="1" w:styleId="a1">

</xml_diff>

<commit_message>
add chapter 31 and start 32
</commit_message>
<xml_diff>
--- a/Персонажи.docx
+++ b/Персонажи.docx
@@ -80,7 +80,7 @@
           <w:sz w:val="32"/>
           <w:szCs w:val="32"/>
         </w:rPr>
-        <w:t>Хэнъян</w:t>
+        <w:t>Хэньян</w:t>
       </w:r>
       <w:r>
         <w:rPr>
@@ -1426,6 +1426,139 @@
           <w:szCs w:val="32"/>
         </w:rPr>
       </w:pPr>
+      <w:r>
+        <w:rPr>
+          <w:rFonts w:ascii="Times New Roman" w:hAnsi="Times New Roman" w:cs="Times New Roman"/>
+          <w:b/>
+          <w:bCs/>
+          <w:sz w:val="32"/>
+          <w:szCs w:val="32"/>
+        </w:rPr>
+        <w:t xml:space="preserve">Нянь Бай Юй </w:t>
+      </w:r>
+      <w:r>
+        <w:rPr>
+          <w:rFonts w:ascii="Times New Roman" w:hAnsi="Times New Roman" w:cs="Times New Roman"/>
+          <w:sz w:val="32"/>
+          <w:szCs w:val="32"/>
+        </w:rPr>
+        <w:t>– текущий г</w:t>
+      </w:r>
+      <w:r>
+        <w:rPr>
+          <w:rFonts w:ascii="Times New Roman" w:hAnsi="Times New Roman" w:cs="Times New Roman"/>
+          <w:sz w:val="32"/>
+          <w:szCs w:val="32"/>
+        </w:rPr>
+        <w:t>лава секты Ночных Теней</w:t>
+      </w:r>
+      <w:r>
+        <w:rPr>
+          <w:rFonts w:ascii="Times New Roman" w:hAnsi="Times New Roman" w:cs="Times New Roman"/>
+          <w:sz w:val="32"/>
+          <w:szCs w:val="32"/>
+        </w:rPr>
+        <w:t>.</w:t>
+      </w:r>
+    </w:p>
+    <w:p>
+      <w:pPr>
+        <w:rPr>
+          <w:rFonts w:ascii="Times New Roman" w:hAnsi="Times New Roman" w:cs="Times New Roman"/>
+          <w:sz w:val="32"/>
+          <w:szCs w:val="32"/>
+        </w:rPr>
+      </w:pPr>
+      <w:r>
+        <w:rPr>
+          <w:rFonts w:ascii="Times New Roman" w:hAnsi="Times New Roman" w:cs="Times New Roman"/>
+          <w:b/>
+          <w:bCs/>
+          <w:sz w:val="32"/>
+          <w:szCs w:val="32"/>
+        </w:rPr>
+        <w:t xml:space="preserve">Си Цинь </w:t>
+      </w:r>
+      <w:r>
+        <w:rPr>
+          <w:rFonts w:ascii="Times New Roman" w:hAnsi="Times New Roman" w:cs="Times New Roman"/>
+          <w:sz w:val="32"/>
+          <w:szCs w:val="32"/>
+        </w:rPr>
+        <w:t>– певица из оперной труппы, которую Лань Ань купила для Тан Тай Цзиня</w:t>
+      </w:r>
+    </w:p>
+    <w:p>
+      <w:pPr>
+        <w:rPr>
+          <w:rFonts w:ascii="Times New Roman" w:hAnsi="Times New Roman" w:cs="Times New Roman"/>
+          <w:sz w:val="32"/>
+          <w:szCs w:val="32"/>
+        </w:rPr>
+      </w:pPr>
+      <w:r>
+        <w:rPr>
+          <w:rFonts w:ascii="Times New Roman" w:hAnsi="Times New Roman" w:cs="Times New Roman"/>
+          <w:b/>
+          <w:bCs/>
+          <w:sz w:val="32"/>
+          <w:szCs w:val="32"/>
+        </w:rPr>
+        <w:t>Ци Шуань</w:t>
+      </w:r>
+      <w:r>
+        <w:rPr>
+          <w:rFonts w:ascii="Times New Roman" w:hAnsi="Times New Roman" w:cs="Times New Roman"/>
+          <w:sz w:val="32"/>
+          <w:szCs w:val="32"/>
+        </w:rPr>
+        <w:t xml:space="preserve"> – один из воинов Ночных теней из народа И Юэ, который преподнёс отравленного демона Тан Тай Цзиню, за что был убит.</w:t>
+      </w:r>
+    </w:p>
+    <w:p>
+      <w:pPr>
+        <w:rPr>
+          <w:rFonts w:ascii="Times New Roman" w:hAnsi="Times New Roman" w:cs="Times New Roman"/>
+          <w:sz w:val="32"/>
+          <w:szCs w:val="32"/>
+        </w:rPr>
+      </w:pPr>
+      <w:r>
+        <w:rPr>
+          <w:rFonts w:ascii="Times New Roman" w:hAnsi="Times New Roman" w:cs="Times New Roman"/>
+          <w:b/>
+          <w:bCs/>
+          <w:sz w:val="32"/>
+          <w:szCs w:val="32"/>
+        </w:rPr>
+        <w:t>Ян Цзи</w:t>
+      </w:r>
+      <w:r>
+        <w:rPr>
+          <w:rFonts w:ascii="Times New Roman" w:hAnsi="Times New Roman" w:cs="Times New Roman"/>
+          <w:sz w:val="32"/>
+          <w:szCs w:val="32"/>
+        </w:rPr>
+        <w:t xml:space="preserve"> – управитель приграничными делами народа И Юэ.</w:t>
+      </w:r>
+    </w:p>
+    <w:p>
+      <w:pPr>
+        <w:rPr>
+          <w:rFonts w:ascii="Times New Roman" w:hAnsi="Times New Roman" w:cs="Times New Roman"/>
+          <w:sz w:val="32"/>
+          <w:szCs w:val="32"/>
+        </w:rPr>
+      </w:pPr>
+    </w:p>
+    <w:p>
+      <w:pPr>
+        <w:rPr>
+          <w:rFonts w:ascii="Times New Roman" w:hAnsi="Times New Roman" w:cs="Times New Roman"/>
+          <w:sz w:val="32"/>
+          <w:szCs w:val="32"/>
+        </w:rPr>
+      </w:pPr>
     </w:p>
     <w:p>
       <w:pPr>
@@ -1649,13 +1782,634 @@
           <w:sz w:val="32"/>
           <w:szCs w:val="32"/>
         </w:rPr>
+        <w:t>Юй Цин</w:t>
+      </w:r>
+      <w:r>
+        <w:rPr>
+          <w:rFonts w:ascii="Times New Roman" w:hAnsi="Times New Roman" w:cs="Times New Roman"/>
+          <w:color w:val="000000" w:themeColor="text1"/>
+          <w:sz w:val="32"/>
+          <w:szCs w:val="32"/>
+        </w:rPr>
+        <w:t xml:space="preserve"> </w:t>
+      </w:r>
+      <w:r>
+        <w:rPr>
+          <w:rFonts w:ascii="Times New Roman" w:hAnsi="Times New Roman" w:cs="Times New Roman"/>
+          <w:sz w:val="32"/>
+          <w:szCs w:val="32"/>
+        </w:rPr>
+        <w:t>– гость Сяо Шеня</w:t>
+      </w:r>
+      <w:r>
+        <w:rPr>
+          <w:rFonts w:ascii="Times New Roman" w:hAnsi="Times New Roman" w:cs="Times New Roman"/>
+          <w:sz w:val="32"/>
+          <w:szCs w:val="32"/>
+        </w:rPr>
+        <w:t xml:space="preserve">, а также обучавшийся на горе Бучжао вместе с Сяо Линем, изучал экзорцизм </w:t>
+      </w:r>
+    </w:p>
+    <w:p>
+      <w:pPr>
+        <w:rPr>
+          <w:rFonts w:ascii="Times New Roman" w:hAnsi="Times New Roman" w:cs="Times New Roman"/>
+          <w:sz w:val="32"/>
+          <w:szCs w:val="32"/>
+        </w:rPr>
+      </w:pPr>
+      <w:r>
+        <w:rPr>
+          <w:rFonts w:ascii="Times New Roman" w:hAnsi="Times New Roman" w:cs="Times New Roman"/>
+          <w:b/>
+          <w:bCs/>
+          <w:sz w:val="32"/>
+          <w:szCs w:val="32"/>
+        </w:rPr>
+        <w:t>Пан И Чжи</w:t>
+      </w:r>
+      <w:r>
+        <w:rPr>
+          <w:rFonts w:ascii="Times New Roman" w:hAnsi="Times New Roman" w:cs="Times New Roman"/>
+          <w:sz w:val="32"/>
+          <w:szCs w:val="32"/>
+        </w:rPr>
+        <w:t xml:space="preserve"> </w:t>
+      </w:r>
+      <w:r>
+        <w:rPr>
+          <w:rFonts w:ascii="Times New Roman" w:hAnsi="Times New Roman" w:cs="Times New Roman"/>
+          <w:sz w:val="32"/>
+          <w:szCs w:val="32"/>
+        </w:rPr>
+        <w:t>– у</w:t>
+      </w:r>
+      <w:r>
+        <w:rPr>
+          <w:rFonts w:ascii="Times New Roman" w:hAnsi="Times New Roman" w:cs="Times New Roman"/>
+          <w:sz w:val="32"/>
+          <w:szCs w:val="32"/>
+        </w:rPr>
+        <w:t>чёный вельможа, действующий министр обрядов</w:t>
+      </w:r>
+      <w:r>
+        <w:rPr>
+          <w:rFonts w:ascii="Times New Roman" w:hAnsi="Times New Roman" w:cs="Times New Roman"/>
+          <w:sz w:val="32"/>
+          <w:szCs w:val="32"/>
+        </w:rPr>
+        <w:t xml:space="preserve">, тайно </w:t>
+      </w:r>
+      <w:r>
+        <w:rPr>
+          <w:rFonts w:ascii="Times New Roman" w:hAnsi="Times New Roman" w:cs="Times New Roman"/>
+          <w:sz w:val="32"/>
+          <w:szCs w:val="32"/>
+        </w:rPr>
+        <w:t>влюблённый</w:t>
+      </w:r>
+      <w:r>
+        <w:rPr>
+          <w:rFonts w:ascii="Times New Roman" w:hAnsi="Times New Roman" w:cs="Times New Roman"/>
+          <w:sz w:val="32"/>
+          <w:szCs w:val="32"/>
+        </w:rPr>
+        <w:t xml:space="preserve"> в Е Бин Чан и потому прыгнул за ней в озеро</w:t>
+      </w:r>
+    </w:p>
+    <w:p>
+      <w:pPr>
+        <w:rPr>
+          <w:rFonts w:ascii="Times New Roman" w:hAnsi="Times New Roman" w:cs="Times New Roman"/>
+          <w:color w:val="000000" w:themeColor="text1"/>
+          <w:sz w:val="32"/>
+          <w:szCs w:val="32"/>
+        </w:rPr>
+      </w:pPr>
+      <w:r>
+        <w:rPr>
+          <w:rFonts w:ascii="Times New Roman" w:hAnsi="Times New Roman" w:cs="Times New Roman"/>
+          <w:b/>
+          <w:bCs/>
+          <w:color w:val="000000" w:themeColor="text1"/>
+          <w:sz w:val="32"/>
+          <w:szCs w:val="32"/>
+        </w:rPr>
+        <w:t>Ци Хун</w:t>
+      </w:r>
+      <w:r>
+        <w:rPr>
+          <w:rFonts w:ascii="Times New Roman" w:hAnsi="Times New Roman" w:cs="Times New Roman"/>
+          <w:color w:val="000000" w:themeColor="text1"/>
+          <w:sz w:val="32"/>
+          <w:szCs w:val="32"/>
+        </w:rPr>
+        <w:t xml:space="preserve"> – седовласый даосский священник</w:t>
+      </w:r>
+      <w:r>
+        <w:rPr>
+          <w:rFonts w:ascii="Times New Roman" w:hAnsi="Times New Roman" w:cs="Times New Roman"/>
+          <w:color w:val="000000" w:themeColor="text1"/>
+          <w:sz w:val="32"/>
+          <w:szCs w:val="32"/>
+        </w:rPr>
+        <w:t>, навыками особо не обладавший</w:t>
+      </w:r>
+    </w:p>
+    <w:p>
+      <w:pPr>
+        <w:rPr>
+          <w:rFonts w:ascii="Times New Roman" w:hAnsi="Times New Roman" w:cs="Times New Roman"/>
+          <w:color w:val="000000" w:themeColor="text1"/>
+          <w:sz w:val="32"/>
+          <w:szCs w:val="32"/>
+        </w:rPr>
+      </w:pPr>
+      <w:r>
+        <w:rPr>
+          <w:rFonts w:ascii="Times New Roman" w:hAnsi="Times New Roman" w:cs="Times New Roman"/>
+          <w:b/>
+          <w:bCs/>
+          <w:color w:val="000000" w:themeColor="text1"/>
+          <w:sz w:val="32"/>
+          <w:szCs w:val="32"/>
+        </w:rPr>
+        <w:t>Дядюшка Цзи</w:t>
+      </w:r>
+      <w:r>
+        <w:rPr>
+          <w:rFonts w:ascii="Times New Roman" w:hAnsi="Times New Roman" w:cs="Times New Roman"/>
+          <w:color w:val="000000" w:themeColor="text1"/>
+          <w:sz w:val="32"/>
+          <w:szCs w:val="32"/>
+        </w:rPr>
+        <w:t xml:space="preserve"> – сильный даосский священник</w:t>
+      </w:r>
+      <w:r>
+        <w:rPr>
+          <w:rFonts w:ascii="Times New Roman" w:hAnsi="Times New Roman" w:cs="Times New Roman"/>
+          <w:color w:val="000000" w:themeColor="text1"/>
+          <w:sz w:val="32"/>
+          <w:szCs w:val="32"/>
+        </w:rPr>
+        <w:t>, учитель Сяо Линя.</w:t>
+      </w:r>
+    </w:p>
+    <w:p>
+      <w:pPr>
+        <w:rPr>
+          <w:rFonts w:ascii="Times New Roman" w:hAnsi="Times New Roman" w:cs="Times New Roman"/>
+          <w:color w:val="000000" w:themeColor="text1"/>
+          <w:sz w:val="32"/>
+          <w:szCs w:val="32"/>
+        </w:rPr>
+      </w:pPr>
+      <w:r>
+        <w:rPr>
+          <w:rFonts w:ascii="Times New Roman" w:hAnsi="Times New Roman" w:cs="Times New Roman"/>
+          <w:b/>
+          <w:bCs/>
+          <w:color w:val="000000" w:themeColor="text1"/>
+          <w:sz w:val="32"/>
+          <w:szCs w:val="32"/>
+        </w:rPr>
+        <w:t>Жун</w:t>
+      </w:r>
+      <w:r>
+        <w:rPr>
+          <w:rFonts w:ascii="Times New Roman" w:hAnsi="Times New Roman" w:cs="Times New Roman"/>
+          <w:color w:val="000000" w:themeColor="text1"/>
+          <w:sz w:val="32"/>
+          <w:szCs w:val="32"/>
+        </w:rPr>
+        <w:t xml:space="preserve"> – младшая соученица Сяо Линя и Юй Цина, которая неровно дышит ко второму, но почему-то избивает его.</w:t>
+      </w:r>
+    </w:p>
+    <w:p>
+      <w:pPr>
+        <w:rPr>
+          <w:rFonts w:ascii="Times New Roman" w:hAnsi="Times New Roman" w:cs="Times New Roman"/>
+          <w:color w:val="000000" w:themeColor="text1"/>
+          <w:sz w:val="32"/>
+          <w:szCs w:val="32"/>
+        </w:rPr>
+      </w:pPr>
+    </w:p>
+    <w:p>
+      <w:pPr>
+        <w:rPr>
+          <w:rFonts w:ascii="Times New Roman" w:hAnsi="Times New Roman" w:cs="Times New Roman"/>
+          <w:color w:val="000000" w:themeColor="text1"/>
+          <w:sz w:val="32"/>
+          <w:szCs w:val="32"/>
+        </w:rPr>
+      </w:pPr>
+      <w:r>
+        <w:rPr>
+          <w:rFonts w:ascii="Times New Roman" w:hAnsi="Times New Roman" w:cs="Times New Roman"/>
+          <w:b/>
+          <w:bCs/>
+          <w:color w:val="000000" w:themeColor="text1"/>
+          <w:sz w:val="32"/>
+          <w:szCs w:val="32"/>
+        </w:rPr>
+        <w:t>Чжао Син</w:t>
+      </w:r>
+      <w:r>
+        <w:rPr>
+          <w:rFonts w:ascii="Times New Roman" w:hAnsi="Times New Roman" w:cs="Times New Roman"/>
+          <w:color w:val="000000" w:themeColor="text1"/>
+          <w:sz w:val="32"/>
+          <w:szCs w:val="32"/>
+        </w:rPr>
+        <w:t xml:space="preserve"> – </w:t>
+      </w:r>
+      <w:r>
+        <w:rPr>
+          <w:rFonts w:ascii="Times New Roman" w:hAnsi="Times New Roman" w:cs="Times New Roman"/>
+          <w:color w:val="000000" w:themeColor="text1"/>
+          <w:sz w:val="32"/>
+          <w:szCs w:val="32"/>
+        </w:rPr>
+        <w:t>генерал крепости Мохэ, подчинённ</w:t>
+      </w:r>
+      <w:r>
+        <w:rPr>
+          <w:rFonts w:ascii="Times New Roman" w:hAnsi="Times New Roman" w:cs="Times New Roman"/>
+          <w:color w:val="000000" w:themeColor="text1"/>
+          <w:sz w:val="32"/>
+          <w:szCs w:val="32"/>
+        </w:rPr>
+        <w:t>ый</w:t>
+      </w:r>
+      <w:r>
+        <w:rPr>
+          <w:rFonts w:ascii="Times New Roman" w:hAnsi="Times New Roman" w:cs="Times New Roman"/>
+          <w:color w:val="000000" w:themeColor="text1"/>
+          <w:sz w:val="32"/>
+          <w:szCs w:val="32"/>
+        </w:rPr>
+        <w:t xml:space="preserve"> Е Сяо</w:t>
+      </w:r>
+      <w:r>
+        <w:rPr>
+          <w:rFonts w:ascii="Times New Roman" w:hAnsi="Times New Roman" w:cs="Times New Roman"/>
+          <w:color w:val="000000" w:themeColor="text1"/>
+          <w:sz w:val="32"/>
+          <w:szCs w:val="32"/>
+        </w:rPr>
+        <w:t>.</w:t>
+      </w:r>
+    </w:p>
+    <w:p>
+      <w:pPr>
+        <w:rPr>
+          <w:rFonts w:ascii="Times New Roman" w:hAnsi="Times New Roman" w:cs="Times New Roman"/>
+          <w:color w:val="000000" w:themeColor="text1"/>
+          <w:sz w:val="32"/>
+          <w:szCs w:val="32"/>
+        </w:rPr>
+      </w:pPr>
+      <w:r>
+        <w:rPr>
+          <w:rFonts w:ascii="Times New Roman" w:hAnsi="Times New Roman" w:cs="Times New Roman"/>
+          <w:b/>
+          <w:bCs/>
+          <w:color w:val="000000" w:themeColor="text1"/>
+          <w:sz w:val="32"/>
+          <w:szCs w:val="32"/>
+        </w:rPr>
+        <w:t>Чжао Юнь-эр</w:t>
+      </w:r>
+      <w:r>
+        <w:rPr>
+          <w:rFonts w:ascii="Times New Roman" w:hAnsi="Times New Roman" w:cs="Times New Roman"/>
+          <w:color w:val="000000" w:themeColor="text1"/>
+          <w:sz w:val="32"/>
+          <w:szCs w:val="32"/>
+        </w:rPr>
+        <w:t xml:space="preserve"> – дочь Чжао Сина, попавшая в плен к Мин Лану, а потом и перешла в руки Тай Цзиня</w:t>
+      </w:r>
+      <w:r>
+        <w:rPr>
+          <w:rFonts w:ascii="Times New Roman" w:hAnsi="Times New Roman" w:cs="Times New Roman"/>
+          <w:color w:val="000000" w:themeColor="text1"/>
+          <w:sz w:val="32"/>
+          <w:szCs w:val="32"/>
+        </w:rPr>
+        <w:t xml:space="preserve"> для жертвоприношения.</w:t>
+      </w:r>
+    </w:p>
+    <w:p>
+      <w:pPr>
+        <w:rPr>
+          <w:rFonts w:ascii="Times New Roman" w:hAnsi="Times New Roman" w:cs="Times New Roman"/>
+          <w:color w:val="000000" w:themeColor="text1"/>
+          <w:sz w:val="32"/>
+          <w:szCs w:val="32"/>
+        </w:rPr>
+      </w:pPr>
+      <w:r>
+        <w:rPr>
+          <w:rFonts w:ascii="Times New Roman" w:hAnsi="Times New Roman" w:cs="Times New Roman"/>
+          <w:b/>
+          <w:bCs/>
+          <w:color w:val="000000" w:themeColor="text1"/>
+          <w:sz w:val="32"/>
+          <w:szCs w:val="32"/>
+        </w:rPr>
+        <w:t>Янь Вань</w:t>
+      </w:r>
+      <w:r>
+        <w:rPr>
+          <w:rFonts w:ascii="Times New Roman" w:hAnsi="Times New Roman" w:cs="Times New Roman"/>
+          <w:color w:val="000000" w:themeColor="text1"/>
+          <w:sz w:val="32"/>
+          <w:szCs w:val="32"/>
+        </w:rPr>
+        <w:t xml:space="preserve"> – ещё одна заложница для жертвоприношения </w:t>
+      </w:r>
+    </w:p>
+    <w:p>
+      <w:pPr>
+        <w:rPr>
+          <w:rFonts w:ascii="Times New Roman" w:hAnsi="Times New Roman" w:cs="Times New Roman"/>
+          <w:sz w:val="32"/>
+          <w:szCs w:val="32"/>
+        </w:rPr>
+      </w:pPr>
+    </w:p>
+    <w:p>
+      <w:pPr>
+        <w:rPr>
+          <w:rFonts w:ascii="Times New Roman" w:hAnsi="Times New Roman" w:cs="Times New Roman"/>
+          <w:sz w:val="32"/>
+          <w:szCs w:val="32"/>
+        </w:rPr>
+      </w:pPr>
+      <w:r>
+        <w:rPr>
+          <w:rFonts w:ascii="Times New Roman" w:hAnsi="Times New Roman" w:cs="Times New Roman"/>
+          <w:b/>
+          <w:bCs/>
+          <w:sz w:val="32"/>
+          <w:szCs w:val="32"/>
+        </w:rPr>
+        <w:t>Господин Ли</w:t>
+      </w:r>
+      <w:r>
+        <w:rPr>
+          <w:rFonts w:ascii="Times New Roman" w:hAnsi="Times New Roman" w:cs="Times New Roman"/>
+          <w:sz w:val="32"/>
+          <w:szCs w:val="32"/>
+        </w:rPr>
+        <w:t xml:space="preserve"> – </w:t>
+      </w:r>
+      <w:r>
+        <w:rPr>
+          <w:rFonts w:ascii="Times New Roman" w:hAnsi="Times New Roman" w:cs="Times New Roman"/>
+          <w:sz w:val="32"/>
+          <w:szCs w:val="32"/>
+        </w:rPr>
+        <w:t>толстый вельможа</w:t>
+      </w:r>
+      <w:r>
+        <w:rPr>
+          <w:rFonts w:ascii="Times New Roman" w:hAnsi="Times New Roman" w:cs="Times New Roman"/>
+          <w:sz w:val="32"/>
+          <w:szCs w:val="32"/>
+        </w:rPr>
+        <w:t xml:space="preserve"> из Чжоу Го</w:t>
+      </w:r>
+      <w:r>
+        <w:rPr>
+          <w:rFonts w:ascii="Times New Roman" w:hAnsi="Times New Roman" w:cs="Times New Roman"/>
+          <w:sz w:val="32"/>
+          <w:szCs w:val="32"/>
+        </w:rPr>
+        <w:t>, призвавший алых огненных ос на дне рождения Сяо Линя</w:t>
+      </w:r>
+    </w:p>
+    <w:p>
+      <w:pPr>
+        <w:rPr>
+          <w:rFonts w:ascii="Times New Roman" w:hAnsi="Times New Roman" w:cs="Times New Roman"/>
+          <w:b/>
+          <w:bCs/>
+          <w:sz w:val="32"/>
+          <w:szCs w:val="32"/>
+        </w:rPr>
+      </w:pPr>
+    </w:p>
+    <w:p>
+      <w:pPr>
+        <w:rPr>
+          <w:rFonts w:ascii="Times New Roman" w:hAnsi="Times New Roman" w:cs="Times New Roman"/>
+          <w:b/>
+          <w:bCs/>
+          <w:sz w:val="32"/>
+          <w:szCs w:val="32"/>
+        </w:rPr>
+      </w:pPr>
+      <w:r>
+        <w:rPr>
+          <w:rFonts w:ascii="Times New Roman" w:hAnsi="Times New Roman" w:cs="Times New Roman"/>
+          <w:b/>
+          <w:bCs/>
+          <w:sz w:val="32"/>
+          <w:szCs w:val="32"/>
+        </w:rPr>
+        <w:t>Цюй Сюань Цзы</w:t>
+      </w:r>
+      <w:r>
+        <w:rPr>
+          <w:rFonts w:ascii="Times New Roman" w:hAnsi="Times New Roman" w:cs="Times New Roman"/>
+          <w:b/>
+          <w:bCs/>
+          <w:sz w:val="32"/>
+          <w:szCs w:val="32"/>
+        </w:rPr>
+        <w:t xml:space="preserve"> </w:t>
+      </w:r>
+      <w:r>
+        <w:rPr>
+          <w:rFonts w:ascii="Times New Roman" w:hAnsi="Times New Roman" w:cs="Times New Roman"/>
+          <w:sz w:val="32"/>
+          <w:szCs w:val="32"/>
+        </w:rPr>
+        <w:t xml:space="preserve">– владыка бессметных и глава секты </w:t>
+      </w:r>
+      <w:r>
+        <w:rPr>
+          <w:rFonts w:ascii="Times New Roman" w:hAnsi="Times New Roman" w:cs="Times New Roman"/>
+          <w:sz w:val="32"/>
+          <w:szCs w:val="32"/>
+        </w:rPr>
+        <w:t>Хэньян</w:t>
+      </w:r>
+    </w:p>
+    <w:p>
+      <w:pPr>
+        <w:rPr>
+          <w:rFonts w:ascii="Times New Roman" w:hAnsi="Times New Roman" w:cs="Times New Roman"/>
+          <w:sz w:val="32"/>
+          <w:szCs w:val="32"/>
+        </w:rPr>
+      </w:pPr>
+      <w:r>
+        <w:rPr>
+          <w:rFonts w:ascii="Times New Roman" w:hAnsi="Times New Roman" w:cs="Times New Roman"/>
+          <w:b/>
+          <w:bCs/>
+          <w:sz w:val="32"/>
+          <w:szCs w:val="32"/>
+        </w:rPr>
+        <w:t>Гун Е Чжеу</w:t>
+      </w:r>
+      <w:r>
+        <w:rPr>
+          <w:rFonts w:ascii="Times New Roman" w:hAnsi="Times New Roman" w:cs="Times New Roman"/>
+          <w:sz w:val="32"/>
+          <w:szCs w:val="32"/>
+        </w:rPr>
+        <w:t xml:space="preserve"> – старший собрат Ли Су </w:t>
+      </w:r>
+      <w:proofErr w:type="spellStart"/>
+      <w:r>
+        <w:rPr>
+          <w:rFonts w:ascii="Times New Roman" w:hAnsi="Times New Roman" w:cs="Times New Roman"/>
+          <w:sz w:val="32"/>
+          <w:szCs w:val="32"/>
+        </w:rPr>
+        <w:t>Су</w:t>
+      </w:r>
+      <w:proofErr w:type="spellEnd"/>
+      <w:r>
+        <w:rPr>
+          <w:rFonts w:ascii="Times New Roman" w:hAnsi="Times New Roman" w:cs="Times New Roman"/>
+          <w:sz w:val="32"/>
+          <w:szCs w:val="32"/>
+        </w:rPr>
+        <w:t xml:space="preserve"> из </w:t>
+      </w:r>
+      <w:r>
+        <w:rPr>
+          <w:rFonts w:ascii="Times New Roman" w:hAnsi="Times New Roman" w:cs="Times New Roman"/>
+          <w:sz w:val="32"/>
+          <w:szCs w:val="32"/>
+        </w:rPr>
+        <w:t>секты</w:t>
+      </w:r>
+      <w:r>
+        <w:rPr>
+          <w:rFonts w:ascii="Times New Roman" w:hAnsi="Times New Roman" w:cs="Times New Roman"/>
+          <w:sz w:val="32"/>
+          <w:szCs w:val="32"/>
+        </w:rPr>
+        <w:t xml:space="preserve"> </w:t>
+      </w:r>
+      <w:r>
+        <w:rPr>
+          <w:rFonts w:ascii="Times New Roman" w:hAnsi="Times New Roman" w:cs="Times New Roman"/>
+          <w:sz w:val="32"/>
+          <w:szCs w:val="32"/>
+        </w:rPr>
+        <w:t>Хэньян</w:t>
+      </w:r>
+      <w:r>
+        <w:rPr>
+          <w:rFonts w:ascii="Times New Roman" w:hAnsi="Times New Roman" w:cs="Times New Roman"/>
+          <w:sz w:val="32"/>
+          <w:szCs w:val="32"/>
+        </w:rPr>
+        <w:t>, выглядит он в точности, как Сяо Линь</w:t>
+      </w:r>
+    </w:p>
+    <w:p>
+      <w:pPr>
+        <w:rPr>
+          <w:rFonts w:ascii="Times New Roman" w:hAnsi="Times New Roman" w:cs="Times New Roman"/>
+          <w:sz w:val="32"/>
+          <w:szCs w:val="32"/>
+        </w:rPr>
+      </w:pPr>
+      <w:r>
+        <w:rPr>
+          <w:rFonts w:ascii="Times New Roman" w:hAnsi="Times New Roman" w:cs="Times New Roman"/>
+          <w:b/>
+          <w:bCs/>
+          <w:sz w:val="32"/>
+          <w:szCs w:val="32"/>
+        </w:rPr>
         <w:lastRenderedPageBreak/>
-        <w:t>Юй Цин</w:t>
-      </w:r>
-      <w:r>
-        <w:rPr>
-          <w:rFonts w:ascii="Times New Roman" w:hAnsi="Times New Roman" w:cs="Times New Roman"/>
-          <w:color w:val="000000" w:themeColor="text1"/>
+        <w:t>Яо Гуан</w:t>
+      </w:r>
+      <w:r>
+        <w:rPr>
+          <w:rFonts w:ascii="Times New Roman" w:hAnsi="Times New Roman" w:cs="Times New Roman"/>
+          <w:sz w:val="32"/>
+          <w:szCs w:val="32"/>
+        </w:rPr>
+        <w:t xml:space="preserve"> – </w:t>
+      </w:r>
+      <w:r>
+        <w:rPr>
+          <w:rFonts w:ascii="Times New Roman" w:hAnsi="Times New Roman" w:cs="Times New Roman"/>
+          <w:sz w:val="32"/>
+          <w:szCs w:val="32"/>
+        </w:rPr>
+        <w:t xml:space="preserve">фея из секты </w:t>
+      </w:r>
+      <w:r>
+        <w:rPr>
+          <w:rFonts w:ascii="Times New Roman" w:hAnsi="Times New Roman" w:cs="Times New Roman"/>
+          <w:sz w:val="32"/>
+          <w:szCs w:val="32"/>
+        </w:rPr>
+        <w:t>Хэньян</w:t>
+      </w:r>
+      <w:r>
+        <w:rPr>
+          <w:rFonts w:ascii="Times New Roman" w:hAnsi="Times New Roman" w:cs="Times New Roman"/>
+          <w:sz w:val="32"/>
+          <w:szCs w:val="32"/>
+        </w:rPr>
+        <w:t>, безответно влюблённая в Гун Е</w:t>
+      </w:r>
+    </w:p>
+    <w:p>
+      <w:pPr>
+        <w:rPr>
+          <w:rFonts w:ascii="Times New Roman" w:hAnsi="Times New Roman" w:cs="Times New Roman"/>
+          <w:sz w:val="32"/>
+          <w:szCs w:val="32"/>
+        </w:rPr>
+      </w:pPr>
+      <w:r>
+        <w:rPr>
+          <w:rFonts w:ascii="Times New Roman" w:hAnsi="Times New Roman" w:cs="Times New Roman"/>
+          <w:b/>
+          <w:bCs/>
+          <w:sz w:val="32"/>
+          <w:szCs w:val="32"/>
+        </w:rPr>
+        <w:t xml:space="preserve">Юэ </w:t>
+      </w:r>
+      <w:r>
+        <w:rPr>
+          <w:rFonts w:ascii="Times New Roman" w:hAnsi="Times New Roman" w:cs="Times New Roman"/>
+          <w:b/>
+          <w:bCs/>
+          <w:sz w:val="32"/>
+          <w:szCs w:val="32"/>
+        </w:rPr>
+        <w:t>Фу Я</w:t>
+      </w:r>
+      <w:r>
+        <w:rPr>
+          <w:rFonts w:ascii="Times New Roman" w:hAnsi="Times New Roman" w:cs="Times New Roman"/>
+          <w:b/>
+          <w:bCs/>
           <w:sz w:val="32"/>
           <w:szCs w:val="32"/>
         </w:rPr>
@@ -1667,34 +2421,41 @@
           <w:sz w:val="32"/>
           <w:szCs w:val="32"/>
         </w:rPr>
-        <w:t>– гость Сяо Шеня</w:t>
-      </w:r>
-      <w:r>
-        <w:rPr>
-          <w:rFonts w:ascii="Times New Roman" w:hAnsi="Times New Roman" w:cs="Times New Roman"/>
-          <w:sz w:val="32"/>
-          <w:szCs w:val="32"/>
-        </w:rPr>
-        <w:t xml:space="preserve">, а также обучавшийся на горе Бучжао вместе с Сяо Линем, изучал экзорцизм </w:t>
-      </w:r>
-    </w:p>
-    <w:p>
-      <w:pPr>
-        <w:rPr>
-          <w:rFonts w:ascii="Times New Roman" w:hAnsi="Times New Roman" w:cs="Times New Roman"/>
-          <w:sz w:val="32"/>
-          <w:szCs w:val="32"/>
-        </w:rPr>
-      </w:pPr>
-      <w:r>
-        <w:rPr>
-          <w:rFonts w:ascii="Times New Roman" w:hAnsi="Times New Roman" w:cs="Times New Roman"/>
-          <w:b/>
-          <w:bCs/>
-          <w:sz w:val="32"/>
-          <w:szCs w:val="32"/>
-        </w:rPr>
-        <w:t>Пан И Чжи</w:t>
+        <w:t xml:space="preserve">– </w:t>
+      </w:r>
+      <w:r>
+        <w:rPr>
+          <w:rFonts w:ascii="Times New Roman" w:hAnsi="Times New Roman" w:cs="Times New Roman"/>
+          <w:sz w:val="32"/>
+          <w:szCs w:val="32"/>
+        </w:rPr>
+        <w:t xml:space="preserve">бессмертный, младший собрат Ли Су </w:t>
+      </w:r>
+      <w:proofErr w:type="spellStart"/>
+      <w:r>
+        <w:rPr>
+          <w:rFonts w:ascii="Times New Roman" w:hAnsi="Times New Roman" w:cs="Times New Roman"/>
+          <w:sz w:val="32"/>
+          <w:szCs w:val="32"/>
+        </w:rPr>
+        <w:t>Су</w:t>
+      </w:r>
+      <w:proofErr w:type="spellEnd"/>
+      <w:r>
+        <w:rPr>
+          <w:rFonts w:ascii="Times New Roman" w:hAnsi="Times New Roman" w:cs="Times New Roman"/>
+          <w:sz w:val="32"/>
+          <w:szCs w:val="32"/>
+        </w:rPr>
+        <w:t xml:space="preserve"> из </w:t>
+      </w:r>
+      <w:r>
+        <w:rPr>
+          <w:rFonts w:ascii="Times New Roman" w:hAnsi="Times New Roman" w:cs="Times New Roman"/>
+          <w:sz w:val="32"/>
+          <w:szCs w:val="32"/>
+        </w:rPr>
+        <w:t>секты</w:t>
       </w:r>
       <w:r>
         <w:rPr>
@@ -1710,166 +2471,229 @@
           <w:sz w:val="32"/>
           <w:szCs w:val="32"/>
         </w:rPr>
-        <w:t>– у</w:t>
-      </w:r>
-      <w:r>
-        <w:rPr>
-          <w:rFonts w:ascii="Times New Roman" w:hAnsi="Times New Roman" w:cs="Times New Roman"/>
-          <w:sz w:val="32"/>
-          <w:szCs w:val="32"/>
-        </w:rPr>
-        <w:t>чёный вельможа, действующий министр обрядов</w:t>
-      </w:r>
-      <w:r>
-        <w:rPr>
-          <w:rFonts w:ascii="Times New Roman" w:hAnsi="Times New Roman" w:cs="Times New Roman"/>
-          <w:sz w:val="32"/>
-          <w:szCs w:val="32"/>
-        </w:rPr>
-        <w:t xml:space="preserve">, тайно </w:t>
-      </w:r>
-      <w:r>
-        <w:rPr>
-          <w:rFonts w:ascii="Times New Roman" w:hAnsi="Times New Roman" w:cs="Times New Roman"/>
-          <w:sz w:val="32"/>
-          <w:szCs w:val="32"/>
-        </w:rPr>
-        <w:t>влюблённый</w:t>
-      </w:r>
-      <w:r>
-        <w:rPr>
-          <w:rFonts w:ascii="Times New Roman" w:hAnsi="Times New Roman" w:cs="Times New Roman"/>
-          <w:sz w:val="32"/>
-          <w:szCs w:val="32"/>
-        </w:rPr>
-        <w:t xml:space="preserve"> в Е Бин Чан и потому прыгнул за ней в озеро</w:t>
-      </w:r>
-    </w:p>
-    <w:p>
-      <w:pPr>
-        <w:rPr>
-          <w:rFonts w:ascii="Times New Roman" w:hAnsi="Times New Roman" w:cs="Times New Roman"/>
-          <w:color w:val="000000" w:themeColor="text1"/>
-          <w:sz w:val="32"/>
-          <w:szCs w:val="32"/>
-        </w:rPr>
-      </w:pPr>
-      <w:r>
-        <w:rPr>
-          <w:rFonts w:ascii="Times New Roman" w:hAnsi="Times New Roman" w:cs="Times New Roman"/>
-          <w:b/>
-          <w:bCs/>
-          <w:color w:val="000000" w:themeColor="text1"/>
-          <w:sz w:val="32"/>
-          <w:szCs w:val="32"/>
-        </w:rPr>
-        <w:t>Ци Хун</w:t>
-      </w:r>
-      <w:r>
-        <w:rPr>
-          <w:rFonts w:ascii="Times New Roman" w:hAnsi="Times New Roman" w:cs="Times New Roman"/>
-          <w:color w:val="000000" w:themeColor="text1"/>
-          <w:sz w:val="32"/>
-          <w:szCs w:val="32"/>
-        </w:rPr>
-        <w:t xml:space="preserve"> – седовласый даосский священник</w:t>
-      </w:r>
-      <w:r>
-        <w:rPr>
-          <w:rFonts w:ascii="Times New Roman" w:hAnsi="Times New Roman" w:cs="Times New Roman"/>
-          <w:color w:val="000000" w:themeColor="text1"/>
-          <w:sz w:val="32"/>
-          <w:szCs w:val="32"/>
-        </w:rPr>
-        <w:t>, навыками особо не обладавший</w:t>
-      </w:r>
-    </w:p>
-    <w:p>
-      <w:pPr>
-        <w:rPr>
-          <w:rFonts w:ascii="Times New Roman" w:hAnsi="Times New Roman" w:cs="Times New Roman"/>
-          <w:color w:val="000000" w:themeColor="text1"/>
-          <w:sz w:val="32"/>
-          <w:szCs w:val="32"/>
-        </w:rPr>
-      </w:pPr>
-      <w:r>
-        <w:rPr>
-          <w:rFonts w:ascii="Times New Roman" w:hAnsi="Times New Roman" w:cs="Times New Roman"/>
-          <w:b/>
-          <w:bCs/>
-          <w:color w:val="000000" w:themeColor="text1"/>
-          <w:sz w:val="32"/>
-          <w:szCs w:val="32"/>
-        </w:rPr>
-        <w:t>Дядюшка Цзи</w:t>
-      </w:r>
-      <w:r>
-        <w:rPr>
-          <w:rFonts w:ascii="Times New Roman" w:hAnsi="Times New Roman" w:cs="Times New Roman"/>
-          <w:color w:val="000000" w:themeColor="text1"/>
-          <w:sz w:val="32"/>
-          <w:szCs w:val="32"/>
-        </w:rPr>
-        <w:t xml:space="preserve"> – сильный даосский священник</w:t>
-      </w:r>
-    </w:p>
-    <w:p>
-      <w:pPr>
-        <w:rPr>
-          <w:rFonts w:ascii="Times New Roman" w:hAnsi="Times New Roman" w:cs="Times New Roman"/>
-          <w:color w:val="000000" w:themeColor="text1"/>
-          <w:sz w:val="32"/>
-          <w:szCs w:val="32"/>
-        </w:rPr>
-      </w:pPr>
-      <w:r>
-        <w:rPr>
-          <w:rFonts w:ascii="Times New Roman" w:hAnsi="Times New Roman" w:cs="Times New Roman"/>
-          <w:b/>
-          <w:bCs/>
-          <w:color w:val="000000" w:themeColor="text1"/>
-          <w:sz w:val="32"/>
-          <w:szCs w:val="32"/>
-        </w:rPr>
-        <w:t>Жун</w:t>
-      </w:r>
-      <w:r>
-        <w:rPr>
-          <w:rFonts w:ascii="Times New Roman" w:hAnsi="Times New Roman" w:cs="Times New Roman"/>
-          <w:color w:val="000000" w:themeColor="text1"/>
-          <w:sz w:val="32"/>
-          <w:szCs w:val="32"/>
-        </w:rPr>
-        <w:t xml:space="preserve"> – младшая соученица Сяо Линя и Юй Цина, которая неровно дышит ко второму, но почему-то избивает его.</w:t>
-      </w:r>
-    </w:p>
-    <w:p>
-      <w:pPr>
-        <w:rPr>
-          <w:rFonts w:ascii="Times New Roman" w:hAnsi="Times New Roman" w:cs="Times New Roman"/>
-          <w:sz w:val="32"/>
-          <w:szCs w:val="32"/>
-        </w:rPr>
-      </w:pPr>
-    </w:p>
-    <w:p>
-      <w:pPr>
-        <w:rPr>
-          <w:rFonts w:ascii="Times New Roman" w:hAnsi="Times New Roman" w:cs="Times New Roman"/>
-          <w:sz w:val="32"/>
-          <w:szCs w:val="32"/>
-        </w:rPr>
-      </w:pPr>
-      <w:r>
-        <w:rPr>
-          <w:rFonts w:ascii="Times New Roman" w:hAnsi="Times New Roman" w:cs="Times New Roman"/>
-          <w:b/>
-          <w:bCs/>
-          <w:sz w:val="32"/>
-          <w:szCs w:val="32"/>
-        </w:rPr>
-        <w:t>Господин Ли</w:t>
+        <w:t>Хэньян</w:t>
+      </w:r>
+      <w:r>
+        <w:rPr>
+          <w:rFonts w:ascii="Times New Roman" w:hAnsi="Times New Roman" w:cs="Times New Roman"/>
+          <w:sz w:val="32"/>
+          <w:szCs w:val="32"/>
+        </w:rPr>
+        <w:t xml:space="preserve">, который тайно в </w:t>
+      </w:r>
+      <w:r>
+        <w:rPr>
+          <w:rFonts w:ascii="Times New Roman" w:hAnsi="Times New Roman" w:cs="Times New Roman"/>
+          <w:sz w:val="32"/>
+          <w:szCs w:val="32"/>
+        </w:rPr>
+        <w:t>неё</w:t>
+      </w:r>
+      <w:r>
+        <w:rPr>
+          <w:rFonts w:ascii="Times New Roman" w:hAnsi="Times New Roman" w:cs="Times New Roman"/>
+          <w:sz w:val="32"/>
+          <w:szCs w:val="32"/>
+        </w:rPr>
+        <w:t xml:space="preserve"> </w:t>
+      </w:r>
+      <w:r>
+        <w:rPr>
+          <w:rFonts w:ascii="Times New Roman" w:hAnsi="Times New Roman" w:cs="Times New Roman"/>
+          <w:sz w:val="32"/>
+          <w:szCs w:val="32"/>
+        </w:rPr>
+        <w:t>влюблён</w:t>
+      </w:r>
+      <w:r>
+        <w:rPr>
+          <w:rFonts w:ascii="Times New Roman" w:hAnsi="Times New Roman" w:cs="Times New Roman"/>
+          <w:sz w:val="32"/>
+          <w:szCs w:val="32"/>
+        </w:rPr>
+        <w:t>.</w:t>
+      </w:r>
+      <w:r>
+        <w:rPr>
+          <w:rFonts w:ascii="Times New Roman" w:hAnsi="Times New Roman" w:cs="Times New Roman"/>
+          <w:sz w:val="32"/>
+          <w:szCs w:val="32"/>
+        </w:rPr>
+        <w:t xml:space="preserve"> До пути бессмертия был сыном Лань Ань. Не настоящее имя, которое он себе дал – Сяо Шань</w:t>
+      </w:r>
+    </w:p>
+    <w:p>
+      <w:pPr>
+        <w:rPr>
+          <w:rFonts w:ascii="Times New Roman" w:hAnsi="Times New Roman" w:cs="Times New Roman"/>
+          <w:sz w:val="32"/>
+          <w:szCs w:val="32"/>
+        </w:rPr>
+      </w:pPr>
+      <w:r>
+        <w:rPr>
+          <w:rFonts w:ascii="Times New Roman" w:hAnsi="Times New Roman" w:cs="Times New Roman"/>
+          <w:b/>
+          <w:bCs/>
+          <w:sz w:val="32"/>
+          <w:szCs w:val="32"/>
+        </w:rPr>
+        <w:t>Гоу Ю</w:t>
+      </w:r>
+      <w:r>
+        <w:rPr>
+          <w:rFonts w:ascii="Times New Roman" w:hAnsi="Times New Roman" w:cs="Times New Roman"/>
+          <w:sz w:val="32"/>
+          <w:szCs w:val="32"/>
+        </w:rPr>
+        <w:t xml:space="preserve"> – дух нефритового браслета Ли Су </w:t>
+      </w:r>
+      <w:proofErr w:type="spellStart"/>
+      <w:r>
+        <w:rPr>
+          <w:rFonts w:ascii="Times New Roman" w:hAnsi="Times New Roman" w:cs="Times New Roman"/>
+          <w:sz w:val="32"/>
+          <w:szCs w:val="32"/>
+        </w:rPr>
+        <w:t>Су</w:t>
+      </w:r>
+      <w:proofErr w:type="spellEnd"/>
+      <w:r>
+        <w:rPr>
+          <w:rFonts w:ascii="Times New Roman" w:hAnsi="Times New Roman" w:cs="Times New Roman"/>
+          <w:sz w:val="32"/>
+          <w:szCs w:val="32"/>
+        </w:rPr>
+        <w:t>, который присматривает за ней и наставляет е</w:t>
+      </w:r>
+      <w:r>
+        <w:rPr>
+          <w:rFonts w:ascii="Times New Roman" w:hAnsi="Times New Roman" w:cs="Times New Roman"/>
+          <w:sz w:val="32"/>
+          <w:szCs w:val="32"/>
+        </w:rPr>
+        <w:t>ё</w:t>
+      </w:r>
+      <w:r>
+        <w:rPr>
+          <w:rFonts w:ascii="Times New Roman" w:hAnsi="Times New Roman" w:cs="Times New Roman"/>
+          <w:sz w:val="32"/>
+          <w:szCs w:val="32"/>
+        </w:rPr>
+        <w:t xml:space="preserve"> с самого детства</w:t>
+      </w:r>
+    </w:p>
+    <w:p>
+      <w:pPr>
+        <w:rPr>
+          <w:rFonts w:ascii="Times New Roman" w:hAnsi="Times New Roman" w:cs="Times New Roman"/>
+          <w:sz w:val="32"/>
+          <w:szCs w:val="32"/>
+        </w:rPr>
+      </w:pPr>
+      <w:r>
+        <w:rPr>
+          <w:rFonts w:ascii="Times New Roman" w:hAnsi="Times New Roman" w:cs="Times New Roman"/>
+          <w:b/>
+          <w:bCs/>
+          <w:sz w:val="32"/>
+          <w:szCs w:val="32"/>
+        </w:rPr>
+        <w:t>Цин Чи</w:t>
+      </w:r>
+      <w:r>
+        <w:rPr>
+          <w:rFonts w:ascii="Times New Roman" w:hAnsi="Times New Roman" w:cs="Times New Roman"/>
+          <w:sz w:val="32"/>
+          <w:szCs w:val="32"/>
+        </w:rPr>
+        <w:t xml:space="preserve"> </w:t>
+      </w:r>
+      <w:r>
+        <w:rPr>
+          <w:rFonts w:ascii="Times New Roman" w:hAnsi="Times New Roman" w:cs="Times New Roman"/>
+          <w:sz w:val="32"/>
+          <w:szCs w:val="32"/>
+        </w:rPr>
+        <w:t xml:space="preserve">– </w:t>
+      </w:r>
+      <w:r>
+        <w:rPr>
+          <w:rFonts w:ascii="Times New Roman" w:hAnsi="Times New Roman" w:cs="Times New Roman"/>
+          <w:sz w:val="32"/>
+          <w:szCs w:val="32"/>
+        </w:rPr>
+        <w:t>старейший хранитель законов секты Хэньян</w:t>
+      </w:r>
+      <w:r>
+        <w:rPr>
+          <w:rFonts w:ascii="Times New Roman" w:hAnsi="Times New Roman" w:cs="Times New Roman"/>
+          <w:sz w:val="32"/>
+          <w:szCs w:val="32"/>
+        </w:rPr>
+        <w:t>.</w:t>
+      </w:r>
+    </w:p>
+    <w:p>
+      <w:pPr>
+        <w:rPr>
+          <w:rFonts w:ascii="Times New Roman" w:hAnsi="Times New Roman" w:cs="Times New Roman"/>
+          <w:sz w:val="32"/>
+          <w:szCs w:val="32"/>
+        </w:rPr>
+      </w:pPr>
+      <w:r>
+        <w:rPr>
+          <w:rFonts w:ascii="Times New Roman" w:hAnsi="Times New Roman" w:cs="Times New Roman"/>
+          <w:b/>
+          <w:bCs/>
+          <w:sz w:val="32"/>
+          <w:szCs w:val="32"/>
+        </w:rPr>
+        <w:t>Сюань У</w:t>
+      </w:r>
+      <w:r>
+        <w:rPr>
+          <w:rFonts w:ascii="Times New Roman" w:hAnsi="Times New Roman" w:cs="Times New Roman"/>
+          <w:sz w:val="32"/>
+          <w:szCs w:val="32"/>
+        </w:rPr>
+        <w:t xml:space="preserve"> – п</w:t>
+      </w:r>
+      <w:r>
+        <w:rPr>
+          <w:rFonts w:ascii="Times New Roman" w:hAnsi="Times New Roman" w:cs="Times New Roman"/>
+          <w:sz w:val="32"/>
+          <w:szCs w:val="32"/>
+        </w:rPr>
+        <w:t>редок Священной Черепахи</w:t>
+      </w:r>
+      <w:r>
+        <w:rPr>
+          <w:rFonts w:ascii="Times New Roman" w:hAnsi="Times New Roman" w:cs="Times New Roman"/>
+          <w:sz w:val="32"/>
+          <w:szCs w:val="32"/>
+        </w:rPr>
+        <w:t>.</w:t>
+      </w:r>
+    </w:p>
+    <w:p>
+      <w:pPr>
+        <w:rPr>
+          <w:rFonts w:ascii="Times New Roman" w:hAnsi="Times New Roman" w:cs="Times New Roman"/>
+          <w:sz w:val="32"/>
+          <w:szCs w:val="32"/>
+        </w:rPr>
+      </w:pPr>
+      <w:r>
+        <w:rPr>
+          <w:rFonts w:ascii="Times New Roman" w:hAnsi="Times New Roman" w:cs="Times New Roman"/>
+          <w:b/>
+          <w:bCs/>
+          <w:sz w:val="32"/>
+          <w:szCs w:val="32"/>
+        </w:rPr>
+        <w:t>Цзи Цзе</w:t>
       </w:r>
       <w:r>
         <w:rPr>
@@ -1885,55 +2709,59 @@
           <w:sz w:val="32"/>
           <w:szCs w:val="32"/>
         </w:rPr>
-        <w:t>толстый вельможа</w:t>
-      </w:r>
-      <w:r>
-        <w:rPr>
-          <w:rFonts w:ascii="Times New Roman" w:hAnsi="Times New Roman" w:cs="Times New Roman"/>
-          <w:sz w:val="32"/>
-          <w:szCs w:val="32"/>
-        </w:rPr>
-        <w:t xml:space="preserve"> из Чжоу Го</w:t>
-      </w:r>
-      <w:r>
-        <w:rPr>
-          <w:rFonts w:ascii="Times New Roman" w:hAnsi="Times New Roman" w:cs="Times New Roman"/>
-          <w:sz w:val="32"/>
-          <w:szCs w:val="32"/>
-        </w:rPr>
-        <w:t>, призвавший алых огненных ос на дне рождения Сяо Линя</w:t>
-      </w:r>
-    </w:p>
-    <w:p>
-      <w:pPr>
-        <w:rPr>
-          <w:rFonts w:ascii="Times New Roman" w:hAnsi="Times New Roman" w:cs="Times New Roman"/>
-          <w:b/>
-          <w:bCs/>
-          <w:sz w:val="32"/>
-          <w:szCs w:val="32"/>
-        </w:rPr>
-      </w:pPr>
-    </w:p>
-    <w:p>
-      <w:pPr>
-        <w:rPr>
-          <w:rFonts w:ascii="Times New Roman" w:hAnsi="Times New Roman" w:cs="Times New Roman"/>
-          <w:b/>
-          <w:bCs/>
-          <w:sz w:val="32"/>
-          <w:szCs w:val="32"/>
-        </w:rPr>
-      </w:pPr>
-      <w:r>
-        <w:rPr>
-          <w:rFonts w:ascii="Times New Roman" w:hAnsi="Times New Roman" w:cs="Times New Roman"/>
-          <w:b/>
-          <w:bCs/>
-          <w:sz w:val="32"/>
-          <w:szCs w:val="32"/>
-        </w:rPr>
-        <w:t>Цюй Сюань Цзы</w:t>
+        <w:t>седовласый старец</w:t>
+      </w:r>
+      <w:r>
+        <w:rPr>
+          <w:rFonts w:ascii="Times New Roman" w:hAnsi="Times New Roman" w:cs="Times New Roman"/>
+          <w:sz w:val="32"/>
+          <w:szCs w:val="32"/>
+        </w:rPr>
+        <w:t xml:space="preserve">, Священная Черепаха, охранявший пределы </w:t>
+      </w:r>
+      <w:r>
+        <w:rPr>
+          <w:rFonts w:ascii="Times New Roman" w:hAnsi="Times New Roman" w:cs="Times New Roman"/>
+          <w:sz w:val="32"/>
+          <w:szCs w:val="32"/>
+        </w:rPr>
+        <w:t>Бесплодной Пустоши</w:t>
+      </w:r>
+      <w:r>
+        <w:rPr>
+          <w:rFonts w:ascii="Times New Roman" w:hAnsi="Times New Roman" w:cs="Times New Roman"/>
+          <w:sz w:val="32"/>
+          <w:szCs w:val="32"/>
+        </w:rPr>
+        <w:t>.</w:t>
+      </w:r>
+    </w:p>
+    <w:p>
+      <w:pPr>
+        <w:rPr>
+          <w:rFonts w:ascii="Times New Roman" w:hAnsi="Times New Roman" w:cs="Times New Roman"/>
+          <w:sz w:val="32"/>
+          <w:szCs w:val="32"/>
+        </w:rPr>
+      </w:pPr>
+    </w:p>
+    <w:p>
+      <w:pPr>
+        <w:rPr>
+          <w:rFonts w:ascii="Times New Roman" w:hAnsi="Times New Roman" w:cs="Times New Roman"/>
+          <w:sz w:val="32"/>
+          <w:szCs w:val="32"/>
+        </w:rPr>
+      </w:pPr>
+      <w:r>
+        <w:rPr>
+          <w:rFonts w:ascii="Times New Roman" w:hAnsi="Times New Roman" w:cs="Times New Roman"/>
+          <w:b/>
+          <w:bCs/>
+          <w:sz w:val="32"/>
+          <w:szCs w:val="32"/>
+        </w:rPr>
+        <w:t>Хун До</w:t>
       </w:r>
       <w:r>
         <w:rPr>
@@ -1951,42 +2779,7 @@
           <w:sz w:val="32"/>
           <w:szCs w:val="32"/>
         </w:rPr>
-        <w:t xml:space="preserve">– владыка бессметных и глава секты </w:t>
-      </w:r>
-      <w:r>
-        <w:rPr>
-          <w:rFonts w:ascii="Times New Roman" w:hAnsi="Times New Roman" w:cs="Times New Roman"/>
-          <w:sz w:val="32"/>
-          <w:szCs w:val="32"/>
-        </w:rPr>
-        <w:t>Хэнъян</w:t>
-      </w:r>
-    </w:p>
-    <w:p>
-      <w:pPr>
-        <w:rPr>
-          <w:rFonts w:ascii="Times New Roman" w:hAnsi="Times New Roman" w:cs="Times New Roman"/>
-          <w:sz w:val="32"/>
-          <w:szCs w:val="32"/>
-        </w:rPr>
-      </w:pPr>
-      <w:r>
-        <w:rPr>
-          <w:rFonts w:ascii="Times New Roman" w:hAnsi="Times New Roman" w:cs="Times New Roman"/>
-          <w:b/>
-          <w:bCs/>
-          <w:sz w:val="32"/>
-          <w:szCs w:val="32"/>
-        </w:rPr>
-        <w:t>Гун Е Чжеу</w:t>
-      </w:r>
-      <w:r>
-        <w:rPr>
-          <w:rFonts w:ascii="Times New Roman" w:hAnsi="Times New Roman" w:cs="Times New Roman"/>
-          <w:sz w:val="32"/>
-          <w:szCs w:val="32"/>
-        </w:rPr>
-        <w:t xml:space="preserve"> – старший собрат Ли Су </w:t>
+        <w:t xml:space="preserve">– госпожа из кошмара Бин Чан, чьё тело заняла Су </w:t>
       </w:r>
       <w:proofErr w:type="spellStart"/>
       <w:r>
@@ -2004,60 +2797,217 @@
           <w:sz w:val="32"/>
           <w:szCs w:val="32"/>
         </w:rPr>
-        <w:t xml:space="preserve"> из </w:t>
-      </w:r>
-      <w:r>
-        <w:rPr>
-          <w:rFonts w:ascii="Times New Roman" w:hAnsi="Times New Roman" w:cs="Times New Roman"/>
-          <w:sz w:val="32"/>
-          <w:szCs w:val="32"/>
-        </w:rPr>
-        <w:t>секты</w:t>
-      </w:r>
-      <w:r>
-        <w:rPr>
-          <w:rFonts w:ascii="Times New Roman" w:hAnsi="Times New Roman" w:cs="Times New Roman"/>
+        <w:t>.</w:t>
+      </w:r>
+    </w:p>
+    <w:p>
+      <w:pPr>
+        <w:rPr>
+          <w:rFonts w:ascii="Times New Roman" w:hAnsi="Times New Roman" w:cs="Times New Roman"/>
+          <w:sz w:val="32"/>
+          <w:szCs w:val="32"/>
+        </w:rPr>
+      </w:pPr>
+      <w:r>
+        <w:rPr>
+          <w:rFonts w:ascii="Times New Roman" w:hAnsi="Times New Roman" w:cs="Times New Roman"/>
+          <w:b/>
+          <w:bCs/>
+          <w:sz w:val="32"/>
+          <w:szCs w:val="32"/>
+        </w:rPr>
+        <w:t>Цзы Ин</w:t>
+      </w:r>
+      <w:r>
+        <w:rPr>
+          <w:rFonts w:ascii="Times New Roman" w:hAnsi="Times New Roman" w:cs="Times New Roman"/>
+          <w:b/>
+          <w:bCs/>
           <w:sz w:val="32"/>
           <w:szCs w:val="32"/>
         </w:rPr>
         <w:t xml:space="preserve"> </w:t>
       </w:r>
+      <w:r>
+        <w:rPr>
+          <w:rFonts w:ascii="Times New Roman" w:hAnsi="Times New Roman" w:cs="Times New Roman"/>
+          <w:sz w:val="32"/>
+          <w:szCs w:val="32"/>
+        </w:rPr>
+        <w:t>– служанка Хун До из кошмара Бин Чан, чьё тело занял Сяо Линь</w:t>
+      </w:r>
+    </w:p>
+    <w:p>
+      <w:pPr>
+        <w:rPr>
+          <w:rFonts w:ascii="Times New Roman" w:hAnsi="Times New Roman" w:cs="Times New Roman"/>
+          <w:sz w:val="32"/>
+          <w:szCs w:val="32"/>
+        </w:rPr>
+      </w:pPr>
       <w:proofErr w:type="spellStart"/>
       <w:r>
         <w:rPr>
           <w:rFonts w:ascii="Times New Roman" w:hAnsi="Times New Roman" w:cs="Times New Roman"/>
-          <w:sz w:val="32"/>
-          <w:szCs w:val="32"/>
-        </w:rPr>
-        <w:t>Хэнъян</w:t>
+          <w:b/>
+          <w:bCs/>
+          <w:sz w:val="32"/>
+          <w:szCs w:val="32"/>
+        </w:rPr>
+        <w:t>Цзя</w:t>
       </w:r>
       <w:proofErr w:type="spellEnd"/>
       <w:r>
         <w:rPr>
           <w:rFonts w:ascii="Times New Roman" w:hAnsi="Times New Roman" w:cs="Times New Roman"/>
-          <w:sz w:val="32"/>
-          <w:szCs w:val="32"/>
-        </w:rPr>
-        <w:t>, выглядит он в точности, как Сяо Линь</w:t>
-      </w:r>
-    </w:p>
-    <w:p>
-      <w:pPr>
-        <w:rPr>
-          <w:rFonts w:ascii="Times New Roman" w:hAnsi="Times New Roman" w:cs="Times New Roman"/>
-          <w:sz w:val="32"/>
-          <w:szCs w:val="32"/>
-        </w:rPr>
-      </w:pPr>
-      <w:r>
-        <w:rPr>
-          <w:rFonts w:ascii="Times New Roman" w:hAnsi="Times New Roman" w:cs="Times New Roman"/>
-          <w:b/>
-          <w:bCs/>
-          <w:sz w:val="32"/>
-          <w:szCs w:val="32"/>
-        </w:rPr>
-        <w:t>Яо Гуан</w:t>
+          <w:b/>
+          <w:bCs/>
+          <w:sz w:val="32"/>
+          <w:szCs w:val="32"/>
+        </w:rPr>
+        <w:t xml:space="preserve"> Чунь</w:t>
+      </w:r>
+      <w:r>
+        <w:rPr>
+          <w:rFonts w:ascii="Times New Roman" w:hAnsi="Times New Roman" w:cs="Times New Roman"/>
+          <w:b/>
+          <w:bCs/>
+          <w:sz w:val="32"/>
+          <w:szCs w:val="32"/>
+        </w:rPr>
+        <w:t xml:space="preserve"> </w:t>
+      </w:r>
+      <w:r>
+        <w:rPr>
+          <w:rFonts w:ascii="Times New Roman" w:hAnsi="Times New Roman" w:cs="Times New Roman"/>
+          <w:sz w:val="32"/>
+          <w:szCs w:val="32"/>
+        </w:rPr>
+        <w:t xml:space="preserve">– </w:t>
+      </w:r>
+      <w:r>
+        <w:rPr>
+          <w:rFonts w:ascii="Times New Roman" w:hAnsi="Times New Roman" w:cs="Times New Roman"/>
+          <w:sz w:val="32"/>
+          <w:szCs w:val="32"/>
+        </w:rPr>
+        <w:t>государственный чиновник из службы сыска</w:t>
+      </w:r>
+      <w:r>
+        <w:rPr>
+          <w:rFonts w:ascii="Times New Roman" w:hAnsi="Times New Roman" w:cs="Times New Roman"/>
+          <w:sz w:val="32"/>
+          <w:szCs w:val="32"/>
+        </w:rPr>
+        <w:t xml:space="preserve"> </w:t>
+      </w:r>
+      <w:r>
+        <w:rPr>
+          <w:rFonts w:ascii="Times New Roman" w:hAnsi="Times New Roman" w:cs="Times New Roman"/>
+          <w:sz w:val="32"/>
+          <w:szCs w:val="32"/>
+        </w:rPr>
+        <w:t xml:space="preserve">из кошмара Бин Чан, чьё тело занял </w:t>
+      </w:r>
+      <w:r>
+        <w:rPr>
+          <w:rFonts w:ascii="Times New Roman" w:hAnsi="Times New Roman" w:cs="Times New Roman"/>
+          <w:sz w:val="32"/>
+          <w:szCs w:val="32"/>
+        </w:rPr>
+        <w:t>Тай Цзинь</w:t>
+      </w:r>
+    </w:p>
+    <w:p>
+      <w:pPr>
+        <w:rPr>
+          <w:rFonts w:ascii="Times New Roman" w:hAnsi="Times New Roman" w:cs="Times New Roman"/>
+          <w:sz w:val="32"/>
+          <w:szCs w:val="32"/>
+        </w:rPr>
+      </w:pPr>
+    </w:p>
+    <w:p>
+      <w:pPr>
+        <w:rPr>
+          <w:rFonts w:ascii="Times New Roman" w:hAnsi="Times New Roman" w:cs="Times New Roman"/>
+          <w:sz w:val="32"/>
+          <w:szCs w:val="32"/>
+        </w:rPr>
+      </w:pPr>
+      <w:r>
+        <w:rPr>
+          <w:rFonts w:ascii="Times New Roman" w:hAnsi="Times New Roman" w:cs="Times New Roman"/>
+          <w:b/>
+          <w:bCs/>
+          <w:sz w:val="32"/>
+          <w:szCs w:val="32"/>
+        </w:rPr>
+        <w:t>Сы Ню</w:t>
+      </w:r>
+      <w:r>
+        <w:rPr>
+          <w:rFonts w:ascii="Times New Roman" w:hAnsi="Times New Roman" w:cs="Times New Roman"/>
+          <w:b/>
+          <w:bCs/>
+          <w:sz w:val="32"/>
+          <w:szCs w:val="32"/>
+        </w:rPr>
+        <w:t xml:space="preserve"> </w:t>
+      </w:r>
+      <w:r>
+        <w:rPr>
+          <w:rFonts w:ascii="Times New Roman" w:hAnsi="Times New Roman" w:cs="Times New Roman"/>
+          <w:sz w:val="32"/>
+          <w:szCs w:val="32"/>
+        </w:rPr>
+        <w:t>– демон-змея из Пустоши</w:t>
+      </w:r>
+    </w:p>
+    <w:p>
+      <w:pPr>
+        <w:rPr>
+          <w:rFonts w:ascii="Times New Roman" w:hAnsi="Times New Roman" w:cs="Times New Roman"/>
+          <w:sz w:val="32"/>
+          <w:szCs w:val="32"/>
+        </w:rPr>
+      </w:pPr>
+      <w:r>
+        <w:rPr>
+          <w:rFonts w:ascii="Times New Roman" w:hAnsi="Times New Roman" w:cs="Times New Roman"/>
+          <w:b/>
+          <w:bCs/>
+          <w:sz w:val="32"/>
+          <w:szCs w:val="32"/>
+        </w:rPr>
+        <w:t>Пянь Жань</w:t>
+      </w:r>
+      <w:r>
+        <w:rPr>
+          <w:rFonts w:ascii="Times New Roman" w:hAnsi="Times New Roman" w:cs="Times New Roman"/>
+          <w:sz w:val="32"/>
+          <w:szCs w:val="32"/>
+        </w:rPr>
+        <w:t xml:space="preserve"> – семихвостая демон-лиса, сбежавшая из Бесплодной Пустоши, которая вытягивала из людей энергию ради своего погибшего когда-то возлюбленного в надежде его однажды возродить.</w:t>
+      </w:r>
+    </w:p>
+    <w:p>
+      <w:pPr>
+        <w:rPr>
+          <w:rFonts w:ascii="Times New Roman" w:hAnsi="Times New Roman" w:cs="Times New Roman"/>
+          <w:sz w:val="32"/>
+          <w:szCs w:val="32"/>
+        </w:rPr>
+      </w:pPr>
+      <w:r>
+        <w:rPr>
+          <w:rFonts w:ascii="Times New Roman" w:hAnsi="Times New Roman" w:cs="Times New Roman"/>
+          <w:b/>
+          <w:bCs/>
+          <w:sz w:val="32"/>
+          <w:szCs w:val="32"/>
+        </w:rPr>
+        <w:t>Цзян Жао</w:t>
       </w:r>
       <w:r>
         <w:rPr>
@@ -2073,52 +3023,66 @@
           <w:sz w:val="32"/>
           <w:szCs w:val="32"/>
         </w:rPr>
-        <w:t xml:space="preserve">фея из секты </w:t>
-      </w:r>
-      <w:r>
-        <w:rPr>
-          <w:rFonts w:ascii="Times New Roman" w:hAnsi="Times New Roman" w:cs="Times New Roman"/>
-          <w:sz w:val="32"/>
-          <w:szCs w:val="32"/>
-        </w:rPr>
-        <w:t>Хэнъян</w:t>
-      </w:r>
-      <w:r>
-        <w:rPr>
-          <w:rFonts w:ascii="Times New Roman" w:hAnsi="Times New Roman" w:cs="Times New Roman"/>
-          <w:sz w:val="32"/>
-          <w:szCs w:val="32"/>
-        </w:rPr>
-        <w:t>, безответно влюблённая в Гун Е</w:t>
-      </w:r>
-    </w:p>
-    <w:p>
-      <w:pPr>
-        <w:rPr>
-          <w:rFonts w:ascii="Times New Roman" w:hAnsi="Times New Roman" w:cs="Times New Roman"/>
-          <w:sz w:val="32"/>
-          <w:szCs w:val="32"/>
-        </w:rPr>
-      </w:pPr>
-      <w:r>
-        <w:rPr>
-          <w:rFonts w:ascii="Times New Roman" w:hAnsi="Times New Roman" w:cs="Times New Roman"/>
-          <w:b/>
-          <w:bCs/>
-          <w:sz w:val="32"/>
-          <w:szCs w:val="32"/>
-        </w:rPr>
-        <w:t xml:space="preserve">Юэ </w:t>
-      </w:r>
-      <w:r>
-        <w:rPr>
-          <w:rFonts w:ascii="Times New Roman" w:hAnsi="Times New Roman" w:cs="Times New Roman"/>
-          <w:b/>
-          <w:bCs/>
-          <w:sz w:val="32"/>
-          <w:szCs w:val="32"/>
-        </w:rPr>
-        <w:t>Фу Я</w:t>
+        <w:t>погибш</w:t>
+      </w:r>
+      <w:r>
+        <w:rPr>
+          <w:rFonts w:ascii="Times New Roman" w:hAnsi="Times New Roman" w:cs="Times New Roman"/>
+          <w:sz w:val="32"/>
+          <w:szCs w:val="32"/>
+        </w:rPr>
+        <w:t xml:space="preserve">ий </w:t>
+      </w:r>
+      <w:r>
+        <w:rPr>
+          <w:rFonts w:ascii="Times New Roman" w:hAnsi="Times New Roman" w:cs="Times New Roman"/>
+          <w:sz w:val="32"/>
+          <w:szCs w:val="32"/>
+        </w:rPr>
+        <w:t>возлюбленн</w:t>
+      </w:r>
+      <w:r>
+        <w:rPr>
+          <w:rFonts w:ascii="Times New Roman" w:hAnsi="Times New Roman" w:cs="Times New Roman"/>
+          <w:sz w:val="32"/>
+          <w:szCs w:val="32"/>
+        </w:rPr>
+        <w:t xml:space="preserve">ый </w:t>
+      </w:r>
+      <w:r>
+        <w:rPr>
+          <w:rFonts w:ascii="Times New Roman" w:hAnsi="Times New Roman" w:cs="Times New Roman"/>
+          <w:sz w:val="32"/>
+          <w:szCs w:val="32"/>
+        </w:rPr>
+        <w:t>Пянь Жань</w:t>
+      </w:r>
+      <w:r>
+        <w:rPr>
+          <w:rFonts w:ascii="Times New Roman" w:hAnsi="Times New Roman" w:cs="Times New Roman"/>
+          <w:sz w:val="32"/>
+          <w:szCs w:val="32"/>
+        </w:rPr>
+        <w:t>, который почти превратился в демона засухи.</w:t>
+      </w:r>
+    </w:p>
+    <w:p>
+      <w:pPr>
+        <w:rPr>
+          <w:rFonts w:ascii="Times New Roman" w:hAnsi="Times New Roman" w:cs="Times New Roman"/>
+          <w:sz w:val="32"/>
+          <w:szCs w:val="32"/>
+        </w:rPr>
+      </w:pPr>
+      <w:r>
+        <w:rPr>
+          <w:rFonts w:ascii="Times New Roman" w:hAnsi="Times New Roman" w:cs="Times New Roman"/>
+          <w:b/>
+          <w:bCs/>
+          <w:sz w:val="32"/>
+          <w:szCs w:val="32"/>
+        </w:rPr>
+        <w:t>Ван Юань Вай</w:t>
       </w:r>
       <w:r>
         <w:rPr>
@@ -2136,20 +3100,450 @@
           <w:sz w:val="32"/>
           <w:szCs w:val="32"/>
         </w:rPr>
-        <w:t xml:space="preserve">– </w:t>
-      </w:r>
-      <w:r>
-        <w:rPr>
-          <w:rFonts w:ascii="Times New Roman" w:hAnsi="Times New Roman" w:cs="Times New Roman"/>
-          <w:sz w:val="32"/>
-          <w:szCs w:val="32"/>
-        </w:rPr>
-        <w:t xml:space="preserve">бессмертный, младший собрат Ли Су </w:t>
+        <w:t xml:space="preserve">– сын богатой семьи из </w:t>
+      </w:r>
+      <w:r>
+        <w:rPr>
+          <w:rFonts w:ascii="Times New Roman" w:hAnsi="Times New Roman" w:cs="Times New Roman"/>
+          <w:sz w:val="32"/>
+          <w:szCs w:val="32"/>
+        </w:rPr>
+        <w:t>городк</w:t>
+      </w:r>
+      <w:r>
+        <w:rPr>
+          <w:rFonts w:ascii="Times New Roman" w:hAnsi="Times New Roman" w:cs="Times New Roman"/>
+          <w:sz w:val="32"/>
+          <w:szCs w:val="32"/>
+        </w:rPr>
+        <w:t>а</w:t>
+      </w:r>
+      <w:r>
+        <w:rPr>
+          <w:rFonts w:ascii="Times New Roman" w:hAnsi="Times New Roman" w:cs="Times New Roman"/>
+          <w:sz w:val="32"/>
+          <w:szCs w:val="32"/>
+        </w:rPr>
+        <w:t xml:space="preserve"> Болотных огоньков</w:t>
+      </w:r>
+      <w:r>
+        <w:rPr>
+          <w:rFonts w:ascii="Times New Roman" w:hAnsi="Times New Roman" w:cs="Times New Roman"/>
+          <w:sz w:val="32"/>
+          <w:szCs w:val="32"/>
+        </w:rPr>
+        <w:t>, возле которого из деревни воруют невест</w:t>
+      </w:r>
+    </w:p>
+    <w:p>
+      <w:pPr>
+        <w:rPr>
+          <w:rFonts w:ascii="Times New Roman" w:hAnsi="Times New Roman" w:cs="Times New Roman"/>
+          <w:sz w:val="32"/>
+          <w:szCs w:val="32"/>
+        </w:rPr>
+      </w:pPr>
+      <w:r>
+        <w:rPr>
+          <w:rFonts w:ascii="Times New Roman" w:hAnsi="Times New Roman" w:cs="Times New Roman"/>
+          <w:b/>
+          <w:bCs/>
+          <w:sz w:val="32"/>
+          <w:szCs w:val="32"/>
+        </w:rPr>
+        <w:lastRenderedPageBreak/>
+        <w:t>Сяо Юй</w:t>
+      </w:r>
+      <w:r>
+        <w:rPr>
+          <w:rFonts w:ascii="Times New Roman" w:hAnsi="Times New Roman" w:cs="Times New Roman"/>
+          <w:b/>
+          <w:bCs/>
+          <w:sz w:val="32"/>
+          <w:szCs w:val="32"/>
+        </w:rPr>
+        <w:t xml:space="preserve"> </w:t>
+      </w:r>
+      <w:r>
+        <w:rPr>
+          <w:rFonts w:ascii="Times New Roman" w:hAnsi="Times New Roman" w:cs="Times New Roman"/>
+          <w:sz w:val="32"/>
+          <w:szCs w:val="32"/>
+        </w:rPr>
+        <w:t xml:space="preserve">– пропавшая девушка, которую заприметил себе когда-то </w:t>
+      </w:r>
+      <w:r>
+        <w:rPr>
+          <w:rFonts w:ascii="Times New Roman" w:hAnsi="Times New Roman" w:cs="Times New Roman"/>
+          <w:sz w:val="32"/>
+          <w:szCs w:val="32"/>
+        </w:rPr>
+        <w:t>Юань Вай в наложницы</w:t>
+      </w:r>
+    </w:p>
+    <w:p>
+      <w:pPr>
+        <w:rPr>
+          <w:rFonts w:ascii="Times New Roman" w:hAnsi="Times New Roman" w:cs="Times New Roman"/>
+          <w:sz w:val="32"/>
+          <w:szCs w:val="32"/>
+        </w:rPr>
+      </w:pPr>
+      <w:r>
+        <w:rPr>
+          <w:rFonts w:ascii="Times New Roman" w:hAnsi="Times New Roman" w:cs="Times New Roman"/>
+          <w:b/>
+          <w:bCs/>
+          <w:sz w:val="32"/>
+          <w:szCs w:val="32"/>
+        </w:rPr>
+        <w:t>Сяо Лин</w:t>
+      </w:r>
+      <w:r>
+        <w:rPr>
+          <w:rFonts w:ascii="Times New Roman" w:hAnsi="Times New Roman" w:cs="Times New Roman"/>
+          <w:b/>
+          <w:bCs/>
+          <w:sz w:val="32"/>
+          <w:szCs w:val="32"/>
+        </w:rPr>
+        <w:t xml:space="preserve"> </w:t>
+      </w:r>
+      <w:r>
+        <w:rPr>
+          <w:rFonts w:ascii="Times New Roman" w:hAnsi="Times New Roman" w:cs="Times New Roman"/>
+          <w:sz w:val="32"/>
+          <w:szCs w:val="32"/>
+        </w:rPr>
+        <w:t>– младшая сестра пропавшей Сяо Юй.</w:t>
+      </w:r>
+    </w:p>
+    <w:p>
+      <w:pPr>
+        <w:rPr>
+          <w:rFonts w:ascii="Times New Roman" w:hAnsi="Times New Roman" w:cs="Times New Roman"/>
+          <w:sz w:val="32"/>
+          <w:szCs w:val="32"/>
+        </w:rPr>
+      </w:pPr>
+      <w:r>
+        <w:rPr>
+          <w:rFonts w:ascii="Times New Roman" w:hAnsi="Times New Roman" w:cs="Times New Roman"/>
+          <w:b/>
+          <w:bCs/>
+          <w:sz w:val="32"/>
+          <w:szCs w:val="32"/>
+        </w:rPr>
+        <w:t xml:space="preserve">Чень </w:t>
+      </w:r>
+      <w:r>
+        <w:rPr>
+          <w:rFonts w:ascii="Times New Roman" w:hAnsi="Times New Roman" w:cs="Times New Roman"/>
+          <w:b/>
+          <w:bCs/>
+          <w:sz w:val="32"/>
+          <w:szCs w:val="32"/>
+        </w:rPr>
+        <w:t xml:space="preserve">Янь </w:t>
       </w:r>
       <w:proofErr w:type="spellStart"/>
       <w:r>
         <w:rPr>
           <w:rFonts w:ascii="Times New Roman" w:hAnsi="Times New Roman" w:cs="Times New Roman"/>
+          <w:b/>
+          <w:bCs/>
+          <w:sz w:val="32"/>
+          <w:szCs w:val="32"/>
+        </w:rPr>
+        <w:t>Янь</w:t>
+      </w:r>
+      <w:proofErr w:type="spellEnd"/>
+      <w:r>
+        <w:rPr>
+          <w:rFonts w:ascii="Times New Roman" w:hAnsi="Times New Roman" w:cs="Times New Roman"/>
+          <w:b/>
+          <w:bCs/>
+          <w:sz w:val="32"/>
+          <w:szCs w:val="32"/>
+        </w:rPr>
+        <w:t xml:space="preserve"> </w:t>
+      </w:r>
+      <w:r>
+        <w:rPr>
+          <w:rFonts w:ascii="Times New Roman" w:hAnsi="Times New Roman" w:cs="Times New Roman"/>
+          <w:sz w:val="32"/>
+          <w:szCs w:val="32"/>
+        </w:rPr>
+        <w:t>– следующая выбранная жертва Ван Юань Вана на роль «наложницы»</w:t>
+      </w:r>
+    </w:p>
+    <w:p>
+      <w:pPr>
+        <w:rPr>
+          <w:rFonts w:ascii="Times New Roman" w:hAnsi="Times New Roman" w:cs="Times New Roman"/>
+          <w:b/>
+          <w:bCs/>
+          <w:sz w:val="32"/>
+          <w:szCs w:val="32"/>
+        </w:rPr>
+      </w:pPr>
+    </w:p>
+    <w:p>
+      <w:pPr>
+        <w:rPr>
+          <w:rFonts w:ascii="Times New Roman" w:hAnsi="Times New Roman" w:cs="Times New Roman"/>
+          <w:sz w:val="32"/>
+          <w:szCs w:val="32"/>
+        </w:rPr>
+      </w:pPr>
+      <w:r>
+        <w:rPr>
+          <w:rFonts w:ascii="Times New Roman" w:hAnsi="Times New Roman" w:cs="Times New Roman"/>
+          <w:b/>
+          <w:bCs/>
+          <w:sz w:val="32"/>
+          <w:szCs w:val="32"/>
+        </w:rPr>
+        <w:t>Ч</w:t>
+      </w:r>
+      <w:r>
+        <w:rPr>
+          <w:rFonts w:ascii="Times New Roman" w:hAnsi="Times New Roman" w:cs="Times New Roman"/>
+          <w:b/>
+          <w:bCs/>
+          <w:sz w:val="32"/>
+          <w:szCs w:val="32"/>
+        </w:rPr>
+        <w:t>удище Цзяо</w:t>
+      </w:r>
+      <w:r>
+        <w:rPr>
+          <w:rFonts w:ascii="Times New Roman" w:hAnsi="Times New Roman" w:cs="Times New Roman"/>
+          <w:b/>
+          <w:bCs/>
+          <w:sz w:val="32"/>
+          <w:szCs w:val="32"/>
+        </w:rPr>
+        <w:t xml:space="preserve"> </w:t>
+      </w:r>
+      <w:r>
+        <w:rPr>
+          <w:rFonts w:ascii="Times New Roman" w:hAnsi="Times New Roman" w:cs="Times New Roman"/>
+          <w:sz w:val="32"/>
+          <w:szCs w:val="32"/>
+        </w:rPr>
+        <w:t>– восьминогий дракон, спящий на дне реки Мохэ.</w:t>
+      </w:r>
+    </w:p>
+    <w:p>
+      <w:pPr>
+        <w:rPr>
+          <w:rFonts w:ascii="Times New Roman" w:hAnsi="Times New Roman" w:cs="Times New Roman"/>
+          <w:sz w:val="32"/>
+          <w:szCs w:val="32"/>
+        </w:rPr>
+      </w:pPr>
+      <w:r>
+        <w:rPr>
+          <w:rFonts w:ascii="Times New Roman" w:hAnsi="Times New Roman" w:cs="Times New Roman"/>
+          <w:b/>
+          <w:bCs/>
+          <w:sz w:val="32"/>
+          <w:szCs w:val="32"/>
+        </w:rPr>
+        <w:t>Мин Е</w:t>
+      </w:r>
+      <w:r>
+        <w:rPr>
+          <w:rFonts w:ascii="Times New Roman" w:hAnsi="Times New Roman" w:cs="Times New Roman"/>
+          <w:sz w:val="32"/>
+          <w:szCs w:val="32"/>
+        </w:rPr>
+        <w:t xml:space="preserve"> – </w:t>
+      </w:r>
+      <w:r>
+        <w:rPr>
+          <w:rFonts w:ascii="Times New Roman" w:hAnsi="Times New Roman" w:cs="Times New Roman"/>
+          <w:sz w:val="32"/>
+          <w:szCs w:val="32"/>
+        </w:rPr>
+        <w:t>бессмертн</w:t>
+      </w:r>
+      <w:r>
+        <w:rPr>
+          <w:rFonts w:ascii="Times New Roman" w:hAnsi="Times New Roman" w:cs="Times New Roman"/>
+          <w:sz w:val="32"/>
+          <w:szCs w:val="32"/>
+        </w:rPr>
+        <w:t>ый</w:t>
+      </w:r>
+      <w:r>
+        <w:rPr>
+          <w:rFonts w:ascii="Times New Roman" w:hAnsi="Times New Roman" w:cs="Times New Roman"/>
+          <w:sz w:val="32"/>
+          <w:szCs w:val="32"/>
+        </w:rPr>
+        <w:t xml:space="preserve"> правител</w:t>
+      </w:r>
+      <w:r>
+        <w:rPr>
+          <w:rFonts w:ascii="Times New Roman" w:hAnsi="Times New Roman" w:cs="Times New Roman"/>
+          <w:sz w:val="32"/>
+          <w:szCs w:val="32"/>
+        </w:rPr>
+        <w:t>ь Шан Цина</w:t>
+      </w:r>
+      <w:r>
+        <w:rPr>
+          <w:rFonts w:ascii="Times New Roman" w:hAnsi="Times New Roman" w:cs="Times New Roman"/>
+          <w:sz w:val="32"/>
+          <w:szCs w:val="32"/>
+        </w:rPr>
+        <w:t xml:space="preserve">, </w:t>
+      </w:r>
+      <w:r>
+        <w:rPr>
+          <w:rFonts w:ascii="Times New Roman" w:hAnsi="Times New Roman" w:cs="Times New Roman"/>
+          <w:sz w:val="32"/>
+          <w:szCs w:val="32"/>
+        </w:rPr>
+        <w:t xml:space="preserve">чьё тело </w:t>
+      </w:r>
+      <w:r>
+        <w:rPr>
+          <w:rFonts w:ascii="Times New Roman" w:hAnsi="Times New Roman" w:cs="Times New Roman"/>
+          <w:sz w:val="32"/>
+          <w:szCs w:val="32"/>
+        </w:rPr>
+        <w:t xml:space="preserve">во сне дракона </w:t>
+      </w:r>
+      <w:r>
+        <w:rPr>
+          <w:rFonts w:ascii="Times New Roman" w:hAnsi="Times New Roman" w:cs="Times New Roman"/>
+          <w:sz w:val="32"/>
+          <w:szCs w:val="32"/>
+        </w:rPr>
+        <w:t>занял Тай Цзинь</w:t>
+      </w:r>
+      <w:r>
+        <w:rPr>
+          <w:rFonts w:ascii="Times New Roman" w:hAnsi="Times New Roman" w:cs="Times New Roman"/>
+          <w:sz w:val="32"/>
+          <w:szCs w:val="32"/>
+        </w:rPr>
+        <w:t>.</w:t>
+      </w:r>
+      <w:r>
+        <w:rPr>
+          <w:rFonts w:ascii="Times New Roman" w:hAnsi="Times New Roman" w:cs="Times New Roman"/>
+          <w:sz w:val="32"/>
+          <w:szCs w:val="32"/>
+        </w:rPr>
+        <w:t xml:space="preserve"> </w:t>
+      </w:r>
+    </w:p>
+    <w:p>
+      <w:pPr>
+        <w:rPr>
+          <w:rFonts w:ascii="Times New Roman" w:hAnsi="Times New Roman" w:cs="Times New Roman"/>
+          <w:sz w:val="32"/>
+          <w:szCs w:val="32"/>
+        </w:rPr>
+      </w:pPr>
+      <w:r>
+        <w:rPr>
+          <w:rFonts w:ascii="Times New Roman" w:hAnsi="Times New Roman" w:cs="Times New Roman"/>
+          <w:b/>
+          <w:bCs/>
+          <w:sz w:val="32"/>
+          <w:szCs w:val="32"/>
+        </w:rPr>
+        <w:t>Сан Цзю</w:t>
+      </w:r>
+      <w:r>
+        <w:rPr>
+          <w:rFonts w:ascii="Times New Roman" w:hAnsi="Times New Roman" w:cs="Times New Roman"/>
+          <w:sz w:val="32"/>
+          <w:szCs w:val="32"/>
+        </w:rPr>
+        <w:t xml:space="preserve"> – принцесса реки Мо</w:t>
+      </w:r>
+      <w:r>
+        <w:rPr>
+          <w:rFonts w:ascii="Times New Roman" w:hAnsi="Times New Roman" w:cs="Times New Roman"/>
+          <w:sz w:val="32"/>
+          <w:szCs w:val="32"/>
+        </w:rPr>
+        <w:t xml:space="preserve">хэ </w:t>
+      </w:r>
+      <w:r>
+        <w:rPr>
+          <w:rFonts w:ascii="Times New Roman" w:hAnsi="Times New Roman" w:cs="Times New Roman"/>
+          <w:sz w:val="32"/>
+          <w:szCs w:val="32"/>
+        </w:rPr>
+        <w:t>из племени ракушек-жемчужниц</w:t>
+      </w:r>
+      <w:r>
+        <w:rPr>
+          <w:rFonts w:ascii="Times New Roman" w:hAnsi="Times New Roman" w:cs="Times New Roman"/>
+          <w:sz w:val="32"/>
+          <w:szCs w:val="32"/>
+        </w:rPr>
+        <w:t xml:space="preserve">, </w:t>
+      </w:r>
+      <w:r>
+        <w:rPr>
+          <w:rFonts w:ascii="Times New Roman" w:hAnsi="Times New Roman" w:cs="Times New Roman"/>
+          <w:sz w:val="32"/>
+          <w:szCs w:val="32"/>
+        </w:rPr>
+        <w:t xml:space="preserve">чьё тело </w:t>
+      </w:r>
+      <w:r>
+        <w:rPr>
+          <w:rFonts w:ascii="Times New Roman" w:hAnsi="Times New Roman" w:cs="Times New Roman"/>
+          <w:sz w:val="32"/>
+          <w:szCs w:val="32"/>
+        </w:rPr>
+        <w:t xml:space="preserve">во сне дракона </w:t>
+      </w:r>
+      <w:r>
+        <w:rPr>
+          <w:rFonts w:ascii="Times New Roman" w:hAnsi="Times New Roman" w:cs="Times New Roman"/>
+          <w:sz w:val="32"/>
+          <w:szCs w:val="32"/>
+        </w:rPr>
+        <w:t>занял</w:t>
+      </w:r>
+      <w:r>
+        <w:rPr>
+          <w:rFonts w:ascii="Times New Roman" w:hAnsi="Times New Roman" w:cs="Times New Roman"/>
+          <w:sz w:val="32"/>
+          <w:szCs w:val="32"/>
+        </w:rPr>
+        <w:t>а</w:t>
+      </w:r>
+      <w:r>
+        <w:rPr>
+          <w:rFonts w:ascii="Times New Roman" w:hAnsi="Times New Roman" w:cs="Times New Roman"/>
+          <w:sz w:val="32"/>
+          <w:szCs w:val="32"/>
+        </w:rPr>
+        <w:t xml:space="preserve"> </w:t>
+      </w:r>
+      <w:r>
+        <w:rPr>
+          <w:rFonts w:ascii="Times New Roman" w:hAnsi="Times New Roman" w:cs="Times New Roman"/>
+          <w:sz w:val="32"/>
+          <w:szCs w:val="32"/>
+        </w:rPr>
+        <w:t xml:space="preserve">Ли Су </w:t>
+      </w:r>
+      <w:proofErr w:type="spellStart"/>
+      <w:r>
+        <w:rPr>
+          <w:rFonts w:ascii="Times New Roman" w:hAnsi="Times New Roman" w:cs="Times New Roman"/>
           <w:sz w:val="32"/>
           <w:szCs w:val="32"/>
         </w:rPr>
@@ -2162,72 +3556,6 @@
           <w:sz w:val="32"/>
           <w:szCs w:val="32"/>
         </w:rPr>
-        <w:t xml:space="preserve"> из </w:t>
-      </w:r>
-      <w:r>
-        <w:rPr>
-          <w:rFonts w:ascii="Times New Roman" w:hAnsi="Times New Roman" w:cs="Times New Roman"/>
-          <w:sz w:val="32"/>
-          <w:szCs w:val="32"/>
-        </w:rPr>
-        <w:t>секты</w:t>
-      </w:r>
-      <w:r>
-        <w:rPr>
-          <w:rFonts w:ascii="Times New Roman" w:hAnsi="Times New Roman" w:cs="Times New Roman"/>
-          <w:sz w:val="32"/>
-          <w:szCs w:val="32"/>
-        </w:rPr>
-        <w:t xml:space="preserve"> </w:t>
-      </w:r>
-      <w:proofErr w:type="spellStart"/>
-      <w:r>
-        <w:rPr>
-          <w:rFonts w:ascii="Times New Roman" w:hAnsi="Times New Roman" w:cs="Times New Roman"/>
-          <w:sz w:val="32"/>
-          <w:szCs w:val="32"/>
-        </w:rPr>
-        <w:t>Хэнъян</w:t>
-      </w:r>
-      <w:proofErr w:type="spellEnd"/>
-      <w:r>
-        <w:rPr>
-          <w:rFonts w:ascii="Times New Roman" w:hAnsi="Times New Roman" w:cs="Times New Roman"/>
-          <w:sz w:val="32"/>
-          <w:szCs w:val="32"/>
-        </w:rPr>
-        <w:t xml:space="preserve">, который тайно в </w:t>
-      </w:r>
-      <w:r>
-        <w:rPr>
-          <w:rFonts w:ascii="Times New Roman" w:hAnsi="Times New Roman" w:cs="Times New Roman"/>
-          <w:sz w:val="32"/>
-          <w:szCs w:val="32"/>
-        </w:rPr>
-        <w:t>неё</w:t>
-      </w:r>
-      <w:r>
-        <w:rPr>
-          <w:rFonts w:ascii="Times New Roman" w:hAnsi="Times New Roman" w:cs="Times New Roman"/>
-          <w:sz w:val="32"/>
-          <w:szCs w:val="32"/>
-        </w:rPr>
-        <w:t xml:space="preserve"> </w:t>
-      </w:r>
-      <w:r>
-        <w:rPr>
-          <w:rFonts w:ascii="Times New Roman" w:hAnsi="Times New Roman" w:cs="Times New Roman"/>
-          <w:sz w:val="32"/>
-          <w:szCs w:val="32"/>
-        </w:rPr>
-        <w:t>влюблён</w:t>
-      </w:r>
-      <w:r>
-        <w:rPr>
-          <w:rFonts w:ascii="Times New Roman" w:hAnsi="Times New Roman" w:cs="Times New Roman"/>
-          <w:sz w:val="32"/>
-          <w:szCs w:val="32"/>
-        </w:rPr>
         <w:t>.</w:t>
       </w:r>
     </w:p>
@@ -2247,651 +3575,152 @@
           <w:sz w:val="32"/>
           <w:szCs w:val="32"/>
         </w:rPr>
-        <w:t>Гоу Ю</w:t>
-      </w:r>
-      <w:r>
-        <w:rPr>
-          <w:rFonts w:ascii="Times New Roman" w:hAnsi="Times New Roman" w:cs="Times New Roman"/>
-          <w:sz w:val="32"/>
-          <w:szCs w:val="32"/>
-        </w:rPr>
-        <w:t xml:space="preserve"> – дух нефритового браслета Ли Су </w:t>
-      </w:r>
-      <w:proofErr w:type="spellStart"/>
-      <w:r>
-        <w:rPr>
-          <w:rFonts w:ascii="Times New Roman" w:hAnsi="Times New Roman" w:cs="Times New Roman"/>
-          <w:sz w:val="32"/>
-          <w:szCs w:val="32"/>
-        </w:rPr>
-        <w:t>Су</w:t>
-      </w:r>
-      <w:proofErr w:type="spellEnd"/>
-      <w:r>
-        <w:rPr>
-          <w:rFonts w:ascii="Times New Roman" w:hAnsi="Times New Roman" w:cs="Times New Roman"/>
-          <w:sz w:val="32"/>
-          <w:szCs w:val="32"/>
-        </w:rPr>
-        <w:t>, который присматривает за ней и наставляет е</w:t>
-      </w:r>
-      <w:r>
-        <w:rPr>
-          <w:rFonts w:ascii="Times New Roman" w:hAnsi="Times New Roman" w:cs="Times New Roman"/>
-          <w:sz w:val="32"/>
-          <w:szCs w:val="32"/>
-        </w:rPr>
-        <w:t>ё</w:t>
-      </w:r>
-      <w:r>
-        <w:rPr>
-          <w:rFonts w:ascii="Times New Roman" w:hAnsi="Times New Roman" w:cs="Times New Roman"/>
-          <w:sz w:val="32"/>
-          <w:szCs w:val="32"/>
-        </w:rPr>
-        <w:t xml:space="preserve"> с самого детства</w:t>
-      </w:r>
-    </w:p>
-    <w:p>
-      <w:pPr>
-        <w:rPr>
-          <w:rFonts w:ascii="Times New Roman" w:hAnsi="Times New Roman" w:cs="Times New Roman"/>
-          <w:sz w:val="32"/>
-          <w:szCs w:val="32"/>
-        </w:rPr>
-      </w:pPr>
-    </w:p>
-    <w:p>
-      <w:pPr>
-        <w:rPr>
-          <w:rFonts w:ascii="Times New Roman" w:hAnsi="Times New Roman" w:cs="Times New Roman"/>
-          <w:sz w:val="32"/>
-          <w:szCs w:val="32"/>
-        </w:rPr>
-      </w:pPr>
-      <w:r>
-        <w:rPr>
-          <w:rFonts w:ascii="Times New Roman" w:hAnsi="Times New Roman" w:cs="Times New Roman"/>
-          <w:b/>
-          <w:bCs/>
-          <w:sz w:val="32"/>
-          <w:szCs w:val="32"/>
-        </w:rPr>
-        <w:t>Хун До</w:t>
-      </w:r>
-      <w:r>
-        <w:rPr>
-          <w:rFonts w:ascii="Times New Roman" w:hAnsi="Times New Roman" w:cs="Times New Roman"/>
-          <w:b/>
-          <w:bCs/>
-          <w:sz w:val="32"/>
-          <w:szCs w:val="32"/>
-        </w:rPr>
-        <w:t xml:space="preserve"> </w:t>
-      </w:r>
-      <w:r>
-        <w:rPr>
-          <w:rFonts w:ascii="Times New Roman" w:hAnsi="Times New Roman" w:cs="Times New Roman"/>
-          <w:sz w:val="32"/>
-          <w:szCs w:val="32"/>
-        </w:rPr>
-        <w:t xml:space="preserve">– госпожа из кошмара Бин Чан, чьё тело заняла Су </w:t>
-      </w:r>
-      <w:proofErr w:type="spellStart"/>
-      <w:r>
-        <w:rPr>
-          <w:rFonts w:ascii="Times New Roman" w:hAnsi="Times New Roman" w:cs="Times New Roman"/>
-          <w:sz w:val="32"/>
-          <w:szCs w:val="32"/>
-        </w:rPr>
-        <w:t>Су</w:t>
-      </w:r>
-      <w:proofErr w:type="spellEnd"/>
-      <w:r>
-        <w:rPr>
-          <w:rFonts w:ascii="Times New Roman" w:hAnsi="Times New Roman" w:cs="Times New Roman"/>
-          <w:sz w:val="32"/>
-          <w:szCs w:val="32"/>
-        </w:rPr>
-        <w:t>.</w:t>
-      </w:r>
-    </w:p>
-    <w:p>
-      <w:pPr>
-        <w:rPr>
-          <w:rFonts w:ascii="Times New Roman" w:hAnsi="Times New Roman" w:cs="Times New Roman"/>
-          <w:sz w:val="32"/>
-          <w:szCs w:val="32"/>
-        </w:rPr>
-      </w:pPr>
-      <w:r>
-        <w:rPr>
-          <w:rFonts w:ascii="Times New Roman" w:hAnsi="Times New Roman" w:cs="Times New Roman"/>
-          <w:b/>
-          <w:bCs/>
-          <w:sz w:val="32"/>
-          <w:szCs w:val="32"/>
-        </w:rPr>
-        <w:t>Цзы Ин</w:t>
-      </w:r>
-      <w:r>
-        <w:rPr>
-          <w:rFonts w:ascii="Times New Roman" w:hAnsi="Times New Roman" w:cs="Times New Roman"/>
-          <w:b/>
-          <w:bCs/>
-          <w:sz w:val="32"/>
-          <w:szCs w:val="32"/>
-        </w:rPr>
-        <w:t xml:space="preserve"> </w:t>
-      </w:r>
-      <w:r>
-        <w:rPr>
-          <w:rFonts w:ascii="Times New Roman" w:hAnsi="Times New Roman" w:cs="Times New Roman"/>
-          <w:sz w:val="32"/>
-          <w:szCs w:val="32"/>
-        </w:rPr>
-        <w:t>– служанка Хун До из кошмара Бин Чан, чьё тело занял Сяо Линь</w:t>
-      </w:r>
-    </w:p>
-    <w:p>
-      <w:pPr>
-        <w:rPr>
-          <w:rFonts w:ascii="Times New Roman" w:hAnsi="Times New Roman" w:cs="Times New Roman"/>
-          <w:sz w:val="32"/>
-          <w:szCs w:val="32"/>
-        </w:rPr>
-      </w:pPr>
-      <w:proofErr w:type="spellStart"/>
-      <w:r>
-        <w:rPr>
-          <w:rFonts w:ascii="Times New Roman" w:hAnsi="Times New Roman" w:cs="Times New Roman"/>
-          <w:b/>
-          <w:bCs/>
-          <w:sz w:val="32"/>
-          <w:szCs w:val="32"/>
-        </w:rPr>
-        <w:t>Цзя</w:t>
-      </w:r>
-      <w:proofErr w:type="spellEnd"/>
-      <w:r>
-        <w:rPr>
-          <w:rFonts w:ascii="Times New Roman" w:hAnsi="Times New Roman" w:cs="Times New Roman"/>
-          <w:b/>
-          <w:bCs/>
-          <w:sz w:val="32"/>
-          <w:szCs w:val="32"/>
-        </w:rPr>
-        <w:t xml:space="preserve"> Чунь</w:t>
-      </w:r>
-      <w:r>
-        <w:rPr>
-          <w:rFonts w:ascii="Times New Roman" w:hAnsi="Times New Roman" w:cs="Times New Roman"/>
-          <w:b/>
-          <w:bCs/>
-          <w:sz w:val="32"/>
-          <w:szCs w:val="32"/>
-        </w:rPr>
-        <w:t xml:space="preserve"> </w:t>
-      </w:r>
-      <w:r>
-        <w:rPr>
-          <w:rFonts w:ascii="Times New Roman" w:hAnsi="Times New Roman" w:cs="Times New Roman"/>
-          <w:sz w:val="32"/>
-          <w:szCs w:val="32"/>
-        </w:rPr>
-        <w:t xml:space="preserve">– </w:t>
-      </w:r>
-      <w:r>
-        <w:rPr>
-          <w:rFonts w:ascii="Times New Roman" w:hAnsi="Times New Roman" w:cs="Times New Roman"/>
-          <w:sz w:val="32"/>
-          <w:szCs w:val="32"/>
-        </w:rPr>
-        <w:t>государственный чиновник из службы сыска</w:t>
-      </w:r>
-      <w:r>
-        <w:rPr>
-          <w:rFonts w:ascii="Times New Roman" w:hAnsi="Times New Roman" w:cs="Times New Roman"/>
-          <w:sz w:val="32"/>
-          <w:szCs w:val="32"/>
-        </w:rPr>
-        <w:t xml:space="preserve"> </w:t>
-      </w:r>
-      <w:r>
-        <w:rPr>
-          <w:rFonts w:ascii="Times New Roman" w:hAnsi="Times New Roman" w:cs="Times New Roman"/>
-          <w:sz w:val="32"/>
-          <w:szCs w:val="32"/>
-        </w:rPr>
-        <w:t xml:space="preserve">из кошмара Бин Чан, чьё тело занял </w:t>
-      </w:r>
-      <w:r>
-        <w:rPr>
-          <w:rFonts w:ascii="Times New Roman" w:hAnsi="Times New Roman" w:cs="Times New Roman"/>
-          <w:sz w:val="32"/>
-          <w:szCs w:val="32"/>
-        </w:rPr>
-        <w:t>Тай Цзинь</w:t>
-      </w:r>
-    </w:p>
-    <w:p>
-      <w:pPr>
-        <w:rPr>
-          <w:rFonts w:ascii="Times New Roman" w:hAnsi="Times New Roman" w:cs="Times New Roman"/>
-          <w:sz w:val="32"/>
-          <w:szCs w:val="32"/>
-        </w:rPr>
-      </w:pPr>
-    </w:p>
-    <w:p>
-      <w:pPr>
-        <w:rPr>
-          <w:rFonts w:ascii="Times New Roman" w:hAnsi="Times New Roman" w:cs="Times New Roman"/>
-          <w:sz w:val="32"/>
-          <w:szCs w:val="32"/>
-        </w:rPr>
-      </w:pPr>
-      <w:r>
-        <w:rPr>
-          <w:rFonts w:ascii="Times New Roman" w:hAnsi="Times New Roman" w:cs="Times New Roman"/>
-          <w:b/>
-          <w:bCs/>
-          <w:sz w:val="32"/>
-          <w:szCs w:val="32"/>
-        </w:rPr>
-        <w:t>Си Цинь</w:t>
-      </w:r>
-      <w:r>
-        <w:rPr>
-          <w:rFonts w:ascii="Times New Roman" w:hAnsi="Times New Roman" w:cs="Times New Roman"/>
-          <w:b/>
-          <w:bCs/>
-          <w:sz w:val="32"/>
-          <w:szCs w:val="32"/>
-        </w:rPr>
-        <w:t xml:space="preserve"> </w:t>
-      </w:r>
-      <w:r>
-        <w:rPr>
-          <w:rFonts w:ascii="Times New Roman" w:hAnsi="Times New Roman" w:cs="Times New Roman"/>
-          <w:sz w:val="32"/>
-          <w:szCs w:val="32"/>
-        </w:rPr>
-        <w:t xml:space="preserve">– </w:t>
-      </w:r>
-      <w:r>
-        <w:rPr>
-          <w:rFonts w:ascii="Times New Roman" w:hAnsi="Times New Roman" w:cs="Times New Roman"/>
-          <w:sz w:val="32"/>
-          <w:szCs w:val="32"/>
-        </w:rPr>
-        <w:t>певица из оперной труппы, которую Лань Ань купила для Тан Тай Цзиня</w:t>
-      </w:r>
-    </w:p>
-    <w:p>
-      <w:pPr>
-        <w:rPr>
-          <w:rFonts w:ascii="Times New Roman" w:hAnsi="Times New Roman" w:cs="Times New Roman"/>
-          <w:sz w:val="32"/>
-          <w:szCs w:val="32"/>
-        </w:rPr>
-      </w:pPr>
-      <w:r>
-        <w:rPr>
-          <w:rFonts w:ascii="Times New Roman" w:hAnsi="Times New Roman" w:cs="Times New Roman"/>
-          <w:b/>
-          <w:bCs/>
-          <w:sz w:val="32"/>
-          <w:szCs w:val="32"/>
-        </w:rPr>
-        <w:t>Ци Шуань</w:t>
-      </w:r>
-      <w:r>
-        <w:rPr>
-          <w:rFonts w:ascii="Times New Roman" w:hAnsi="Times New Roman" w:cs="Times New Roman"/>
-          <w:sz w:val="32"/>
-          <w:szCs w:val="32"/>
-        </w:rPr>
-        <w:t xml:space="preserve"> – </w:t>
-      </w:r>
-      <w:r>
-        <w:rPr>
-          <w:rFonts w:ascii="Times New Roman" w:hAnsi="Times New Roman" w:cs="Times New Roman"/>
-          <w:sz w:val="32"/>
-          <w:szCs w:val="32"/>
-        </w:rPr>
-        <w:t xml:space="preserve">один из воинов </w:t>
-      </w:r>
-      <w:r>
-        <w:rPr>
-          <w:rFonts w:ascii="Times New Roman" w:hAnsi="Times New Roman" w:cs="Times New Roman"/>
-          <w:sz w:val="32"/>
-          <w:szCs w:val="32"/>
-        </w:rPr>
-        <w:t>Ночных т</w:t>
-      </w:r>
-      <w:r>
-        <w:rPr>
-          <w:rFonts w:ascii="Times New Roman" w:hAnsi="Times New Roman" w:cs="Times New Roman"/>
-          <w:sz w:val="32"/>
-          <w:szCs w:val="32"/>
-        </w:rPr>
-        <w:t>еней из народа И Юэ, который преподнёс отравленного демона Тан Тай Цзиню, за что был убит.</w:t>
-      </w:r>
-    </w:p>
-    <w:p>
-      <w:pPr>
-        <w:rPr>
-          <w:rFonts w:ascii="Times New Roman" w:hAnsi="Times New Roman" w:cs="Times New Roman"/>
-          <w:sz w:val="32"/>
-          <w:szCs w:val="32"/>
-        </w:rPr>
-      </w:pPr>
-    </w:p>
-    <w:p>
-      <w:pPr>
-        <w:rPr>
-          <w:rFonts w:ascii="Times New Roman" w:hAnsi="Times New Roman" w:cs="Times New Roman"/>
-          <w:sz w:val="32"/>
-          <w:szCs w:val="32"/>
-        </w:rPr>
-      </w:pPr>
-      <w:r>
-        <w:rPr>
-          <w:rFonts w:ascii="Times New Roman" w:hAnsi="Times New Roman" w:cs="Times New Roman"/>
-          <w:b/>
-          <w:bCs/>
-          <w:sz w:val="32"/>
-          <w:szCs w:val="32"/>
-        </w:rPr>
-        <w:t>Сы Ню</w:t>
-      </w:r>
-      <w:r>
-        <w:rPr>
-          <w:rFonts w:ascii="Times New Roman" w:hAnsi="Times New Roman" w:cs="Times New Roman"/>
-          <w:b/>
-          <w:bCs/>
-          <w:sz w:val="32"/>
-          <w:szCs w:val="32"/>
-        </w:rPr>
-        <w:t xml:space="preserve"> </w:t>
-      </w:r>
-      <w:r>
-        <w:rPr>
-          <w:rFonts w:ascii="Times New Roman" w:hAnsi="Times New Roman" w:cs="Times New Roman"/>
-          <w:sz w:val="32"/>
-          <w:szCs w:val="32"/>
-        </w:rPr>
-        <w:t>– демон-змея из Пустоши</w:t>
-      </w:r>
-    </w:p>
-    <w:p>
-      <w:pPr>
-        <w:rPr>
-          <w:rFonts w:ascii="Times New Roman" w:hAnsi="Times New Roman" w:cs="Times New Roman"/>
-          <w:sz w:val="32"/>
-          <w:szCs w:val="32"/>
-        </w:rPr>
-      </w:pPr>
-      <w:r>
-        <w:rPr>
-          <w:rFonts w:ascii="Times New Roman" w:hAnsi="Times New Roman" w:cs="Times New Roman"/>
-          <w:b/>
-          <w:bCs/>
-          <w:sz w:val="32"/>
-          <w:szCs w:val="32"/>
-        </w:rPr>
-        <w:t>Ван Юань Вай</w:t>
-      </w:r>
-      <w:r>
-        <w:rPr>
-          <w:rFonts w:ascii="Times New Roman" w:hAnsi="Times New Roman" w:cs="Times New Roman"/>
-          <w:b/>
-          <w:bCs/>
-          <w:sz w:val="32"/>
-          <w:szCs w:val="32"/>
-        </w:rPr>
-        <w:t xml:space="preserve"> </w:t>
-      </w:r>
-      <w:r>
-        <w:rPr>
-          <w:rFonts w:ascii="Times New Roman" w:hAnsi="Times New Roman" w:cs="Times New Roman"/>
-          <w:sz w:val="32"/>
-          <w:szCs w:val="32"/>
-        </w:rPr>
-        <w:t>–</w:t>
-      </w:r>
-      <w:r>
-        <w:rPr>
-          <w:rFonts w:ascii="Times New Roman" w:hAnsi="Times New Roman" w:cs="Times New Roman"/>
-          <w:sz w:val="32"/>
-          <w:szCs w:val="32"/>
-        </w:rPr>
-        <w:t xml:space="preserve"> сын богатой семьи из </w:t>
-      </w:r>
-      <w:r>
-        <w:rPr>
-          <w:rFonts w:ascii="Times New Roman" w:hAnsi="Times New Roman" w:cs="Times New Roman"/>
-          <w:sz w:val="32"/>
-          <w:szCs w:val="32"/>
-        </w:rPr>
-        <w:t>городк</w:t>
-      </w:r>
-      <w:r>
-        <w:rPr>
-          <w:rFonts w:ascii="Times New Roman" w:hAnsi="Times New Roman" w:cs="Times New Roman"/>
-          <w:sz w:val="32"/>
-          <w:szCs w:val="32"/>
-        </w:rPr>
-        <w:t>а</w:t>
-      </w:r>
-      <w:r>
-        <w:rPr>
-          <w:rFonts w:ascii="Times New Roman" w:hAnsi="Times New Roman" w:cs="Times New Roman"/>
-          <w:sz w:val="32"/>
-          <w:szCs w:val="32"/>
-        </w:rPr>
-        <w:t xml:space="preserve"> Болотных огоньков</w:t>
-      </w:r>
-      <w:r>
-        <w:rPr>
-          <w:rFonts w:ascii="Times New Roman" w:hAnsi="Times New Roman" w:cs="Times New Roman"/>
-          <w:sz w:val="32"/>
-          <w:szCs w:val="32"/>
-        </w:rPr>
-        <w:t>, возле которого из деревни воруют невест</w:t>
-      </w:r>
-    </w:p>
-    <w:p>
-      <w:pPr>
-        <w:rPr>
-          <w:rFonts w:ascii="Times New Roman" w:hAnsi="Times New Roman" w:cs="Times New Roman"/>
-          <w:sz w:val="32"/>
-          <w:szCs w:val="32"/>
-        </w:rPr>
-      </w:pPr>
-      <w:r>
-        <w:rPr>
-          <w:rFonts w:ascii="Times New Roman" w:hAnsi="Times New Roman" w:cs="Times New Roman"/>
-          <w:b/>
-          <w:bCs/>
-          <w:sz w:val="32"/>
-          <w:szCs w:val="32"/>
-        </w:rPr>
-        <w:t>Сяо Юй</w:t>
-      </w:r>
-      <w:r>
-        <w:rPr>
-          <w:rFonts w:ascii="Times New Roman" w:hAnsi="Times New Roman" w:cs="Times New Roman"/>
-          <w:b/>
-          <w:bCs/>
-          <w:sz w:val="32"/>
-          <w:szCs w:val="32"/>
-        </w:rPr>
-        <w:t xml:space="preserve"> </w:t>
-      </w:r>
-      <w:r>
-        <w:rPr>
-          <w:rFonts w:ascii="Times New Roman" w:hAnsi="Times New Roman" w:cs="Times New Roman"/>
-          <w:sz w:val="32"/>
-          <w:szCs w:val="32"/>
-        </w:rPr>
-        <w:t>–</w:t>
-      </w:r>
-      <w:r>
-        <w:rPr>
-          <w:rFonts w:ascii="Times New Roman" w:hAnsi="Times New Roman" w:cs="Times New Roman"/>
-          <w:sz w:val="32"/>
-          <w:szCs w:val="32"/>
-        </w:rPr>
-        <w:t xml:space="preserve"> пропавшая девушка, которую заприметил себе когда-то </w:t>
-      </w:r>
-      <w:r>
-        <w:rPr>
-          <w:rFonts w:ascii="Times New Roman" w:hAnsi="Times New Roman" w:cs="Times New Roman"/>
-          <w:sz w:val="32"/>
-          <w:szCs w:val="32"/>
-        </w:rPr>
-        <w:t>Юань Вай</w:t>
-      </w:r>
-      <w:r>
-        <w:rPr>
-          <w:rFonts w:ascii="Times New Roman" w:hAnsi="Times New Roman" w:cs="Times New Roman"/>
-          <w:sz w:val="32"/>
-          <w:szCs w:val="32"/>
-        </w:rPr>
-        <w:t xml:space="preserve"> в наложницы</w:t>
-      </w:r>
-    </w:p>
-    <w:p>
-      <w:pPr>
-        <w:rPr>
-          <w:rFonts w:ascii="Times New Roman" w:hAnsi="Times New Roman" w:cs="Times New Roman"/>
-          <w:sz w:val="32"/>
-          <w:szCs w:val="32"/>
-        </w:rPr>
-      </w:pPr>
-      <w:r>
-        <w:rPr>
-          <w:rFonts w:ascii="Times New Roman" w:hAnsi="Times New Roman" w:cs="Times New Roman"/>
-          <w:b/>
-          <w:bCs/>
-          <w:sz w:val="32"/>
-          <w:szCs w:val="32"/>
-        </w:rPr>
-        <w:t>Сяо Лин</w:t>
-      </w:r>
-      <w:r>
-        <w:rPr>
-          <w:rFonts w:ascii="Times New Roman" w:hAnsi="Times New Roman" w:cs="Times New Roman"/>
-          <w:b/>
-          <w:bCs/>
-          <w:sz w:val="32"/>
-          <w:szCs w:val="32"/>
-        </w:rPr>
-        <w:t xml:space="preserve"> </w:t>
-      </w:r>
-      <w:r>
-        <w:rPr>
-          <w:rFonts w:ascii="Times New Roman" w:hAnsi="Times New Roman" w:cs="Times New Roman"/>
-          <w:sz w:val="32"/>
-          <w:szCs w:val="32"/>
-        </w:rPr>
-        <w:t>–</w:t>
-      </w:r>
-      <w:r>
-        <w:rPr>
-          <w:rFonts w:ascii="Times New Roman" w:hAnsi="Times New Roman" w:cs="Times New Roman"/>
-          <w:sz w:val="32"/>
-          <w:szCs w:val="32"/>
-        </w:rPr>
-        <w:t xml:space="preserve"> младшая сестра пропавшей Сяо Юй.</w:t>
-      </w:r>
-    </w:p>
-    <w:p>
-      <w:pPr>
-        <w:rPr>
-          <w:rFonts w:ascii="Times New Roman" w:hAnsi="Times New Roman" w:cs="Times New Roman"/>
-          <w:sz w:val="32"/>
-          <w:szCs w:val="32"/>
-        </w:rPr>
-      </w:pPr>
-      <w:r>
-        <w:rPr>
-          <w:rFonts w:ascii="Times New Roman" w:hAnsi="Times New Roman" w:cs="Times New Roman"/>
-          <w:b/>
-          <w:bCs/>
-          <w:sz w:val="32"/>
-          <w:szCs w:val="32"/>
-        </w:rPr>
-        <w:t xml:space="preserve">Чень </w:t>
-      </w:r>
-      <w:r>
-        <w:rPr>
-          <w:rFonts w:ascii="Times New Roman" w:hAnsi="Times New Roman" w:cs="Times New Roman"/>
-          <w:b/>
-          <w:bCs/>
-          <w:sz w:val="32"/>
-          <w:szCs w:val="32"/>
-        </w:rPr>
-        <w:t xml:space="preserve">Янь </w:t>
-      </w:r>
-      <w:proofErr w:type="spellStart"/>
-      <w:r>
-        <w:rPr>
-          <w:rFonts w:ascii="Times New Roman" w:hAnsi="Times New Roman" w:cs="Times New Roman"/>
-          <w:b/>
-          <w:bCs/>
-          <w:sz w:val="32"/>
-          <w:szCs w:val="32"/>
-        </w:rPr>
-        <w:t>Янь</w:t>
-      </w:r>
-      <w:proofErr w:type="spellEnd"/>
-      <w:r>
-        <w:rPr>
-          <w:rFonts w:ascii="Times New Roman" w:hAnsi="Times New Roman" w:cs="Times New Roman"/>
-          <w:b/>
-          <w:bCs/>
-          <w:sz w:val="32"/>
-          <w:szCs w:val="32"/>
-        </w:rPr>
-        <w:t xml:space="preserve"> </w:t>
-      </w:r>
-      <w:r>
-        <w:rPr>
-          <w:rFonts w:ascii="Times New Roman" w:hAnsi="Times New Roman" w:cs="Times New Roman"/>
-          <w:sz w:val="32"/>
-          <w:szCs w:val="32"/>
-        </w:rPr>
-        <w:t>–</w:t>
-      </w:r>
-      <w:r>
-        <w:rPr>
-          <w:rFonts w:ascii="Times New Roman" w:hAnsi="Times New Roman" w:cs="Times New Roman"/>
-          <w:sz w:val="32"/>
-          <w:szCs w:val="32"/>
-        </w:rPr>
-        <w:t xml:space="preserve"> следующая выбранная жертва Ван Юань Вана на роль «наложницы»</w:t>
-      </w:r>
-    </w:p>
-    <w:p>
-      <w:pPr>
-        <w:rPr>
-          <w:rFonts w:ascii="Times New Roman" w:hAnsi="Times New Roman" w:cs="Times New Roman"/>
-          <w:b/>
-          <w:bCs/>
-          <w:sz w:val="32"/>
-          <w:szCs w:val="32"/>
-        </w:rPr>
-      </w:pPr>
-    </w:p>
-    <w:p>
-      <w:pPr>
-        <w:rPr>
-          <w:rFonts w:ascii="Times New Roman" w:hAnsi="Times New Roman" w:cs="Times New Roman"/>
-          <w:b/>
-          <w:bCs/>
+        <w:t>Тянь Хуань</w:t>
+      </w:r>
+      <w:r>
+        <w:rPr>
+          <w:rFonts w:ascii="Times New Roman" w:hAnsi="Times New Roman" w:cs="Times New Roman"/>
+          <w:sz w:val="32"/>
+          <w:szCs w:val="32"/>
+        </w:rPr>
+        <w:t xml:space="preserve"> – бессмертная </w:t>
+      </w:r>
+      <w:r>
+        <w:rPr>
+          <w:rFonts w:ascii="Times New Roman" w:hAnsi="Times New Roman" w:cs="Times New Roman"/>
+          <w:sz w:val="32"/>
+          <w:szCs w:val="32"/>
+        </w:rPr>
+        <w:t>д</w:t>
+      </w:r>
+      <w:r>
+        <w:rPr>
+          <w:rFonts w:ascii="Times New Roman" w:hAnsi="Times New Roman" w:cs="Times New Roman"/>
+          <w:sz w:val="32"/>
+          <w:szCs w:val="32"/>
+        </w:rPr>
+        <w:t>ева-небожительница</w:t>
+      </w:r>
+      <w:r>
+        <w:rPr>
+          <w:rFonts w:ascii="Times New Roman" w:hAnsi="Times New Roman" w:cs="Times New Roman"/>
+          <w:sz w:val="32"/>
+          <w:szCs w:val="32"/>
+        </w:rPr>
+        <w:t xml:space="preserve">, дочь бога войны, влюблённая в Мин Е, </w:t>
+      </w:r>
+      <w:r>
+        <w:rPr>
+          <w:rFonts w:ascii="Times New Roman" w:hAnsi="Times New Roman" w:cs="Times New Roman"/>
+          <w:sz w:val="32"/>
+          <w:szCs w:val="32"/>
+        </w:rPr>
+        <w:t xml:space="preserve">чьё тело </w:t>
+      </w:r>
+      <w:r>
+        <w:rPr>
+          <w:rFonts w:ascii="Times New Roman" w:hAnsi="Times New Roman" w:cs="Times New Roman"/>
+          <w:sz w:val="32"/>
+          <w:szCs w:val="32"/>
+        </w:rPr>
+        <w:t xml:space="preserve">во сне дракона </w:t>
+      </w:r>
+      <w:r>
+        <w:rPr>
+          <w:rFonts w:ascii="Times New Roman" w:hAnsi="Times New Roman" w:cs="Times New Roman"/>
+          <w:sz w:val="32"/>
+          <w:szCs w:val="32"/>
+        </w:rPr>
+        <w:t>занял</w:t>
+      </w:r>
+      <w:r>
+        <w:rPr>
+          <w:rFonts w:ascii="Times New Roman" w:hAnsi="Times New Roman" w:cs="Times New Roman"/>
+          <w:sz w:val="32"/>
+          <w:szCs w:val="32"/>
+        </w:rPr>
+        <w:t>а Е Бин Чан.</w:t>
+      </w:r>
+    </w:p>
+    <w:p>
+      <w:pPr>
+        <w:rPr>
+          <w:rFonts w:ascii="Times New Roman" w:hAnsi="Times New Roman" w:cs="Times New Roman"/>
+          <w:sz w:val="32"/>
+          <w:szCs w:val="32"/>
+        </w:rPr>
+      </w:pPr>
+      <w:r>
+        <w:rPr>
+          <w:rFonts w:ascii="Times New Roman" w:hAnsi="Times New Roman" w:cs="Times New Roman"/>
+          <w:b/>
+          <w:bCs/>
+          <w:sz w:val="32"/>
+          <w:szCs w:val="32"/>
+        </w:rPr>
+        <w:t>Сан Ю</w:t>
+      </w:r>
+      <w:r>
+        <w:rPr>
+          <w:rFonts w:ascii="Times New Roman" w:hAnsi="Times New Roman" w:cs="Times New Roman"/>
+          <w:sz w:val="32"/>
+          <w:szCs w:val="32"/>
+        </w:rPr>
+        <w:t xml:space="preserve"> – брат Сан Цзю, принц-</w:t>
+      </w:r>
+      <w:r>
+        <w:rPr>
+          <w:rFonts w:ascii="Times New Roman" w:hAnsi="Times New Roman" w:cs="Times New Roman"/>
+          <w:sz w:val="32"/>
+          <w:szCs w:val="32"/>
+        </w:rPr>
+        <w:t>моллюск</w:t>
+      </w:r>
+      <w:r>
+        <w:rPr>
+          <w:rFonts w:ascii="Times New Roman" w:hAnsi="Times New Roman" w:cs="Times New Roman"/>
+          <w:sz w:val="32"/>
+          <w:szCs w:val="32"/>
+        </w:rPr>
+        <w:t xml:space="preserve">, </w:t>
+      </w:r>
+      <w:r>
+        <w:rPr>
+          <w:rFonts w:ascii="Times New Roman" w:hAnsi="Times New Roman" w:cs="Times New Roman"/>
+          <w:sz w:val="32"/>
+          <w:szCs w:val="32"/>
+        </w:rPr>
+        <w:t xml:space="preserve">чьё тело </w:t>
+      </w:r>
+      <w:r>
+        <w:rPr>
+          <w:rFonts w:ascii="Times New Roman" w:hAnsi="Times New Roman" w:cs="Times New Roman"/>
+          <w:sz w:val="32"/>
+          <w:szCs w:val="32"/>
+        </w:rPr>
+        <w:t xml:space="preserve">во сне дракона </w:t>
+      </w:r>
+      <w:r>
+        <w:rPr>
+          <w:rFonts w:ascii="Times New Roman" w:hAnsi="Times New Roman" w:cs="Times New Roman"/>
+          <w:sz w:val="32"/>
+          <w:szCs w:val="32"/>
+        </w:rPr>
+        <w:t>занял</w:t>
+      </w:r>
+      <w:r>
+        <w:rPr>
+          <w:rFonts w:ascii="Times New Roman" w:hAnsi="Times New Roman" w:cs="Times New Roman"/>
+          <w:sz w:val="32"/>
+          <w:szCs w:val="32"/>
+        </w:rPr>
+        <w:t xml:space="preserve"> Пан И Чжи.</w:t>
+      </w:r>
+    </w:p>
+    <w:p>
+      <w:pPr>
+        <w:rPr>
+          <w:rFonts w:ascii="Times New Roman" w:hAnsi="Times New Roman" w:cs="Times New Roman"/>
           <w:sz w:val="32"/>
           <w:szCs w:val="32"/>
         </w:rPr>
@@ -3530,6 +4359,7 @@
   <w:style w:type="character" w:default="1" w:styleId="a0">
     <w:name w:val="Default Paragraph Font"/>
     <w:uiPriority w:val="1"/>
+    <w:semiHidden/>
     <w:unhideWhenUsed/>
   </w:style>
   <w:style w:type="table" w:default="1" w:styleId="a1">

</xml_diff>

<commit_message>
finalized chapter 35 add first part of chapter 36
</commit_message>
<xml_diff>
--- a/Персонажи.docx
+++ b/Персонажи.docx
@@ -1424,6 +1424,101 @@
           <w:szCs w:val="28"/>
         </w:rPr>
       </w:pPr>
+      <w:r>
+        <w:rPr>
+          <w:rFonts w:ascii="Times New Roman" w:hAnsi="Times New Roman" w:cs="Times New Roman"/>
+          <w:b/>
+          <w:bCs/>
+          <w:sz w:val="28"/>
+          <w:szCs w:val="28"/>
+        </w:rPr>
+        <w:t>М</w:t>
+      </w:r>
+      <w:r>
+        <w:rPr>
+          <w:rFonts w:ascii="Times New Roman" w:hAnsi="Times New Roman" w:cs="Times New Roman"/>
+          <w:b/>
+          <w:bCs/>
+          <w:sz w:val="28"/>
+          <w:szCs w:val="28"/>
+        </w:rPr>
+        <w:t>инистр Гуань</w:t>
+      </w:r>
+      <w:r>
+        <w:rPr>
+          <w:rFonts w:ascii="Times New Roman" w:hAnsi="Times New Roman" w:cs="Times New Roman"/>
+          <w:b/>
+          <w:bCs/>
+          <w:sz w:val="28"/>
+          <w:szCs w:val="28"/>
+        </w:rPr>
+        <w:t xml:space="preserve"> </w:t>
+      </w:r>
+      <w:r>
+        <w:rPr>
+          <w:rFonts w:ascii="Times New Roman" w:hAnsi="Times New Roman" w:cs="Times New Roman"/>
+          <w:sz w:val="28"/>
+          <w:szCs w:val="28"/>
+        </w:rPr>
+        <w:t>–</w:t>
+      </w:r>
+      <w:r>
+        <w:rPr>
+          <w:rFonts w:ascii="Times New Roman" w:hAnsi="Times New Roman" w:cs="Times New Roman"/>
+          <w:sz w:val="28"/>
+          <w:szCs w:val="28"/>
+        </w:rPr>
+        <w:t>государственн</w:t>
+      </w:r>
+      <w:r>
+        <w:rPr>
+          <w:rFonts w:ascii="Times New Roman" w:hAnsi="Times New Roman" w:cs="Times New Roman"/>
+          <w:sz w:val="28"/>
+          <w:szCs w:val="28"/>
+        </w:rPr>
+        <w:t>ый</w:t>
+      </w:r>
+      <w:r>
+        <w:rPr>
+          <w:rFonts w:ascii="Times New Roman" w:hAnsi="Times New Roman" w:cs="Times New Roman"/>
+          <w:sz w:val="28"/>
+          <w:szCs w:val="28"/>
+        </w:rPr>
+        <w:t xml:space="preserve"> служащи</w:t>
+      </w:r>
+      <w:r>
+        <w:rPr>
+          <w:rFonts w:ascii="Times New Roman" w:hAnsi="Times New Roman" w:cs="Times New Roman"/>
+          <w:sz w:val="28"/>
+          <w:szCs w:val="28"/>
+        </w:rPr>
+        <w:t xml:space="preserve">й </w:t>
+      </w:r>
+      <w:r>
+        <w:rPr>
+          <w:rFonts w:ascii="Times New Roman" w:hAnsi="Times New Roman" w:cs="Times New Roman"/>
+          <w:sz w:val="28"/>
+          <w:szCs w:val="28"/>
+        </w:rPr>
+        <w:t>Чжоу Го</w:t>
+      </w:r>
+      <w:r>
+        <w:rPr>
+          <w:rFonts w:ascii="Times New Roman" w:hAnsi="Times New Roman" w:cs="Times New Roman"/>
+          <w:sz w:val="28"/>
+          <w:szCs w:val="28"/>
+        </w:rPr>
+        <w:t>, преданный Тан Тай Мин Лану и убивший себя, не признав императором Тай Цзиня.</w:t>
+      </w:r>
+    </w:p>
+    <w:p>
+      <w:pPr>
+        <w:rPr>
+          <w:rFonts w:ascii="Times New Roman" w:hAnsi="Times New Roman" w:cs="Times New Roman"/>
+          <w:sz w:val="28"/>
+          <w:szCs w:val="28"/>
+        </w:rPr>
+      </w:pPr>
     </w:p>
     <w:p>
       <w:pPr>
@@ -1834,6 +1929,7 @@
           <w:sz w:val="28"/>
           <w:szCs w:val="28"/>
         </w:rPr>
+        <w:lastRenderedPageBreak/>
         <w:t>Яо Гуан</w:t>
       </w:r>
       <w:r>
@@ -1877,7 +1973,6 @@
           <w:sz w:val="28"/>
           <w:szCs w:val="28"/>
         </w:rPr>
-        <w:lastRenderedPageBreak/>
         <w:t xml:space="preserve">Юэ Фу Я </w:t>
       </w:r>
       <w:r>
@@ -2537,6 +2632,7 @@
           <w:sz w:val="32"/>
           <w:szCs w:val="32"/>
         </w:rPr>
+        <w:lastRenderedPageBreak/>
         <w:t xml:space="preserve">Часть </w:t>
       </w:r>
       <w:r>
@@ -2586,7 +2682,6 @@
           <w:sz w:val="28"/>
           <w:szCs w:val="28"/>
         </w:rPr>
-        <w:lastRenderedPageBreak/>
         <w:t xml:space="preserve">Хун До </w:t>
       </w:r>
       <w:r>
@@ -3603,6 +3698,7 @@
   <w:style w:type="character" w:default="1" w:styleId="a0">
     <w:name w:val="Default Paragraph Font"/>
     <w:uiPriority w:val="1"/>
+    <w:semiHidden/>
     <w:unhideWhenUsed/>
   </w:style>
   <w:style w:type="table" w:default="1" w:styleId="a1">

</xml_diff>

<commit_message>
clean text for chapters 58-63 and add notes for them
</commit_message>
<xml_diff>
--- a/Персонажи.docx
+++ b/Персонажи.docx
@@ -512,6 +512,40 @@
       <w:r>
         <w:rPr>
           <w:rFonts w:ascii="Times New Roman" w:hAnsi="Times New Roman" w:cs="Times New Roman"/>
+          <w:b/>
+          <w:bCs/>
+          <w:sz w:val="28"/>
+          <w:szCs w:val="28"/>
+        </w:rPr>
+        <w:t xml:space="preserve"> </w:t>
+      </w:r>
+      <w:r>
+        <w:rPr>
+          <w:rFonts w:ascii="Times New Roman" w:hAnsi="Times New Roman" w:cs="Times New Roman"/>
+          <w:sz w:val="28"/>
+          <w:szCs w:val="28"/>
+        </w:rPr>
+        <w:t xml:space="preserve">(позднее принцесса Сюань, позднее принцесса </w:t>
+      </w:r>
+      <w:r>
+        <w:rPr>
+          <w:rFonts w:ascii="Times New Roman" w:hAnsi="Times New Roman" w:cs="Times New Roman"/>
+          <w:sz w:val="28"/>
+          <w:szCs w:val="28"/>
+        </w:rPr>
+        <w:t>Чжаохуа</w:t>
+      </w:r>
+      <w:r>
+        <w:rPr>
+          <w:rFonts w:ascii="Times New Roman" w:hAnsi="Times New Roman" w:cs="Times New Roman"/>
+          <w:sz w:val="28"/>
+          <w:szCs w:val="28"/>
+        </w:rPr>
+        <w:t>)</w:t>
+      </w:r>
+      <w:r>
+        <w:rPr>
+          <w:rFonts w:ascii="Times New Roman" w:hAnsi="Times New Roman" w:cs="Times New Roman"/>
           <w:sz w:val="28"/>
           <w:szCs w:val="28"/>
         </w:rPr>
@@ -1432,27 +1466,7 @@
           <w:sz w:val="28"/>
           <w:szCs w:val="28"/>
         </w:rPr>
-        <w:t>М</w:t>
-      </w:r>
-      <w:r>
-        <w:rPr>
-          <w:rFonts w:ascii="Times New Roman" w:hAnsi="Times New Roman" w:cs="Times New Roman"/>
-          <w:b/>
-          <w:bCs/>
-          <w:sz w:val="28"/>
-          <w:szCs w:val="28"/>
-        </w:rPr>
-        <w:t>инистр Гуань</w:t>
-      </w:r>
-      <w:r>
-        <w:rPr>
-          <w:rFonts w:ascii="Times New Roman" w:hAnsi="Times New Roman" w:cs="Times New Roman"/>
-          <w:b/>
-          <w:bCs/>
-          <w:sz w:val="28"/>
-          <w:szCs w:val="28"/>
-        </w:rPr>
-        <w:t xml:space="preserve"> </w:t>
+        <w:t xml:space="preserve">Министр Гуань </w:t>
       </w:r>
       <w:r>
         <w:rPr>

</xml_diff>

<commit_message>
clean text and add text for chapters 65-70
</commit_message>
<xml_diff>
--- a/Персонажи.docx
+++ b/Персонажи.docx
@@ -525,15 +525,7 @@
           <w:sz w:val="28"/>
           <w:szCs w:val="28"/>
         </w:rPr>
-        <w:t xml:space="preserve">(позднее принцесса Сюань, позднее принцесса </w:t>
-      </w:r>
-      <w:r>
-        <w:rPr>
-          <w:rFonts w:ascii="Times New Roman" w:hAnsi="Times New Roman" w:cs="Times New Roman"/>
-          <w:sz w:val="28"/>
-          <w:szCs w:val="28"/>
-        </w:rPr>
-        <w:t>Чжаохуа</w:t>
+        <w:t>(позднее принцесса Сюань, позднее принцесса Чжаохуа</w:t>
       </w:r>
       <w:r>
         <w:rPr>
@@ -1636,6 +1628,41 @@
           <w:sz w:val="28"/>
           <w:szCs w:val="28"/>
         </w:rPr>
+        <w:t>Нянь Му Нин</w:t>
+      </w:r>
+      <w:r>
+        <w:rPr>
+          <w:rFonts w:ascii="Times New Roman" w:hAnsi="Times New Roman" w:cs="Times New Roman"/>
+          <w:sz w:val="28"/>
+          <w:szCs w:val="28"/>
+        </w:rPr>
+        <w:t xml:space="preserve"> – </w:t>
+      </w:r>
+      <w:r>
+        <w:rPr>
+          <w:rFonts w:ascii="Times New Roman" w:hAnsi="Times New Roman" w:cs="Times New Roman"/>
+          <w:sz w:val="28"/>
+          <w:szCs w:val="28"/>
+        </w:rPr>
+        <w:t>сестра Бай Юя, верная слуга Тан Тай Цзиня, влюблённая в него.</w:t>
+      </w:r>
+    </w:p>
+    <w:p>
+      <w:pPr>
+        <w:rPr>
+          <w:rFonts w:ascii="Times New Roman" w:hAnsi="Times New Roman" w:cs="Times New Roman"/>
+          <w:sz w:val="28"/>
+          <w:szCs w:val="28"/>
+        </w:rPr>
+      </w:pPr>
+      <w:r>
+        <w:rPr>
+          <w:rFonts w:ascii="Times New Roman" w:hAnsi="Times New Roman" w:cs="Times New Roman"/>
+          <w:b/>
+          <w:bCs/>
+          <w:sz w:val="28"/>
+          <w:szCs w:val="28"/>
+        </w:rPr>
         <w:t xml:space="preserve">Си Цинь </w:t>
       </w:r>
       <w:r>
@@ -1882,6 +1909,7 @@
           <w:sz w:val="28"/>
           <w:szCs w:val="28"/>
         </w:rPr>
+        <w:lastRenderedPageBreak/>
         <w:t>Гун Е Чжеу</w:t>
       </w:r>
       <w:r>
@@ -1943,7 +1971,6 @@
           <w:sz w:val="28"/>
           <w:szCs w:val="28"/>
         </w:rPr>
-        <w:lastRenderedPageBreak/>
         <w:t>Яо Гуан</w:t>
       </w:r>
       <w:r>
@@ -2582,6 +2609,7 @@
           <w:sz w:val="28"/>
           <w:szCs w:val="28"/>
         </w:rPr>
+        <w:lastRenderedPageBreak/>
         <w:t xml:space="preserve">Чень Янь </w:t>
       </w:r>
       <w:proofErr w:type="spellStart"/>
@@ -2646,7 +2674,6 @@
           <w:sz w:val="32"/>
           <w:szCs w:val="32"/>
         </w:rPr>
-        <w:lastRenderedPageBreak/>
         <w:t xml:space="preserve">Часть </w:t>
       </w:r>
       <w:r>

</xml_diff>